<commit_message>
CAP and mission changes
- Added 4 new missions
- Added Hawk system at Ramat David
- Added invincible units at end of Golan red tank route to kill them and force a respwan
- Tweaked Allepo/Golan CAS timing
- Tweaked CAP timing (unlimited lives)
- Tweaked CAS Qty (8 total lives per location)
- Fixed Radio 1 Ch 1 freq on 300 and 700 spwans
</commit_message>
<xml_diff>
--- a/JTF-1 Syria WIP/Target List.docx
+++ b/JTF-1 Syria WIP/Target List.docx
@@ -1186,16 +1186,422 @@
         <w:rPr>
           <w:rFonts w:ascii="Courier New" w:hAnsi="Courier New" w:cs="Courier New"/>
         </w:rPr>
-        <w:t xml:space="preserve"> -- dv74 -- N</w:t>
-      </w:r>
+        <w:t xml:space="preserve"> -- dv74 -- N 34.41.00 E 38.41.29</w:t>
+      </w:r>
+    </w:p>
+    <w:p>
+      <w:pPr>
+        <w:pStyle w:val="PlainText"/>
+        <w:rPr>
+          <w:rFonts w:ascii="Courier New" w:hAnsi="Courier New" w:cs="Courier New"/>
+        </w:rPr>
+      </w:pPr>
+    </w:p>
+    <w:p>
+      <w:pPr>
+        <w:pStyle w:val="PlainText"/>
+        <w:rPr>
+          <w:rFonts w:ascii="Courier New" w:hAnsi="Courier New" w:cs="Courier New"/>
+        </w:rPr>
+      </w:pPr>
+    </w:p>
+    <w:p>
+      <w:pPr>
+        <w:pStyle w:val="PlainText"/>
+        <w:rPr>
+          <w:rFonts w:ascii="Courier New" w:hAnsi="Courier New" w:cs="Courier New"/>
+        </w:rPr>
+      </w:pPr>
+      <w:r>
+        <w:rPr>
+          <w:rFonts w:ascii="Courier New" w:hAnsi="Courier New" w:cs="Courier New"/>
+        </w:rPr>
+        <w:t>6</w:t>
+      </w:r>
+    </w:p>
+    <w:p>
+      <w:pPr>
+        <w:pStyle w:val="PlainText"/>
+        <w:rPr>
+          <w:rFonts w:ascii="Courier New" w:hAnsi="Courier New" w:cs="Courier New"/>
+        </w:rPr>
+      </w:pPr>
+      <w:r>
+        <w:rPr>
+          <w:rFonts w:ascii="Courier New" w:hAnsi="Courier New" w:cs="Courier New"/>
+        </w:rPr>
+        <w:t xml:space="preserve">Target: </w:t>
+      </w:r>
+      <w:r>
+        <w:rPr>
+          <w:rFonts w:ascii="Courier New" w:hAnsi="Courier New" w:cs="Courier New"/>
+        </w:rPr>
+        <w:t>Russian Cargo Vessel\n\</w:t>
+      </w:r>
+      <w:proofErr w:type="spellStart"/>
+      <w:r>
+        <w:rPr>
+          <w:rFonts w:ascii="Courier New" w:hAnsi="Courier New" w:cs="Courier New"/>
+        </w:rPr>
+        <w:t>nDespite</w:t>
+      </w:r>
+      <w:proofErr w:type="spellEnd"/>
+      <w:r>
+        <w:rPr>
+          <w:rFonts w:ascii="Courier New" w:hAnsi="Courier New" w:cs="Courier New"/>
+        </w:rPr>
+        <w:t xml:space="preserve"> global sanctions against Syria, Russia has been sending arms and supplies to the current Syrian regime. A Russian cargo ship is currently on route from the Southwest and intel suggest it plans to unload its cargo in the port of </w:t>
+      </w:r>
+      <w:proofErr w:type="spellStart"/>
+      <w:r>
+        <w:rPr>
+          <w:rFonts w:ascii="Courier New" w:hAnsi="Courier New" w:cs="Courier New"/>
+        </w:rPr>
+        <w:t>Latakia</w:t>
+      </w:r>
+      <w:proofErr w:type="spellEnd"/>
+      <w:r>
+        <w:rPr>
+          <w:rFonts w:ascii="Courier New" w:hAnsi="Courier New" w:cs="Courier New"/>
+        </w:rPr>
+        <w:t xml:space="preserve">. Stop this vessel at all costs from reaching the </w:t>
+      </w:r>
+      <w:proofErr w:type="spellStart"/>
+      <w:proofErr w:type="gramStart"/>
+      <w:r>
+        <w:rPr>
+          <w:rFonts w:ascii="Courier New" w:hAnsi="Courier New" w:cs="Courier New"/>
+        </w:rPr>
+        <w:t>port.</w:t>
+      </w:r>
+      <w:r>
+        <w:rPr>
+          <w:rFonts w:ascii="Courier New" w:hAnsi="Courier New" w:cs="Courier New"/>
+        </w:rPr>
+        <w:t>n</w:t>
+      </w:r>
+      <w:proofErr w:type="spellEnd"/>
+      <w:proofErr w:type="gramEnd"/>
+      <w:r>
+        <w:rPr>
+          <w:rFonts w:ascii="Courier New" w:hAnsi="Courier New" w:cs="Courier New"/>
+        </w:rPr>
+        <w:t>\</w:t>
+      </w:r>
+      <w:proofErr w:type="spellStart"/>
+      <w:r>
+        <w:rPr>
+          <w:rFonts w:ascii="Courier New" w:hAnsi="Courier New" w:cs="Courier New"/>
+        </w:rPr>
+        <w:t>n</w:t>
+      </w:r>
+      <w:r>
+        <w:rPr>
+          <w:rFonts w:ascii="Courier New" w:hAnsi="Courier New" w:cs="Courier New"/>
+        </w:rPr>
+        <w:t>Port</w:t>
+      </w:r>
+      <w:proofErr w:type="spellEnd"/>
+      <w:r>
+        <w:rPr>
+          <w:rFonts w:ascii="Courier New" w:hAnsi="Courier New" w:cs="Courier New"/>
+        </w:rPr>
+        <w:t xml:space="preserve"> </w:t>
+      </w:r>
+      <w:r>
+        <w:rPr>
+          <w:rFonts w:ascii="Courier New" w:hAnsi="Courier New" w:cs="Courier New"/>
+        </w:rPr>
+        <w:t xml:space="preserve">Location: </w:t>
+      </w:r>
+      <w:r>
+        <w:rPr>
+          <w:rFonts w:ascii="Courier New" w:hAnsi="Courier New" w:cs="Courier New"/>
+        </w:rPr>
+        <w:t xml:space="preserve">N </w:t>
+      </w:r>
+      <w:r>
+        <w:rPr>
+          <w:rFonts w:ascii="Courier New" w:hAnsi="Courier New" w:cs="Courier New"/>
+        </w:rPr>
+        <w:t>35.31.15</w:t>
+      </w:r>
+      <w:r>
+        <w:rPr>
+          <w:rFonts w:ascii="Courier New" w:hAnsi="Courier New" w:cs="Courier New"/>
+        </w:rPr>
+        <w:t xml:space="preserve"> E </w:t>
+      </w:r>
+      <w:r>
+        <w:rPr>
+          <w:rFonts w:ascii="Courier New" w:hAnsi="Courier New" w:cs="Courier New"/>
+        </w:rPr>
+        <w:t>35.45.38</w:t>
+      </w:r>
+      <w:r>
+        <w:rPr>
+          <w:rFonts w:ascii="Courier New" w:hAnsi="Courier New" w:cs="Courier New"/>
+        </w:rPr>
+        <w:t xml:space="preserve"> (Map Grid: </w:t>
+      </w:r>
+      <w:r>
+        <w:rPr>
+          <w:rFonts w:ascii="Courier New" w:hAnsi="Courier New" w:cs="Courier New"/>
+        </w:rPr>
+        <w:t>YE53</w:t>
+      </w:r>
+      <w:r>
+        <w:rPr>
+          <w:rFonts w:ascii="Courier New" w:hAnsi="Courier New" w:cs="Courier New"/>
+        </w:rPr>
+        <w:t>)</w:t>
+      </w:r>
+      <w:r>
+        <w:rPr>
+          <w:rFonts w:ascii="Courier New" w:hAnsi="Courier New" w:cs="Courier New"/>
+        </w:rPr>
+        <w:t>\</w:t>
+      </w:r>
+      <w:proofErr w:type="spellStart"/>
+      <w:r>
+        <w:rPr>
+          <w:rFonts w:ascii="Courier New" w:hAnsi="Courier New" w:cs="Courier New"/>
+        </w:rPr>
+        <w:t>nSuggested</w:t>
+      </w:r>
+      <w:proofErr w:type="spellEnd"/>
+      <w:r>
+        <w:rPr>
+          <w:rFonts w:ascii="Courier New" w:hAnsi="Courier New" w:cs="Courier New"/>
+        </w:rPr>
+        <w:t xml:space="preserve"> Munition(s): </w:t>
+      </w:r>
+      <w:r>
+        <w:rPr>
+          <w:rFonts w:ascii="Courier New" w:hAnsi="Courier New" w:cs="Courier New"/>
+        </w:rPr>
+        <w:t>Harpoon(s) &amp; Laser guided munitions</w:t>
+      </w:r>
+    </w:p>
+    <w:p>
+      <w:pPr>
+        <w:pStyle w:val="PlainText"/>
+        <w:rPr>
+          <w:rFonts w:ascii="Courier New" w:hAnsi="Courier New" w:cs="Courier New"/>
+        </w:rPr>
+      </w:pPr>
+    </w:p>
+    <w:p>
+      <w:pPr>
+        <w:pStyle w:val="PlainText"/>
+        <w:rPr>
+          <w:rFonts w:ascii="Courier New" w:hAnsi="Courier New" w:cs="Courier New"/>
+        </w:rPr>
+      </w:pPr>
+      <w:r>
+        <w:rPr>
+          <w:rFonts w:ascii="Courier New" w:hAnsi="Courier New" w:cs="Courier New"/>
+        </w:rPr>
+        <w:t>7</w:t>
+      </w:r>
+    </w:p>
+    <w:p>
+      <w:pPr>
+        <w:pStyle w:val="PlainText"/>
+        <w:rPr>
+          <w:rFonts w:ascii="Courier New" w:hAnsi="Courier New" w:cs="Courier New"/>
+        </w:rPr>
+      </w:pPr>
       <w:bookmarkStart w:id="0" w:name="_GoBack"/>
-      <w:bookmarkEnd w:id="0"/>
-      <w:r>
-        <w:rPr>
-          <w:rFonts w:ascii="Courier New" w:hAnsi="Courier New" w:cs="Courier New"/>
-        </w:rPr>
-        <w:t xml:space="preserve"> 34.41.00 E 38.41.29</w:t>
-      </w:r>
+      <w:r>
+        <w:rPr>
+          <w:rFonts w:ascii="Courier New" w:hAnsi="Courier New" w:cs="Courier New"/>
+        </w:rPr>
+        <w:t xml:space="preserve">Target: </w:t>
+      </w:r>
+      <w:r>
+        <w:rPr>
+          <w:rFonts w:ascii="Courier New" w:hAnsi="Courier New" w:cs="Courier New"/>
+        </w:rPr>
+        <w:t>ISIL Convoy</w:t>
+      </w:r>
+      <w:r>
+        <w:rPr>
+          <w:rFonts w:ascii="Courier New" w:hAnsi="Courier New" w:cs="Courier New"/>
+        </w:rPr>
+        <w:t>\n\</w:t>
+      </w:r>
+      <w:r>
+        <w:rPr>
+          <w:rFonts w:ascii="Courier New" w:hAnsi="Courier New" w:cs="Courier New"/>
+        </w:rPr>
+        <w:t xml:space="preserve">n O cover operative has sent word that an ISIL convoy has been patrolling the city of </w:t>
+      </w:r>
+      <w:proofErr w:type="spellStart"/>
+      <w:r>
+        <w:rPr>
+          <w:rFonts w:ascii="Courier New" w:hAnsi="Courier New" w:cs="Courier New"/>
+        </w:rPr>
+        <w:t>Ein</w:t>
+      </w:r>
+      <w:proofErr w:type="spellEnd"/>
+      <w:r>
+        <w:rPr>
+          <w:rFonts w:ascii="Courier New" w:hAnsi="Courier New" w:cs="Courier New"/>
+        </w:rPr>
+        <w:t xml:space="preserve"> </w:t>
+      </w:r>
+      <w:proofErr w:type="spellStart"/>
+      <w:r>
+        <w:rPr>
+          <w:rFonts w:ascii="Courier New" w:hAnsi="Courier New" w:cs="Courier New"/>
+        </w:rPr>
+        <w:t>Eikorum</w:t>
+      </w:r>
+      <w:proofErr w:type="spellEnd"/>
+      <w:r>
+        <w:rPr>
+          <w:rFonts w:ascii="Courier New" w:hAnsi="Courier New" w:cs="Courier New"/>
+        </w:rPr>
+        <w:t xml:space="preserve"> in order to recruit and control the remaining populate. Take out the convoy patrolling the city</w:t>
+      </w:r>
+      <w:r>
+        <w:rPr>
+          <w:rFonts w:ascii="Courier New" w:hAnsi="Courier New" w:cs="Courier New"/>
+        </w:rPr>
+        <w:t>\</w:t>
+      </w:r>
+      <w:proofErr w:type="spellStart"/>
+      <w:r>
+        <w:rPr>
+          <w:rFonts w:ascii="Courier New" w:hAnsi="Courier New" w:cs="Courier New"/>
+        </w:rPr>
+        <w:t>n</w:t>
+      </w:r>
+      <w:r>
+        <w:rPr>
+          <w:rFonts w:ascii="Courier New" w:hAnsi="Courier New" w:cs="Courier New"/>
+        </w:rPr>
+        <w:t>Port</w:t>
+      </w:r>
+      <w:proofErr w:type="spellEnd"/>
+      <w:r>
+        <w:rPr>
+          <w:rFonts w:ascii="Courier New" w:hAnsi="Courier New" w:cs="Courier New"/>
+        </w:rPr>
+        <w:t xml:space="preserve"> </w:t>
+      </w:r>
+      <w:r>
+        <w:rPr>
+          <w:rFonts w:ascii="Courier New" w:hAnsi="Courier New" w:cs="Courier New"/>
+        </w:rPr>
+        <w:t xml:space="preserve">Location: </w:t>
+      </w:r>
+      <w:r>
+        <w:rPr>
+          <w:rFonts w:ascii="Courier New" w:hAnsi="Courier New" w:cs="Courier New"/>
+        </w:rPr>
+        <w:t xml:space="preserve">N </w:t>
+      </w:r>
+      <w:r>
+        <w:rPr>
+          <w:rFonts w:ascii="Courier New" w:hAnsi="Courier New" w:cs="Courier New"/>
+        </w:rPr>
+        <w:t>35.</w:t>
+      </w:r>
+      <w:r>
+        <w:rPr>
+          <w:rFonts w:ascii="Courier New" w:hAnsi="Courier New" w:cs="Courier New"/>
+        </w:rPr>
+        <w:t>22.11</w:t>
+      </w:r>
+      <w:r>
+        <w:rPr>
+          <w:rFonts w:ascii="Courier New" w:hAnsi="Courier New" w:cs="Courier New"/>
+        </w:rPr>
+        <w:t xml:space="preserve"> E </w:t>
+      </w:r>
+      <w:r>
+        <w:rPr>
+          <w:rFonts w:ascii="Courier New" w:hAnsi="Courier New" w:cs="Courier New"/>
+        </w:rPr>
+        <w:t>36.24.22</w:t>
+      </w:r>
+      <w:r>
+        <w:rPr>
+          <w:rFonts w:ascii="Courier New" w:hAnsi="Courier New" w:cs="Courier New"/>
+        </w:rPr>
+        <w:t xml:space="preserve"> (Map Grid: </w:t>
+      </w:r>
+      <w:r>
+        <w:rPr>
+          <w:rFonts w:ascii="Courier New" w:hAnsi="Courier New" w:cs="Courier New"/>
+        </w:rPr>
+        <w:t>BV</w:t>
+      </w:r>
+      <w:proofErr w:type="gramStart"/>
+      <w:r>
+        <w:rPr>
+          <w:rFonts w:ascii="Courier New" w:hAnsi="Courier New" w:cs="Courier New"/>
+        </w:rPr>
+        <w:t>61</w:t>
+      </w:r>
+      <w:r>
+        <w:rPr>
+          <w:rFonts w:ascii="Courier New" w:hAnsi="Courier New" w:cs="Courier New"/>
+        </w:rPr>
+        <w:t>)</w:t>
+      </w:r>
+      <w:r>
+        <w:rPr>
+          <w:rFonts w:ascii="Courier New" w:hAnsi="Courier New" w:cs="Courier New"/>
+        </w:rPr>
+        <w:t>\</w:t>
+      </w:r>
+      <w:proofErr w:type="spellStart"/>
+      <w:proofErr w:type="gramEnd"/>
+      <w:r>
+        <w:rPr>
+          <w:rFonts w:ascii="Courier New" w:hAnsi="Courier New" w:cs="Courier New"/>
+        </w:rPr>
+        <w:t>nSuggested</w:t>
+      </w:r>
+      <w:proofErr w:type="spellEnd"/>
+      <w:r>
+        <w:rPr>
+          <w:rFonts w:ascii="Courier New" w:hAnsi="Courier New" w:cs="Courier New"/>
+        </w:rPr>
+        <w:t xml:space="preserve"> Munition(s): </w:t>
+      </w:r>
+      <w:r>
+        <w:rPr>
+          <w:rFonts w:ascii="Courier New" w:hAnsi="Courier New" w:cs="Courier New"/>
+        </w:rPr>
+        <w:t>Laser guided munitions</w:t>
+      </w:r>
+      <w:r>
+        <w:rPr>
+          <w:rFonts w:ascii="Courier New" w:hAnsi="Courier New" w:cs="Courier New"/>
+        </w:rPr>
+        <w:t>, Rockets, Retarded Bombs</w:t>
+      </w:r>
+    </w:p>
+    <w:bookmarkEnd w:id="0"/>
+    <w:p>
+      <w:pPr>
+        <w:pStyle w:val="PlainText"/>
+        <w:rPr>
+          <w:rFonts w:ascii="Courier New" w:hAnsi="Courier New" w:cs="Courier New"/>
+        </w:rPr>
+      </w:pPr>
+    </w:p>
+    <w:p>
+      <w:pPr>
+        <w:pStyle w:val="PlainText"/>
+        <w:rPr>
+          <w:rFonts w:ascii="Courier New" w:hAnsi="Courier New" w:cs="Courier New"/>
+        </w:rPr>
+      </w:pPr>
     </w:p>
     <w:sectPr>
       <w:pgSz w:w="12240" w:h="15840"/>

</xml_diff>

<commit_message>
Pathing Bugfix & folder cleanup
</commit_message>
<xml_diff>
--- a/JTF-1 Syria WIP/Target List.docx
+++ b/JTF-1 Syria WIP/Target List.docx
@@ -974,6 +974,154 @@
         <w:rPr>
           <w:rFonts w:ascii="Courier New" w:hAnsi="Courier New" w:cs="Courier New"/>
         </w:rPr>
+        <w:t>\n</w:t>
+      </w:r>
+      <w:r>
+        <w:rPr>
+          <w:rFonts w:ascii="Courier New" w:hAnsi="Courier New" w:cs="Courier New"/>
+        </w:rPr>
+        <w:t xml:space="preserve"> </w:t>
+      </w:r>
+      <w:r>
+        <w:rPr>
+          <w:rFonts w:ascii="Courier New" w:hAnsi="Courier New" w:cs="Courier New"/>
+        </w:rPr>
+        <w:t xml:space="preserve">Target: </w:t>
+      </w:r>
+      <w:r>
+        <w:rPr>
+          <w:rFonts w:ascii="Courier New" w:hAnsi="Courier New" w:cs="Courier New"/>
+        </w:rPr>
+        <w:t>Militia Armor &amp; troops</w:t>
+      </w:r>
+      <w:r>
+        <w:rPr>
+          <w:rFonts w:ascii="Courier New" w:hAnsi="Courier New" w:cs="Courier New"/>
+        </w:rPr>
+        <w:t>\n\</w:t>
+      </w:r>
+      <w:proofErr w:type="spellStart"/>
+      <w:r>
+        <w:rPr>
+          <w:rFonts w:ascii="Courier New" w:hAnsi="Courier New" w:cs="Courier New"/>
+        </w:rPr>
+        <w:t>nA</w:t>
+      </w:r>
+      <w:proofErr w:type="spellEnd"/>
+      <w:r>
+        <w:rPr>
+          <w:rFonts w:ascii="Courier New" w:hAnsi="Courier New" w:cs="Courier New"/>
+        </w:rPr>
+        <w:t xml:space="preserve"> </w:t>
+      </w:r>
+      <w:r>
+        <w:rPr>
+          <w:rFonts w:ascii="Courier New" w:hAnsi="Courier New" w:cs="Courier New"/>
+        </w:rPr>
+        <w:t>U.S. aircraft conducted airstrikes against vehicles, including a tank and bulldozer belonging to pro-government militias that were setting up fighting positions within the Al-</w:t>
+      </w:r>
+      <w:proofErr w:type="spellStart"/>
+      <w:r>
+        <w:rPr>
+          <w:rFonts w:ascii="Courier New" w:hAnsi="Courier New" w:cs="Courier New"/>
+        </w:rPr>
+        <w:t>Tanf</w:t>
+      </w:r>
+      <w:proofErr w:type="spellEnd"/>
+      <w:r>
+        <w:rPr>
+          <w:rFonts w:ascii="Courier New" w:hAnsi="Courier New" w:cs="Courier New"/>
+        </w:rPr>
+        <w:t xml:space="preserve"> </w:t>
+      </w:r>
+      <w:proofErr w:type="spellStart"/>
+      <w:r>
+        <w:rPr>
+          <w:rFonts w:ascii="Courier New" w:hAnsi="Courier New" w:cs="Courier New"/>
+        </w:rPr>
+        <w:t>deconfliction</w:t>
+      </w:r>
+      <w:proofErr w:type="spellEnd"/>
+      <w:r>
+        <w:rPr>
+          <w:rFonts w:ascii="Courier New" w:hAnsi="Courier New" w:cs="Courier New"/>
+        </w:rPr>
+        <w:t xml:space="preserve"> </w:t>
+      </w:r>
+      <w:proofErr w:type="gramStart"/>
+      <w:r>
+        <w:rPr>
+          <w:rFonts w:ascii="Courier New" w:hAnsi="Courier New" w:cs="Courier New"/>
+        </w:rPr>
+        <w:t>zone.</w:t>
+      </w:r>
+      <w:r>
+        <w:rPr>
+          <w:rFonts w:ascii="Courier New" w:hAnsi="Courier New" w:cs="Courier New"/>
+        </w:rPr>
+        <w:t>\n\</w:t>
+      </w:r>
+      <w:proofErr w:type="spellStart"/>
+      <w:r>
+        <w:rPr>
+          <w:rFonts w:ascii="Courier New" w:hAnsi="Courier New" w:cs="Courier New"/>
+        </w:rPr>
+        <w:t>nLocation</w:t>
+      </w:r>
+      <w:proofErr w:type="spellEnd"/>
+      <w:proofErr w:type="gramEnd"/>
+      <w:r>
+        <w:rPr>
+          <w:rFonts w:ascii="Courier New" w:hAnsi="Courier New" w:cs="Courier New"/>
+        </w:rPr>
+        <w:t xml:space="preserve">: </w:t>
+      </w:r>
+      <w:r>
+        <w:rPr>
+          <w:rFonts w:ascii="Courier New" w:hAnsi="Courier New" w:cs="Courier New"/>
+        </w:rPr>
+        <w:t xml:space="preserve">N </w:t>
+      </w:r>
+      <w:r>
+        <w:rPr>
+          <w:rFonts w:ascii="Courier New" w:hAnsi="Courier New" w:cs="Courier New"/>
+        </w:rPr>
+        <w:t>33.32.19</w:t>
+      </w:r>
+      <w:r>
+        <w:rPr>
+          <w:rFonts w:ascii="Courier New" w:hAnsi="Courier New" w:cs="Courier New"/>
+        </w:rPr>
+        <w:t xml:space="preserve"> E </w:t>
+      </w:r>
+      <w:r>
+        <w:rPr>
+          <w:rFonts w:ascii="Courier New" w:hAnsi="Courier New" w:cs="Courier New"/>
+        </w:rPr>
+        <w:t>38.07.34</w:t>
+      </w:r>
+      <w:r>
+        <w:rPr>
+          <w:rFonts w:ascii="Courier New" w:hAnsi="Courier New" w:cs="Courier New"/>
+        </w:rPr>
+        <w:t xml:space="preserve"> (Map Grid: </w:t>
+      </w:r>
+      <w:r>
+        <w:rPr>
+          <w:rFonts w:ascii="Courier New" w:hAnsi="Courier New" w:cs="Courier New"/>
+        </w:rPr>
+        <w:t>DT11</w:t>
+      </w:r>
+      <w:r>
+        <w:rPr>
+          <w:rFonts w:ascii="Courier New" w:hAnsi="Courier New" w:cs="Courier New"/>
+        </w:rPr>
+        <w:t>)</w:t>
+      </w:r>
+      <w:r>
+        <w:rPr>
+          <w:rFonts w:ascii="Courier New" w:hAnsi="Courier New" w:cs="Courier New"/>
+        </w:rPr>
         <w:t>\</w:t>
       </w:r>
       <w:proofErr w:type="spellStart"/>
@@ -981,7 +1129,531 @@
         <w:rPr>
           <w:rFonts w:ascii="Courier New" w:hAnsi="Courier New" w:cs="Courier New"/>
         </w:rPr>
-        <w:t>nTarget</w:t>
+        <w:t>nSuggested</w:t>
+      </w:r>
+      <w:proofErr w:type="spellEnd"/>
+      <w:r>
+        <w:rPr>
+          <w:rFonts w:ascii="Courier New" w:hAnsi="Courier New" w:cs="Courier New"/>
+        </w:rPr>
+        <w:t xml:space="preserve"> Munition(s): </w:t>
+      </w:r>
+      <w:r>
+        <w:rPr>
+          <w:rFonts w:ascii="Courier New" w:hAnsi="Courier New" w:cs="Courier New"/>
+        </w:rPr>
+        <w:t>Armor piercing &amp; cluster munitions.</w:t>
+      </w:r>
+    </w:p>
+    <w:p>
+      <w:pPr>
+        <w:pStyle w:val="PlainText"/>
+        <w:rPr>
+          <w:rFonts w:ascii="Courier New" w:hAnsi="Courier New" w:cs="Courier New"/>
+        </w:rPr>
+      </w:pPr>
+    </w:p>
+    <w:p>
+      <w:pPr>
+        <w:pStyle w:val="PlainText"/>
+        <w:rPr>
+          <w:rFonts w:ascii="Courier New" w:hAnsi="Courier New" w:cs="Courier New"/>
+        </w:rPr>
+      </w:pPr>
+    </w:p>
+    <w:p>
+      <w:pPr>
+        <w:pStyle w:val="PlainText"/>
+        <w:rPr>
+          <w:rFonts w:ascii="Courier New" w:hAnsi="Courier New" w:cs="Courier New"/>
+        </w:rPr>
+      </w:pPr>
+    </w:p>
+    <w:p>
+      <w:pPr>
+        <w:pStyle w:val="PlainText"/>
+        <w:rPr>
+          <w:rFonts w:ascii="Courier New" w:hAnsi="Courier New" w:cs="Courier New"/>
+        </w:rPr>
+      </w:pPr>
+      <w:r>
+        <w:rPr>
+          <w:rFonts w:ascii="Courier New" w:hAnsi="Courier New" w:cs="Courier New"/>
+        </w:rPr>
+        <w:t>1</w:t>
+      </w:r>
+    </w:p>
+    <w:p>
+      <w:pPr>
+        <w:pStyle w:val="PlainText"/>
+        <w:rPr>
+          <w:rFonts w:ascii="Courier New" w:hAnsi="Courier New" w:cs="Courier New"/>
+        </w:rPr>
+      </w:pPr>
+      <w:proofErr w:type="spellStart"/>
+      <w:r>
+        <w:rPr>
+          <w:rFonts w:ascii="Courier New" w:hAnsi="Courier New" w:cs="Courier New"/>
+        </w:rPr>
+        <w:t>Ja'Din</w:t>
+      </w:r>
+      <w:proofErr w:type="spellEnd"/>
+      <w:r>
+        <w:rPr>
+          <w:rFonts w:ascii="Courier New" w:hAnsi="Courier New" w:cs="Courier New"/>
+        </w:rPr>
+        <w:t xml:space="preserve"> -- dv74 -- N 34.41.00 E 38.41.29</w:t>
+      </w:r>
+    </w:p>
+    <w:p>
+      <w:pPr>
+        <w:pStyle w:val="PlainText"/>
+        <w:rPr>
+          <w:rFonts w:ascii="Courier New" w:hAnsi="Courier New" w:cs="Courier New"/>
+        </w:rPr>
+      </w:pPr>
+    </w:p>
+    <w:p>
+      <w:pPr>
+        <w:pStyle w:val="PlainText"/>
+        <w:rPr>
+          <w:rFonts w:ascii="Courier New" w:hAnsi="Courier New" w:cs="Courier New"/>
+        </w:rPr>
+      </w:pPr>
+    </w:p>
+    <w:p>
+      <w:pPr>
+        <w:pStyle w:val="PlainText"/>
+        <w:rPr>
+          <w:rFonts w:ascii="Courier New" w:hAnsi="Courier New" w:cs="Courier New"/>
+        </w:rPr>
+      </w:pPr>
+      <w:r>
+        <w:rPr>
+          <w:rFonts w:ascii="Courier New" w:hAnsi="Courier New" w:cs="Courier New"/>
+        </w:rPr>
+        <w:t>6</w:t>
+      </w:r>
+    </w:p>
+    <w:p>
+      <w:pPr>
+        <w:pStyle w:val="PlainText"/>
+        <w:rPr>
+          <w:rFonts w:ascii="Courier New" w:hAnsi="Courier New" w:cs="Courier New"/>
+        </w:rPr>
+      </w:pPr>
+      <w:r>
+        <w:rPr>
+          <w:rFonts w:ascii="Courier New" w:hAnsi="Courier New" w:cs="Courier New"/>
+        </w:rPr>
+        <w:t xml:space="preserve">Target: </w:t>
+      </w:r>
+      <w:r>
+        <w:rPr>
+          <w:rFonts w:ascii="Courier New" w:hAnsi="Courier New" w:cs="Courier New"/>
+        </w:rPr>
+        <w:t>Russian Cargo Vessel\n\</w:t>
+      </w:r>
+      <w:proofErr w:type="spellStart"/>
+      <w:r>
+        <w:rPr>
+          <w:rFonts w:ascii="Courier New" w:hAnsi="Courier New" w:cs="Courier New"/>
+        </w:rPr>
+        <w:t>nDespite</w:t>
+      </w:r>
+      <w:proofErr w:type="spellEnd"/>
+      <w:r>
+        <w:rPr>
+          <w:rFonts w:ascii="Courier New" w:hAnsi="Courier New" w:cs="Courier New"/>
+        </w:rPr>
+        <w:t xml:space="preserve"> global sanctions against Syria, Russia has been sending arms and supplies to the current Syrian regime. A Russian cargo ship is currently on route from the Southwest and intel suggest it plans to unload its cargo in the port of </w:t>
+      </w:r>
+      <w:proofErr w:type="spellStart"/>
+      <w:r>
+        <w:rPr>
+          <w:rFonts w:ascii="Courier New" w:hAnsi="Courier New" w:cs="Courier New"/>
+        </w:rPr>
+        <w:t>Latakia</w:t>
+      </w:r>
+      <w:proofErr w:type="spellEnd"/>
+      <w:r>
+        <w:rPr>
+          <w:rFonts w:ascii="Courier New" w:hAnsi="Courier New" w:cs="Courier New"/>
+        </w:rPr>
+        <w:t xml:space="preserve">. Stop this vessel at all costs from reaching the </w:t>
+      </w:r>
+      <w:proofErr w:type="spellStart"/>
+      <w:proofErr w:type="gramStart"/>
+      <w:r>
+        <w:rPr>
+          <w:rFonts w:ascii="Courier New" w:hAnsi="Courier New" w:cs="Courier New"/>
+        </w:rPr>
+        <w:t>port.</w:t>
+      </w:r>
+      <w:r>
+        <w:rPr>
+          <w:rFonts w:ascii="Courier New" w:hAnsi="Courier New" w:cs="Courier New"/>
+        </w:rPr>
+        <w:t>n</w:t>
+      </w:r>
+      <w:proofErr w:type="spellEnd"/>
+      <w:proofErr w:type="gramEnd"/>
+      <w:r>
+        <w:rPr>
+          <w:rFonts w:ascii="Courier New" w:hAnsi="Courier New" w:cs="Courier New"/>
+        </w:rPr>
+        <w:t>\</w:t>
+      </w:r>
+      <w:proofErr w:type="spellStart"/>
+      <w:r>
+        <w:rPr>
+          <w:rFonts w:ascii="Courier New" w:hAnsi="Courier New" w:cs="Courier New"/>
+        </w:rPr>
+        <w:t>n</w:t>
+      </w:r>
+      <w:r>
+        <w:rPr>
+          <w:rFonts w:ascii="Courier New" w:hAnsi="Courier New" w:cs="Courier New"/>
+        </w:rPr>
+        <w:t>Port</w:t>
+      </w:r>
+      <w:proofErr w:type="spellEnd"/>
+      <w:r>
+        <w:rPr>
+          <w:rFonts w:ascii="Courier New" w:hAnsi="Courier New" w:cs="Courier New"/>
+        </w:rPr>
+        <w:t xml:space="preserve"> </w:t>
+      </w:r>
+      <w:r>
+        <w:rPr>
+          <w:rFonts w:ascii="Courier New" w:hAnsi="Courier New" w:cs="Courier New"/>
+        </w:rPr>
+        <w:t xml:space="preserve">Location: </w:t>
+      </w:r>
+      <w:r>
+        <w:rPr>
+          <w:rFonts w:ascii="Courier New" w:hAnsi="Courier New" w:cs="Courier New"/>
+        </w:rPr>
+        <w:t xml:space="preserve">N </w:t>
+      </w:r>
+      <w:r>
+        <w:rPr>
+          <w:rFonts w:ascii="Courier New" w:hAnsi="Courier New" w:cs="Courier New"/>
+        </w:rPr>
+        <w:t>35.31.15</w:t>
+      </w:r>
+      <w:r>
+        <w:rPr>
+          <w:rFonts w:ascii="Courier New" w:hAnsi="Courier New" w:cs="Courier New"/>
+        </w:rPr>
+        <w:t xml:space="preserve"> E </w:t>
+      </w:r>
+      <w:r>
+        <w:rPr>
+          <w:rFonts w:ascii="Courier New" w:hAnsi="Courier New" w:cs="Courier New"/>
+        </w:rPr>
+        <w:t>35.45.38 (Map Grid: YE53)</w:t>
+      </w:r>
+      <w:r>
+        <w:rPr>
+          <w:rFonts w:ascii="Courier New" w:hAnsi="Courier New" w:cs="Courier New"/>
+        </w:rPr>
+        <w:t>\</w:t>
+      </w:r>
+      <w:proofErr w:type="spellStart"/>
+      <w:r>
+        <w:rPr>
+          <w:rFonts w:ascii="Courier New" w:hAnsi="Courier New" w:cs="Courier New"/>
+        </w:rPr>
+        <w:t>nSuggested</w:t>
+      </w:r>
+      <w:proofErr w:type="spellEnd"/>
+      <w:r>
+        <w:rPr>
+          <w:rFonts w:ascii="Courier New" w:hAnsi="Courier New" w:cs="Courier New"/>
+        </w:rPr>
+        <w:t xml:space="preserve"> Munition(s): </w:t>
+      </w:r>
+      <w:r>
+        <w:rPr>
+          <w:rFonts w:ascii="Courier New" w:hAnsi="Courier New" w:cs="Courier New"/>
+        </w:rPr>
+        <w:t>Harpoon(s) &amp; Laser guided munitions</w:t>
+      </w:r>
+    </w:p>
+    <w:p>
+      <w:pPr>
+        <w:pStyle w:val="PlainText"/>
+        <w:rPr>
+          <w:rFonts w:ascii="Courier New" w:hAnsi="Courier New" w:cs="Courier New"/>
+        </w:rPr>
+      </w:pPr>
+    </w:p>
+    <w:p>
+      <w:pPr>
+        <w:pStyle w:val="PlainText"/>
+        <w:rPr>
+          <w:rFonts w:ascii="Courier New" w:hAnsi="Courier New" w:cs="Courier New"/>
+        </w:rPr>
+      </w:pPr>
+      <w:r>
+        <w:rPr>
+          <w:rFonts w:ascii="Courier New" w:hAnsi="Courier New" w:cs="Courier New"/>
+        </w:rPr>
+        <w:t>7</w:t>
+      </w:r>
+    </w:p>
+    <w:p>
+      <w:pPr>
+        <w:pStyle w:val="PlainText"/>
+        <w:rPr>
+          <w:rFonts w:ascii="Courier New" w:hAnsi="Courier New" w:cs="Courier New"/>
+        </w:rPr>
+      </w:pPr>
+      <w:r>
+        <w:rPr>
+          <w:rFonts w:ascii="Courier New" w:hAnsi="Courier New" w:cs="Courier New"/>
+        </w:rPr>
+        <w:t xml:space="preserve">Target: </w:t>
+      </w:r>
+      <w:r>
+        <w:rPr>
+          <w:rFonts w:ascii="Courier New" w:hAnsi="Courier New" w:cs="Courier New"/>
+        </w:rPr>
+        <w:t xml:space="preserve">ISIL Convoy\n\n </w:t>
+      </w:r>
+      <w:r>
+        <w:rPr>
+          <w:rFonts w:ascii="Courier New" w:hAnsi="Courier New" w:cs="Courier New"/>
+        </w:rPr>
+        <w:t>Our deep</w:t>
+      </w:r>
+      <w:r>
+        <w:rPr>
+          <w:rFonts w:ascii="Courier New" w:hAnsi="Courier New" w:cs="Courier New"/>
+        </w:rPr>
+        <w:t xml:space="preserve"> cover operative has sent word that an ISIL convoy has been patrolling the city of </w:t>
+      </w:r>
+      <w:proofErr w:type="spellStart"/>
+      <w:r>
+        <w:rPr>
+          <w:rFonts w:ascii="Courier New" w:hAnsi="Courier New" w:cs="Courier New"/>
+        </w:rPr>
+        <w:t>Ein</w:t>
+      </w:r>
+      <w:proofErr w:type="spellEnd"/>
+      <w:r>
+        <w:rPr>
+          <w:rFonts w:ascii="Courier New" w:hAnsi="Courier New" w:cs="Courier New"/>
+        </w:rPr>
+        <w:t xml:space="preserve"> </w:t>
+      </w:r>
+      <w:proofErr w:type="spellStart"/>
+      <w:r>
+        <w:rPr>
+          <w:rFonts w:ascii="Courier New" w:hAnsi="Courier New" w:cs="Courier New"/>
+        </w:rPr>
+        <w:t>Eikorum</w:t>
+      </w:r>
+      <w:proofErr w:type="spellEnd"/>
+      <w:r>
+        <w:rPr>
+          <w:rFonts w:ascii="Courier New" w:hAnsi="Courier New" w:cs="Courier New"/>
+        </w:rPr>
+        <w:t xml:space="preserve"> in order to recruit and control the remaining populate. Take out the convoy patrolling the city</w:t>
+      </w:r>
+      <w:r>
+        <w:rPr>
+          <w:rFonts w:ascii="Courier New" w:hAnsi="Courier New" w:cs="Courier New"/>
+        </w:rPr>
+        <w:t xml:space="preserve"> with whatever means necessary.</w:t>
+      </w:r>
+      <w:r>
+        <w:rPr>
+          <w:rFonts w:ascii="Courier New" w:hAnsi="Courier New" w:cs="Courier New"/>
+        </w:rPr>
+        <w:t>\</w:t>
+      </w:r>
+      <w:proofErr w:type="spellStart"/>
+      <w:r>
+        <w:rPr>
+          <w:rFonts w:ascii="Courier New" w:hAnsi="Courier New" w:cs="Courier New"/>
+        </w:rPr>
+        <w:t>n</w:t>
+      </w:r>
+      <w:r>
+        <w:rPr>
+          <w:rFonts w:ascii="Courier New" w:hAnsi="Courier New" w:cs="Courier New"/>
+        </w:rPr>
+        <w:t>Port</w:t>
+      </w:r>
+      <w:proofErr w:type="spellEnd"/>
+      <w:r>
+        <w:rPr>
+          <w:rFonts w:ascii="Courier New" w:hAnsi="Courier New" w:cs="Courier New"/>
+        </w:rPr>
+        <w:t xml:space="preserve"> </w:t>
+      </w:r>
+      <w:r>
+        <w:rPr>
+          <w:rFonts w:ascii="Courier New" w:hAnsi="Courier New" w:cs="Courier New"/>
+        </w:rPr>
+        <w:t xml:space="preserve">Location: </w:t>
+      </w:r>
+      <w:r>
+        <w:rPr>
+          <w:rFonts w:ascii="Courier New" w:hAnsi="Courier New" w:cs="Courier New"/>
+        </w:rPr>
+        <w:t xml:space="preserve">N </w:t>
+      </w:r>
+      <w:r>
+        <w:rPr>
+          <w:rFonts w:ascii="Courier New" w:hAnsi="Courier New" w:cs="Courier New"/>
+        </w:rPr>
+        <w:t>35.22.11</w:t>
+      </w:r>
+      <w:r>
+        <w:rPr>
+          <w:rFonts w:ascii="Courier New" w:hAnsi="Courier New" w:cs="Courier New"/>
+        </w:rPr>
+        <w:t xml:space="preserve"> E </w:t>
+      </w:r>
+      <w:r>
+        <w:rPr>
+          <w:rFonts w:ascii="Courier New" w:hAnsi="Courier New" w:cs="Courier New"/>
+        </w:rPr>
+        <w:t>36.24.22 (Map Grid: BV</w:t>
+      </w:r>
+      <w:proofErr w:type="gramStart"/>
+      <w:r>
+        <w:rPr>
+          <w:rFonts w:ascii="Courier New" w:hAnsi="Courier New" w:cs="Courier New"/>
+        </w:rPr>
+        <w:t>61)</w:t>
+      </w:r>
+      <w:r>
+        <w:rPr>
+          <w:rFonts w:ascii="Courier New" w:hAnsi="Courier New" w:cs="Courier New"/>
+        </w:rPr>
+        <w:t>\</w:t>
+      </w:r>
+      <w:proofErr w:type="spellStart"/>
+      <w:proofErr w:type="gramEnd"/>
+      <w:r>
+        <w:rPr>
+          <w:rFonts w:ascii="Courier New" w:hAnsi="Courier New" w:cs="Courier New"/>
+        </w:rPr>
+        <w:t>nSuggested</w:t>
+      </w:r>
+      <w:proofErr w:type="spellEnd"/>
+      <w:r>
+        <w:rPr>
+          <w:rFonts w:ascii="Courier New" w:hAnsi="Courier New" w:cs="Courier New"/>
+        </w:rPr>
+        <w:t xml:space="preserve"> Munition(s): </w:t>
+      </w:r>
+      <w:r>
+        <w:rPr>
+          <w:rFonts w:ascii="Courier New" w:hAnsi="Courier New" w:cs="Courier New"/>
+        </w:rPr>
+        <w:t>Laser guided munitions, Rockets, Retarded Bombs</w:t>
+      </w:r>
+    </w:p>
+    <w:p>
+      <w:pPr>
+        <w:pStyle w:val="PlainText"/>
+        <w:rPr>
+          <w:rFonts w:ascii="Courier New" w:hAnsi="Courier New" w:cs="Courier New"/>
+        </w:rPr>
+      </w:pPr>
+    </w:p>
+    <w:p>
+      <w:pPr>
+        <w:pStyle w:val="PlainText"/>
+        <w:rPr>
+          <w:rFonts w:ascii="Courier New" w:hAnsi="Courier New" w:cs="Courier New"/>
+        </w:rPr>
+      </w:pPr>
+      <w:r>
+        <w:rPr>
+          <w:rFonts w:ascii="Courier New" w:hAnsi="Courier New" w:cs="Courier New"/>
+        </w:rPr>
+        <w:t>8</w:t>
+      </w:r>
+    </w:p>
+    <w:p>
+      <w:pPr>
+        <w:pStyle w:val="PlainText"/>
+        <w:rPr>
+          <w:rFonts w:ascii="Courier New" w:hAnsi="Courier New" w:cs="Courier New"/>
+        </w:rPr>
+      </w:pPr>
+      <w:r>
+        <w:rPr>
+          <w:rFonts w:ascii="Courier New" w:hAnsi="Courier New" w:cs="Courier New"/>
+        </w:rPr>
+        <w:t xml:space="preserve">Target: </w:t>
+      </w:r>
+      <w:r>
+        <w:rPr>
+          <w:rFonts w:ascii="Courier New" w:hAnsi="Courier New" w:cs="Courier New"/>
+        </w:rPr>
+        <w:t>Locomotive\n\</w:t>
+      </w:r>
+      <w:proofErr w:type="spellStart"/>
+      <w:r>
+        <w:rPr>
+          <w:rFonts w:ascii="Courier New" w:hAnsi="Courier New" w:cs="Courier New"/>
+        </w:rPr>
+        <w:t>nA</w:t>
+      </w:r>
+      <w:proofErr w:type="spellEnd"/>
+      <w:r>
+        <w:rPr>
+          <w:rFonts w:ascii="Courier New" w:hAnsi="Courier New" w:cs="Courier New"/>
+        </w:rPr>
+        <w:t xml:space="preserve"> train suspected of transporting nuclear machinery needed to develop the Syrian nuclear weapons program is preparing to leave the city of </w:t>
+      </w:r>
+      <w:proofErr w:type="spellStart"/>
+      <w:r>
+        <w:rPr>
+          <w:rFonts w:ascii="Courier New" w:hAnsi="Courier New" w:cs="Courier New"/>
+        </w:rPr>
+        <w:t>Busra</w:t>
+      </w:r>
+      <w:proofErr w:type="spellEnd"/>
+      <w:r>
+        <w:rPr>
+          <w:rFonts w:ascii="Courier New" w:hAnsi="Courier New" w:cs="Courier New"/>
+        </w:rPr>
+        <w:t xml:space="preserve"> in South Syria. The city is heavily guarded with </w:t>
+      </w:r>
+      <w:proofErr w:type="spellStart"/>
+      <w:r>
+        <w:rPr>
+          <w:rFonts w:ascii="Courier New" w:hAnsi="Courier New" w:cs="Courier New"/>
+        </w:rPr>
+        <w:t>manpads</w:t>
+      </w:r>
+      <w:proofErr w:type="spellEnd"/>
+      <w:r>
+        <w:rPr>
+          <w:rFonts w:ascii="Courier New" w:hAnsi="Courier New" w:cs="Courier New"/>
+        </w:rPr>
+        <w:t xml:space="preserve"> and AAA. Your primary mission is to destroy the locomotive and cripple the train.</w:t>
+      </w:r>
+      <w:r>
+        <w:rPr>
+          <w:rFonts w:ascii="Courier New" w:hAnsi="Courier New" w:cs="Courier New"/>
+        </w:rPr>
+        <w:t>\</w:t>
+      </w:r>
+      <w:proofErr w:type="spellStart"/>
+      <w:r>
+        <w:rPr>
+          <w:rFonts w:ascii="Courier New" w:hAnsi="Courier New" w:cs="Courier New"/>
+        </w:rPr>
+        <w:t>nLocation</w:t>
       </w:r>
       <w:proofErr w:type="spellEnd"/>
       <w:r>
@@ -994,74 +1666,157 @@
         <w:rPr>
           <w:rFonts w:ascii="Courier New" w:hAnsi="Courier New" w:cs="Courier New"/>
         </w:rPr>
-        <w:t>Militia Armor &amp; troops</w:t>
-      </w:r>
-      <w:r>
-        <w:rPr>
-          <w:rFonts w:ascii="Courier New" w:hAnsi="Courier New" w:cs="Courier New"/>
-        </w:rPr>
-        <w:t>\n\</w:t>
-      </w:r>
-      <w:proofErr w:type="spellStart"/>
-      <w:r>
-        <w:rPr>
-          <w:rFonts w:ascii="Courier New" w:hAnsi="Courier New" w:cs="Courier New"/>
-        </w:rPr>
-        <w:t>nA</w:t>
-      </w:r>
-      <w:proofErr w:type="spellEnd"/>
-      <w:r>
-        <w:rPr>
-          <w:rFonts w:ascii="Courier New" w:hAnsi="Courier New" w:cs="Courier New"/>
-        </w:rPr>
-        <w:t xml:space="preserve"> </w:t>
-      </w:r>
-      <w:r>
-        <w:rPr>
-          <w:rFonts w:ascii="Courier New" w:hAnsi="Courier New" w:cs="Courier New"/>
-        </w:rPr>
-        <w:t>U.S. aircraft conducted airstrikes against vehicles, including a tank and bulldozer belonging to pro-government militias that were setting up fighting positions within the Al-</w:t>
-      </w:r>
-      <w:proofErr w:type="spellStart"/>
-      <w:r>
-        <w:rPr>
-          <w:rFonts w:ascii="Courier New" w:hAnsi="Courier New" w:cs="Courier New"/>
-        </w:rPr>
-        <w:t>Tanf</w:t>
-      </w:r>
-      <w:proofErr w:type="spellEnd"/>
-      <w:r>
-        <w:rPr>
-          <w:rFonts w:ascii="Courier New" w:hAnsi="Courier New" w:cs="Courier New"/>
-        </w:rPr>
-        <w:t xml:space="preserve"> </w:t>
-      </w:r>
-      <w:proofErr w:type="spellStart"/>
-      <w:r>
-        <w:rPr>
-          <w:rFonts w:ascii="Courier New" w:hAnsi="Courier New" w:cs="Courier New"/>
-        </w:rPr>
-        <w:t>deconfliction</w:t>
-      </w:r>
-      <w:proofErr w:type="spellEnd"/>
-      <w:r>
-        <w:rPr>
-          <w:rFonts w:ascii="Courier New" w:hAnsi="Courier New" w:cs="Courier New"/>
-        </w:rPr>
-        <w:t xml:space="preserve"> </w:t>
+        <w:t xml:space="preserve">N </w:t>
+      </w:r>
+      <w:r>
+        <w:rPr>
+          <w:rFonts w:ascii="Courier New" w:hAnsi="Courier New" w:cs="Courier New"/>
+        </w:rPr>
+        <w:t>32.31.5</w:t>
+      </w:r>
+      <w:r>
+        <w:rPr>
+          <w:rFonts w:ascii="Courier New" w:hAnsi="Courier New" w:cs="Courier New"/>
+        </w:rPr>
+        <w:t xml:space="preserve"> E </w:t>
+      </w:r>
+      <w:r>
+        <w:rPr>
+          <w:rFonts w:ascii="Courier New" w:hAnsi="Courier New" w:cs="Courier New"/>
+        </w:rPr>
+        <w:t>36.28.38 (Map Grid: BS</w:t>
       </w:r>
       <w:proofErr w:type="gramStart"/>
       <w:r>
         <w:rPr>
           <w:rFonts w:ascii="Courier New" w:hAnsi="Courier New" w:cs="Courier New"/>
         </w:rPr>
-        <w:t>zone.</w:t>
-      </w:r>
-      <w:r>
-        <w:rPr>
-          <w:rFonts w:ascii="Courier New" w:hAnsi="Courier New" w:cs="Courier New"/>
-        </w:rPr>
-        <w:t>\n\</w:t>
+        <w:t>60)</w:t>
+      </w:r>
+      <w:r>
+        <w:rPr>
+          <w:rFonts w:ascii="Courier New" w:hAnsi="Courier New" w:cs="Courier New"/>
+        </w:rPr>
+        <w:t>\</w:t>
+      </w:r>
+      <w:proofErr w:type="spellStart"/>
+      <w:proofErr w:type="gramEnd"/>
+      <w:r>
+        <w:rPr>
+          <w:rFonts w:ascii="Courier New" w:hAnsi="Courier New" w:cs="Courier New"/>
+        </w:rPr>
+        <w:t>nSuggested</w:t>
+      </w:r>
+      <w:proofErr w:type="spellEnd"/>
+      <w:r>
+        <w:rPr>
+          <w:rFonts w:ascii="Courier New" w:hAnsi="Courier New" w:cs="Courier New"/>
+        </w:rPr>
+        <w:t xml:space="preserve"> Munition(s): </w:t>
+      </w:r>
+      <w:r>
+        <w:rPr>
+          <w:rFonts w:ascii="Courier New" w:hAnsi="Courier New" w:cs="Courier New"/>
+        </w:rPr>
+        <w:t>Unguided bombs Mk-83/Mk-84</w:t>
+      </w:r>
+    </w:p>
+    <w:p>
+      <w:pPr>
+        <w:pStyle w:val="PlainText"/>
+        <w:rPr>
+          <w:rFonts w:ascii="Courier New" w:hAnsi="Courier New" w:cs="Courier New"/>
+        </w:rPr>
+      </w:pPr>
+    </w:p>
+    <w:p>
+      <w:pPr>
+        <w:pStyle w:val="PlainText"/>
+        <w:rPr>
+          <w:rFonts w:ascii="Courier New" w:hAnsi="Courier New" w:cs="Courier New"/>
+        </w:rPr>
+      </w:pPr>
+      <w:r>
+        <w:rPr>
+          <w:rFonts w:ascii="Courier New" w:hAnsi="Courier New" w:cs="Courier New"/>
+        </w:rPr>
+        <w:t>9</w:t>
+      </w:r>
+    </w:p>
+    <w:p>
+      <w:pPr>
+        <w:pStyle w:val="PlainText"/>
+        <w:rPr>
+          <w:rFonts w:ascii="Courier New" w:hAnsi="Courier New" w:cs="Courier New"/>
+        </w:rPr>
+      </w:pPr>
+      <w:r>
+        <w:rPr>
+          <w:rFonts w:ascii="Courier New" w:hAnsi="Courier New" w:cs="Courier New"/>
+        </w:rPr>
+        <w:t xml:space="preserve">Target: </w:t>
+      </w:r>
+      <w:proofErr w:type="spellStart"/>
+      <w:r>
+        <w:rPr>
+          <w:rFonts w:ascii="Courier New" w:hAnsi="Courier New" w:cs="Courier New"/>
+        </w:rPr>
+        <w:t>Manpads</w:t>
+      </w:r>
+      <w:proofErr w:type="spellEnd"/>
+      <w:r>
+        <w:rPr>
+          <w:rFonts w:ascii="Courier New" w:hAnsi="Courier New" w:cs="Courier New"/>
+        </w:rPr>
+        <w:t xml:space="preserve"> &amp; AAA\n\</w:t>
+      </w:r>
+      <w:proofErr w:type="spellStart"/>
+      <w:r>
+        <w:rPr>
+          <w:rFonts w:ascii="Courier New" w:hAnsi="Courier New" w:cs="Courier New"/>
+        </w:rPr>
+        <w:t>nSyrian</w:t>
+      </w:r>
+      <w:proofErr w:type="spellEnd"/>
+      <w:r>
+        <w:rPr>
+          <w:rFonts w:ascii="Courier New" w:hAnsi="Courier New" w:cs="Courier New"/>
+        </w:rPr>
+        <w:t xml:space="preserve"> troops have fortified the city of </w:t>
+      </w:r>
+      <w:proofErr w:type="spellStart"/>
+      <w:r>
+        <w:rPr>
+          <w:rFonts w:ascii="Courier New" w:hAnsi="Courier New" w:cs="Courier New"/>
+        </w:rPr>
+        <w:t>Busra</w:t>
+      </w:r>
+      <w:proofErr w:type="spellEnd"/>
+      <w:r>
+        <w:rPr>
+          <w:rFonts w:ascii="Courier New" w:hAnsi="Courier New" w:cs="Courier New"/>
+        </w:rPr>
+        <w:t xml:space="preserve"> to guard a train suspected of transporting nuclear machinery needed to develop the Syrian nuclear weapons program. Your primary mission is to destroy all of the </w:t>
+      </w:r>
+      <w:proofErr w:type="spellStart"/>
+      <w:r>
+        <w:rPr>
+          <w:rFonts w:ascii="Courier New" w:hAnsi="Courier New" w:cs="Courier New"/>
+        </w:rPr>
+        <w:t>Manpads</w:t>
+      </w:r>
+      <w:proofErr w:type="spellEnd"/>
+      <w:r>
+        <w:rPr>
+          <w:rFonts w:ascii="Courier New" w:hAnsi="Courier New" w:cs="Courier New"/>
+        </w:rPr>
+        <w:t xml:space="preserve"> &amp; AAA in the city.</w:t>
+      </w:r>
+      <w:r>
+        <w:rPr>
+          <w:rFonts w:ascii="Courier New" w:hAnsi="Courier New" w:cs="Courier New"/>
+        </w:rPr>
+        <w:t>\</w:t>
       </w:r>
       <w:proofErr w:type="spellStart"/>
       <w:r>
@@ -1071,837 +1826,300 @@
         <w:t>nLocation</w:t>
       </w:r>
       <w:proofErr w:type="spellEnd"/>
+      <w:r>
+        <w:rPr>
+          <w:rFonts w:ascii="Courier New" w:hAnsi="Courier New" w:cs="Courier New"/>
+        </w:rPr>
+        <w:t xml:space="preserve">: </w:t>
+      </w:r>
+      <w:r>
+        <w:rPr>
+          <w:rFonts w:ascii="Courier New" w:hAnsi="Courier New" w:cs="Courier New"/>
+        </w:rPr>
+        <w:t xml:space="preserve">N </w:t>
+      </w:r>
+      <w:r>
+        <w:rPr>
+          <w:rFonts w:ascii="Courier New" w:hAnsi="Courier New" w:cs="Courier New"/>
+        </w:rPr>
+        <w:t>32.31.5</w:t>
+      </w:r>
+      <w:r>
+        <w:rPr>
+          <w:rFonts w:ascii="Courier New" w:hAnsi="Courier New" w:cs="Courier New"/>
+        </w:rPr>
+        <w:t xml:space="preserve"> E </w:t>
+      </w:r>
+      <w:r>
+        <w:rPr>
+          <w:rFonts w:ascii="Courier New" w:hAnsi="Courier New" w:cs="Courier New"/>
+        </w:rPr>
+        <w:t>36.28.38 (Map Grid: BS</w:t>
+      </w:r>
+      <w:proofErr w:type="gramStart"/>
+      <w:r>
+        <w:rPr>
+          <w:rFonts w:ascii="Courier New" w:hAnsi="Courier New" w:cs="Courier New"/>
+        </w:rPr>
+        <w:t>60)</w:t>
+      </w:r>
+      <w:r>
+        <w:rPr>
+          <w:rFonts w:ascii="Courier New" w:hAnsi="Courier New" w:cs="Courier New"/>
+        </w:rPr>
+        <w:t>\</w:t>
+      </w:r>
+      <w:proofErr w:type="spellStart"/>
       <w:proofErr w:type="gramEnd"/>
       <w:r>
         <w:rPr>
           <w:rFonts w:ascii="Courier New" w:hAnsi="Courier New" w:cs="Courier New"/>
         </w:rPr>
-        <w:t xml:space="preserve">: </w:t>
-      </w:r>
-      <w:r>
-        <w:rPr>
-          <w:rFonts w:ascii="Courier New" w:hAnsi="Courier New" w:cs="Courier New"/>
-        </w:rPr>
-        <w:t xml:space="preserve">N </w:t>
-      </w:r>
-      <w:r>
-        <w:rPr>
-          <w:rFonts w:ascii="Courier New" w:hAnsi="Courier New" w:cs="Courier New"/>
-        </w:rPr>
-        <w:t>33.32.19</w:t>
-      </w:r>
-      <w:r>
-        <w:rPr>
-          <w:rFonts w:ascii="Courier New" w:hAnsi="Courier New" w:cs="Courier New"/>
-        </w:rPr>
-        <w:t xml:space="preserve"> E </w:t>
-      </w:r>
-      <w:r>
-        <w:rPr>
-          <w:rFonts w:ascii="Courier New" w:hAnsi="Courier New" w:cs="Courier New"/>
-        </w:rPr>
-        <w:t>38.07.34</w:t>
+        <w:t>nSuggested</w:t>
+      </w:r>
+      <w:proofErr w:type="spellEnd"/>
+      <w:r>
+        <w:rPr>
+          <w:rFonts w:ascii="Courier New" w:hAnsi="Courier New" w:cs="Courier New"/>
+        </w:rPr>
+        <w:t xml:space="preserve"> Munition(s): </w:t>
+      </w:r>
+      <w:r>
+        <w:rPr>
+          <w:rFonts w:ascii="Courier New" w:hAnsi="Courier New" w:cs="Courier New"/>
+        </w:rPr>
+        <w:t>Unguided bombs</w:t>
+      </w:r>
+    </w:p>
+    <w:p>
+      <w:pPr>
+        <w:pStyle w:val="PlainText"/>
+        <w:rPr>
+          <w:rFonts w:ascii="Courier New" w:hAnsi="Courier New" w:cs="Courier New"/>
+        </w:rPr>
+      </w:pPr>
+    </w:p>
+    <w:p>
+      <w:pPr>
+        <w:pStyle w:val="PlainText"/>
+        <w:rPr>
+          <w:rFonts w:ascii="Courier New" w:hAnsi="Courier New" w:cs="Courier New"/>
+        </w:rPr>
+      </w:pPr>
+      <w:r>
+        <w:rPr>
+          <w:rFonts w:ascii="Courier New" w:hAnsi="Courier New" w:cs="Courier New"/>
+        </w:rPr>
+        <w:t>10</w:t>
+      </w:r>
+    </w:p>
+    <w:p>
+      <w:pPr>
+        <w:pStyle w:val="PlainText"/>
+        <w:rPr>
+          <w:rFonts w:ascii="Courier New" w:hAnsi="Courier New" w:cs="Courier New"/>
+        </w:rPr>
+      </w:pPr>
+      <w:proofErr w:type="spellStart"/>
+      <w:r>
+        <w:rPr>
+          <w:rFonts w:ascii="Courier New" w:hAnsi="Courier New" w:cs="Courier New"/>
+        </w:rPr>
+        <w:t>AleppoCitadel</w:t>
+      </w:r>
+      <w:proofErr w:type="spellEnd"/>
+    </w:p>
+    <w:p>
+      <w:pPr>
+        <w:pStyle w:val="PlainText"/>
+        <w:rPr>
+          <w:rFonts w:ascii="Courier New" w:hAnsi="Courier New" w:cs="Courier New"/>
+        </w:rPr>
+      </w:pPr>
+    </w:p>
+    <w:p>
+      <w:pPr>
+        <w:pStyle w:val="PlainText"/>
+        <w:rPr>
+          <w:rFonts w:ascii="Courier New" w:hAnsi="Courier New" w:cs="Courier New"/>
+        </w:rPr>
+      </w:pPr>
+    </w:p>
+    <w:p>
+      <w:pPr>
+        <w:pStyle w:val="PlainText"/>
+        <w:rPr>
+          <w:rFonts w:ascii="Courier New" w:hAnsi="Courier New" w:cs="Courier New"/>
+        </w:rPr>
+      </w:pPr>
+      <w:r>
+        <w:rPr>
+          <w:rFonts w:ascii="Courier New" w:hAnsi="Courier New" w:cs="Courier New"/>
+        </w:rPr>
+        <w:t>11</w:t>
+      </w:r>
+    </w:p>
+    <w:p>
+      <w:pPr>
+        <w:pStyle w:val="PlainText"/>
+        <w:rPr>
+          <w:rFonts w:ascii="Courier New" w:hAnsi="Courier New" w:cs="Courier New"/>
+        </w:rPr>
+      </w:pPr>
+      <w:proofErr w:type="spellStart"/>
+      <w:r>
+        <w:rPr>
+          <w:rFonts w:ascii="Courier New" w:hAnsi="Courier New" w:cs="Courier New"/>
+        </w:rPr>
+        <w:t>PalmyraRomanTheatre</w:t>
+      </w:r>
+      <w:proofErr w:type="spellEnd"/>
+    </w:p>
+    <w:p>
+      <w:pPr>
+        <w:pStyle w:val="PlainText"/>
+        <w:rPr>
+          <w:rFonts w:ascii="Courier New" w:hAnsi="Courier New" w:cs="Courier New"/>
+        </w:rPr>
+      </w:pPr>
+    </w:p>
+    <w:p>
+      <w:pPr>
+        <w:pStyle w:val="PlainText"/>
+        <w:rPr>
+          <w:rFonts w:ascii="Courier New" w:hAnsi="Courier New" w:cs="Courier New"/>
+        </w:rPr>
+      </w:pPr>
+    </w:p>
+    <w:p>
+      <w:pPr>
+        <w:pStyle w:val="PlainText"/>
+        <w:rPr>
+          <w:rFonts w:ascii="Courier New" w:hAnsi="Courier New" w:cs="Courier New"/>
+        </w:rPr>
+      </w:pPr>
+      <w:r>
+        <w:rPr>
+          <w:rFonts w:ascii="Courier New" w:hAnsi="Courier New" w:cs="Courier New"/>
+        </w:rPr>
+        <w:t>12</w:t>
+      </w:r>
+    </w:p>
+    <w:p>
+      <w:pPr>
+        <w:pStyle w:val="PlainText"/>
+        <w:rPr>
+          <w:rFonts w:ascii="Courier New" w:hAnsi="Courier New" w:cs="Courier New"/>
+        </w:rPr>
+      </w:pPr>
+      <w:proofErr w:type="spellStart"/>
+      <w:r>
+        <w:rPr>
+          <w:rFonts w:ascii="Courier New" w:hAnsi="Courier New" w:cs="Courier New"/>
+        </w:rPr>
+        <w:t>PalmyraCastle</w:t>
+      </w:r>
+      <w:proofErr w:type="spellEnd"/>
+    </w:p>
+    <w:p>
+      <w:pPr>
+        <w:pStyle w:val="PlainText"/>
+        <w:rPr>
+          <w:rFonts w:ascii="Courier New" w:hAnsi="Courier New" w:cs="Courier New"/>
+        </w:rPr>
+      </w:pPr>
+    </w:p>
+    <w:p>
+      <w:pPr>
+        <w:pStyle w:val="PlainText"/>
+        <w:rPr>
+          <w:rFonts w:ascii="Courier New" w:hAnsi="Courier New" w:cs="Courier New"/>
+        </w:rPr>
+      </w:pPr>
+    </w:p>
+    <w:p>
+      <w:pPr>
+        <w:pStyle w:val="PlainText"/>
+        <w:rPr>
+          <w:rFonts w:ascii="Courier New" w:hAnsi="Courier New" w:cs="Courier New"/>
+        </w:rPr>
+      </w:pPr>
+      <w:r>
+        <w:rPr>
+          <w:rFonts w:ascii="Courier New" w:hAnsi="Courier New" w:cs="Courier New"/>
+        </w:rPr>
+        <w:t>13</w:t>
+      </w:r>
+    </w:p>
+    <w:p>
+      <w:pPr>
+        <w:pStyle w:val="PlainText"/>
+        <w:rPr>
+          <w:rFonts w:ascii="Courier New" w:hAnsi="Courier New" w:cs="Courier New"/>
+        </w:rPr>
+      </w:pPr>
+      <w:r>
+        <w:rPr>
+          <w:rFonts w:ascii="Courier New" w:hAnsi="Courier New" w:cs="Courier New"/>
+        </w:rPr>
+        <w:t>al-</w:t>
+      </w:r>
+      <w:proofErr w:type="spellStart"/>
+      <w:r>
+        <w:rPr>
+          <w:rFonts w:ascii="Courier New" w:hAnsi="Courier New" w:cs="Courier New"/>
+        </w:rPr>
+        <w:t>Thawra_Dam_Scud</w:t>
       </w:r>
       <w:bookmarkStart w:id="0" w:name="_GoBack"/>
       <w:bookmarkEnd w:id="0"/>
-      <w:r>
-        <w:rPr>
-          <w:rFonts w:ascii="Courier New" w:hAnsi="Courier New" w:cs="Courier New"/>
-        </w:rPr>
-        <w:t xml:space="preserve"> (Map Grid: </w:t>
-      </w:r>
-      <w:r>
-        <w:rPr>
-          <w:rFonts w:ascii="Courier New" w:hAnsi="Courier New" w:cs="Courier New"/>
-        </w:rPr>
-        <w:t>DT11</w:t>
-      </w:r>
-      <w:r>
-        <w:rPr>
-          <w:rFonts w:ascii="Courier New" w:hAnsi="Courier New" w:cs="Courier New"/>
-        </w:rPr>
-        <w:t>)</w:t>
-      </w:r>
-      <w:r>
-        <w:rPr>
-          <w:rFonts w:ascii="Courier New" w:hAnsi="Courier New" w:cs="Courier New"/>
-        </w:rPr>
-        <w:t>\</w:t>
-      </w:r>
-      <w:proofErr w:type="spellStart"/>
-      <w:r>
-        <w:rPr>
-          <w:rFonts w:ascii="Courier New" w:hAnsi="Courier New" w:cs="Courier New"/>
-        </w:rPr>
-        <w:t>nSuggested</w:t>
-      </w:r>
-      <w:proofErr w:type="spellEnd"/>
-      <w:r>
-        <w:rPr>
-          <w:rFonts w:ascii="Courier New" w:hAnsi="Courier New" w:cs="Courier New"/>
-        </w:rPr>
-        <w:t xml:space="preserve"> Munition(s): </w:t>
-      </w:r>
-      <w:r>
-        <w:rPr>
-          <w:rFonts w:ascii="Courier New" w:hAnsi="Courier New" w:cs="Courier New"/>
-        </w:rPr>
-        <w:t>Armor piercing &amp; cluster munitions.</w:t>
-      </w:r>
-    </w:p>
-    <w:p>
-      <w:pPr>
-        <w:pStyle w:val="PlainText"/>
-        <w:rPr>
-          <w:rFonts w:ascii="Courier New" w:hAnsi="Courier New" w:cs="Courier New"/>
-        </w:rPr>
-      </w:pPr>
-    </w:p>
-    <w:p>
-      <w:pPr>
-        <w:pStyle w:val="PlainText"/>
-        <w:rPr>
-          <w:rFonts w:ascii="Courier New" w:hAnsi="Courier New" w:cs="Courier New"/>
-        </w:rPr>
-      </w:pPr>
-    </w:p>
-    <w:p>
-      <w:pPr>
-        <w:pStyle w:val="PlainText"/>
-        <w:rPr>
-          <w:rFonts w:ascii="Courier New" w:hAnsi="Courier New" w:cs="Courier New"/>
-        </w:rPr>
-      </w:pPr>
-    </w:p>
-    <w:p>
-      <w:pPr>
-        <w:pStyle w:val="PlainText"/>
-        <w:rPr>
-          <w:rFonts w:ascii="Courier New" w:hAnsi="Courier New" w:cs="Courier New"/>
-        </w:rPr>
-      </w:pPr>
-      <w:r>
-        <w:rPr>
-          <w:rFonts w:ascii="Courier New" w:hAnsi="Courier New" w:cs="Courier New"/>
-        </w:rPr>
-        <w:t>1</w:t>
-      </w:r>
-    </w:p>
-    <w:p>
-      <w:pPr>
-        <w:pStyle w:val="PlainText"/>
-        <w:rPr>
-          <w:rFonts w:ascii="Courier New" w:hAnsi="Courier New" w:cs="Courier New"/>
-        </w:rPr>
-      </w:pPr>
-      <w:proofErr w:type="spellStart"/>
-      <w:r>
-        <w:rPr>
-          <w:rFonts w:ascii="Courier New" w:hAnsi="Courier New" w:cs="Courier New"/>
-        </w:rPr>
-        <w:t>Ja'Din</w:t>
-      </w:r>
-      <w:proofErr w:type="spellEnd"/>
-      <w:r>
-        <w:rPr>
-          <w:rFonts w:ascii="Courier New" w:hAnsi="Courier New" w:cs="Courier New"/>
-        </w:rPr>
-        <w:t xml:space="preserve"> -- dv74 -- N 34.41.00 E 38.41.29</w:t>
-      </w:r>
-    </w:p>
-    <w:p>
-      <w:pPr>
-        <w:pStyle w:val="PlainText"/>
-        <w:rPr>
-          <w:rFonts w:ascii="Courier New" w:hAnsi="Courier New" w:cs="Courier New"/>
-        </w:rPr>
-      </w:pPr>
-    </w:p>
-    <w:p>
-      <w:pPr>
-        <w:pStyle w:val="PlainText"/>
-        <w:rPr>
-          <w:rFonts w:ascii="Courier New" w:hAnsi="Courier New" w:cs="Courier New"/>
-        </w:rPr>
-      </w:pPr>
-    </w:p>
-    <w:p>
-      <w:pPr>
-        <w:pStyle w:val="PlainText"/>
-        <w:rPr>
-          <w:rFonts w:ascii="Courier New" w:hAnsi="Courier New" w:cs="Courier New"/>
-        </w:rPr>
-      </w:pPr>
-      <w:r>
-        <w:rPr>
-          <w:rFonts w:ascii="Courier New" w:hAnsi="Courier New" w:cs="Courier New"/>
-        </w:rPr>
-        <w:t>6</w:t>
-      </w:r>
-    </w:p>
-    <w:p>
-      <w:pPr>
-        <w:pStyle w:val="PlainText"/>
-        <w:rPr>
-          <w:rFonts w:ascii="Courier New" w:hAnsi="Courier New" w:cs="Courier New"/>
-        </w:rPr>
-      </w:pPr>
-      <w:r>
-        <w:rPr>
-          <w:rFonts w:ascii="Courier New" w:hAnsi="Courier New" w:cs="Courier New"/>
-        </w:rPr>
-        <w:t xml:space="preserve">Target: </w:t>
-      </w:r>
-      <w:r>
-        <w:rPr>
-          <w:rFonts w:ascii="Courier New" w:hAnsi="Courier New" w:cs="Courier New"/>
-        </w:rPr>
-        <w:t>Russian Cargo Vessel\n\</w:t>
-      </w:r>
-      <w:proofErr w:type="spellStart"/>
-      <w:r>
-        <w:rPr>
-          <w:rFonts w:ascii="Courier New" w:hAnsi="Courier New" w:cs="Courier New"/>
-        </w:rPr>
-        <w:t>nDespite</w:t>
-      </w:r>
-      <w:proofErr w:type="spellEnd"/>
-      <w:r>
-        <w:rPr>
-          <w:rFonts w:ascii="Courier New" w:hAnsi="Courier New" w:cs="Courier New"/>
-        </w:rPr>
-        <w:t xml:space="preserve"> global sanctions against Syria, Russia has been sending arms and supplies to the current Syrian regime. A Russian cargo ship is currently on route from the Southwest and intel suggest it plans to unload its cargo in the port of </w:t>
-      </w:r>
-      <w:proofErr w:type="spellStart"/>
-      <w:r>
-        <w:rPr>
-          <w:rFonts w:ascii="Courier New" w:hAnsi="Courier New" w:cs="Courier New"/>
-        </w:rPr>
-        <w:t>Latakia</w:t>
-      </w:r>
-      <w:proofErr w:type="spellEnd"/>
-      <w:r>
-        <w:rPr>
-          <w:rFonts w:ascii="Courier New" w:hAnsi="Courier New" w:cs="Courier New"/>
-        </w:rPr>
-        <w:t xml:space="preserve">. Stop this vessel at all costs from reaching the </w:t>
-      </w:r>
-      <w:proofErr w:type="spellStart"/>
-      <w:proofErr w:type="gramStart"/>
-      <w:r>
-        <w:rPr>
-          <w:rFonts w:ascii="Courier New" w:hAnsi="Courier New" w:cs="Courier New"/>
-        </w:rPr>
-        <w:t>port.</w:t>
-      </w:r>
-      <w:r>
-        <w:rPr>
-          <w:rFonts w:ascii="Courier New" w:hAnsi="Courier New" w:cs="Courier New"/>
-        </w:rPr>
-        <w:t>n</w:t>
-      </w:r>
-      <w:proofErr w:type="spellEnd"/>
-      <w:proofErr w:type="gramEnd"/>
-      <w:r>
-        <w:rPr>
-          <w:rFonts w:ascii="Courier New" w:hAnsi="Courier New" w:cs="Courier New"/>
-        </w:rPr>
-        <w:t>\</w:t>
-      </w:r>
-      <w:proofErr w:type="spellStart"/>
-      <w:r>
-        <w:rPr>
-          <w:rFonts w:ascii="Courier New" w:hAnsi="Courier New" w:cs="Courier New"/>
-        </w:rPr>
-        <w:t>n</w:t>
-      </w:r>
-      <w:r>
-        <w:rPr>
-          <w:rFonts w:ascii="Courier New" w:hAnsi="Courier New" w:cs="Courier New"/>
-        </w:rPr>
-        <w:t>Port</w:t>
-      </w:r>
-      <w:proofErr w:type="spellEnd"/>
-      <w:r>
-        <w:rPr>
-          <w:rFonts w:ascii="Courier New" w:hAnsi="Courier New" w:cs="Courier New"/>
-        </w:rPr>
-        <w:t xml:space="preserve"> </w:t>
-      </w:r>
-      <w:r>
-        <w:rPr>
-          <w:rFonts w:ascii="Courier New" w:hAnsi="Courier New" w:cs="Courier New"/>
-        </w:rPr>
-        <w:t xml:space="preserve">Location: </w:t>
-      </w:r>
-      <w:r>
-        <w:rPr>
-          <w:rFonts w:ascii="Courier New" w:hAnsi="Courier New" w:cs="Courier New"/>
-        </w:rPr>
-        <w:t xml:space="preserve">N </w:t>
-      </w:r>
-      <w:r>
-        <w:rPr>
-          <w:rFonts w:ascii="Courier New" w:hAnsi="Courier New" w:cs="Courier New"/>
-        </w:rPr>
-        <w:t>35.31.15</w:t>
-      </w:r>
-      <w:r>
-        <w:rPr>
-          <w:rFonts w:ascii="Courier New" w:hAnsi="Courier New" w:cs="Courier New"/>
-        </w:rPr>
-        <w:t xml:space="preserve"> E </w:t>
-      </w:r>
-      <w:r>
-        <w:rPr>
-          <w:rFonts w:ascii="Courier New" w:hAnsi="Courier New" w:cs="Courier New"/>
-        </w:rPr>
-        <w:t>35.45.38 (Map Grid: YE53)</w:t>
-      </w:r>
-      <w:r>
-        <w:rPr>
-          <w:rFonts w:ascii="Courier New" w:hAnsi="Courier New" w:cs="Courier New"/>
-        </w:rPr>
-        <w:t>\</w:t>
-      </w:r>
-      <w:proofErr w:type="spellStart"/>
-      <w:r>
-        <w:rPr>
-          <w:rFonts w:ascii="Courier New" w:hAnsi="Courier New" w:cs="Courier New"/>
-        </w:rPr>
-        <w:t>nSuggested</w:t>
-      </w:r>
-      <w:proofErr w:type="spellEnd"/>
-      <w:r>
-        <w:rPr>
-          <w:rFonts w:ascii="Courier New" w:hAnsi="Courier New" w:cs="Courier New"/>
-        </w:rPr>
-        <w:t xml:space="preserve"> Munition(s): </w:t>
-      </w:r>
-      <w:r>
-        <w:rPr>
-          <w:rFonts w:ascii="Courier New" w:hAnsi="Courier New" w:cs="Courier New"/>
-        </w:rPr>
-        <w:t>Harpoon(s) &amp; Laser guided munitions</w:t>
-      </w:r>
-    </w:p>
-    <w:p>
-      <w:pPr>
-        <w:pStyle w:val="PlainText"/>
-        <w:rPr>
-          <w:rFonts w:ascii="Courier New" w:hAnsi="Courier New" w:cs="Courier New"/>
-        </w:rPr>
-      </w:pPr>
-    </w:p>
-    <w:p>
-      <w:pPr>
-        <w:pStyle w:val="PlainText"/>
-        <w:rPr>
-          <w:rFonts w:ascii="Courier New" w:hAnsi="Courier New" w:cs="Courier New"/>
-        </w:rPr>
-      </w:pPr>
-      <w:r>
-        <w:rPr>
-          <w:rFonts w:ascii="Courier New" w:hAnsi="Courier New" w:cs="Courier New"/>
-        </w:rPr>
-        <w:t>7</w:t>
-      </w:r>
-    </w:p>
-    <w:p>
-      <w:pPr>
-        <w:pStyle w:val="PlainText"/>
-        <w:rPr>
-          <w:rFonts w:ascii="Courier New" w:hAnsi="Courier New" w:cs="Courier New"/>
-        </w:rPr>
-      </w:pPr>
-      <w:r>
-        <w:rPr>
-          <w:rFonts w:ascii="Courier New" w:hAnsi="Courier New" w:cs="Courier New"/>
-        </w:rPr>
-        <w:t xml:space="preserve">Target: </w:t>
-      </w:r>
-      <w:r>
-        <w:rPr>
-          <w:rFonts w:ascii="Courier New" w:hAnsi="Courier New" w:cs="Courier New"/>
-        </w:rPr>
-        <w:t xml:space="preserve">ISIL Convoy\n\n </w:t>
-      </w:r>
-      <w:r>
-        <w:rPr>
-          <w:rFonts w:ascii="Courier New" w:hAnsi="Courier New" w:cs="Courier New"/>
-        </w:rPr>
-        <w:t>Our deep</w:t>
-      </w:r>
-      <w:r>
-        <w:rPr>
-          <w:rFonts w:ascii="Courier New" w:hAnsi="Courier New" w:cs="Courier New"/>
-        </w:rPr>
-        <w:t xml:space="preserve"> cover operative has sent word that an ISIL convoy has been patrolling the city of </w:t>
-      </w:r>
-      <w:proofErr w:type="spellStart"/>
-      <w:r>
-        <w:rPr>
-          <w:rFonts w:ascii="Courier New" w:hAnsi="Courier New" w:cs="Courier New"/>
-        </w:rPr>
-        <w:t>Ein</w:t>
-      </w:r>
-      <w:proofErr w:type="spellEnd"/>
-      <w:r>
-        <w:rPr>
-          <w:rFonts w:ascii="Courier New" w:hAnsi="Courier New" w:cs="Courier New"/>
-        </w:rPr>
-        <w:t xml:space="preserve"> </w:t>
-      </w:r>
-      <w:proofErr w:type="spellStart"/>
-      <w:r>
-        <w:rPr>
-          <w:rFonts w:ascii="Courier New" w:hAnsi="Courier New" w:cs="Courier New"/>
-        </w:rPr>
-        <w:t>Eikorum</w:t>
-      </w:r>
-      <w:proofErr w:type="spellEnd"/>
-      <w:r>
-        <w:rPr>
-          <w:rFonts w:ascii="Courier New" w:hAnsi="Courier New" w:cs="Courier New"/>
-        </w:rPr>
-        <w:t xml:space="preserve"> in order to recruit and control the remaining populate. Take out the convoy patrolling the city</w:t>
-      </w:r>
-      <w:r>
-        <w:rPr>
-          <w:rFonts w:ascii="Courier New" w:hAnsi="Courier New" w:cs="Courier New"/>
-        </w:rPr>
-        <w:t xml:space="preserve"> with whatever means necessary.</w:t>
-      </w:r>
-      <w:r>
-        <w:rPr>
-          <w:rFonts w:ascii="Courier New" w:hAnsi="Courier New" w:cs="Courier New"/>
-        </w:rPr>
-        <w:t>\</w:t>
-      </w:r>
-      <w:proofErr w:type="spellStart"/>
-      <w:r>
-        <w:rPr>
-          <w:rFonts w:ascii="Courier New" w:hAnsi="Courier New" w:cs="Courier New"/>
-        </w:rPr>
-        <w:t>n</w:t>
-      </w:r>
-      <w:r>
-        <w:rPr>
-          <w:rFonts w:ascii="Courier New" w:hAnsi="Courier New" w:cs="Courier New"/>
-        </w:rPr>
-        <w:t>Port</w:t>
-      </w:r>
-      <w:proofErr w:type="spellEnd"/>
-      <w:r>
-        <w:rPr>
-          <w:rFonts w:ascii="Courier New" w:hAnsi="Courier New" w:cs="Courier New"/>
-        </w:rPr>
-        <w:t xml:space="preserve"> </w:t>
-      </w:r>
-      <w:r>
-        <w:rPr>
-          <w:rFonts w:ascii="Courier New" w:hAnsi="Courier New" w:cs="Courier New"/>
-        </w:rPr>
-        <w:t xml:space="preserve">Location: </w:t>
-      </w:r>
-      <w:r>
-        <w:rPr>
-          <w:rFonts w:ascii="Courier New" w:hAnsi="Courier New" w:cs="Courier New"/>
-        </w:rPr>
-        <w:t xml:space="preserve">N </w:t>
-      </w:r>
-      <w:r>
-        <w:rPr>
-          <w:rFonts w:ascii="Courier New" w:hAnsi="Courier New" w:cs="Courier New"/>
-        </w:rPr>
-        <w:t>35.22.11</w:t>
-      </w:r>
-      <w:r>
-        <w:rPr>
-          <w:rFonts w:ascii="Courier New" w:hAnsi="Courier New" w:cs="Courier New"/>
-        </w:rPr>
-        <w:t xml:space="preserve"> E </w:t>
-      </w:r>
-      <w:r>
-        <w:rPr>
-          <w:rFonts w:ascii="Courier New" w:hAnsi="Courier New" w:cs="Courier New"/>
-        </w:rPr>
-        <w:t>36.24.22 (Map Grid: BV</w:t>
-      </w:r>
-      <w:proofErr w:type="gramStart"/>
-      <w:r>
-        <w:rPr>
-          <w:rFonts w:ascii="Courier New" w:hAnsi="Courier New" w:cs="Courier New"/>
-        </w:rPr>
-        <w:t>61)</w:t>
-      </w:r>
-      <w:r>
-        <w:rPr>
-          <w:rFonts w:ascii="Courier New" w:hAnsi="Courier New" w:cs="Courier New"/>
-        </w:rPr>
-        <w:t>\</w:t>
-      </w:r>
-      <w:proofErr w:type="spellStart"/>
-      <w:proofErr w:type="gramEnd"/>
-      <w:r>
-        <w:rPr>
-          <w:rFonts w:ascii="Courier New" w:hAnsi="Courier New" w:cs="Courier New"/>
-        </w:rPr>
-        <w:t>nSuggested</w:t>
-      </w:r>
-      <w:proofErr w:type="spellEnd"/>
-      <w:r>
-        <w:rPr>
-          <w:rFonts w:ascii="Courier New" w:hAnsi="Courier New" w:cs="Courier New"/>
-        </w:rPr>
-        <w:t xml:space="preserve"> Munition(s): </w:t>
-      </w:r>
-      <w:r>
-        <w:rPr>
-          <w:rFonts w:ascii="Courier New" w:hAnsi="Courier New" w:cs="Courier New"/>
-        </w:rPr>
-        <w:t>Laser guided munitions, Rockets, Retarded Bombs</w:t>
-      </w:r>
-    </w:p>
-    <w:p>
-      <w:pPr>
-        <w:pStyle w:val="PlainText"/>
-        <w:rPr>
-          <w:rFonts w:ascii="Courier New" w:hAnsi="Courier New" w:cs="Courier New"/>
-        </w:rPr>
-      </w:pPr>
-    </w:p>
-    <w:p>
-      <w:pPr>
-        <w:pStyle w:val="PlainText"/>
-        <w:rPr>
-          <w:rFonts w:ascii="Courier New" w:hAnsi="Courier New" w:cs="Courier New"/>
-        </w:rPr>
-      </w:pPr>
-      <w:r>
-        <w:rPr>
-          <w:rFonts w:ascii="Courier New" w:hAnsi="Courier New" w:cs="Courier New"/>
-        </w:rPr>
-        <w:t>8</w:t>
-      </w:r>
-    </w:p>
-    <w:p>
-      <w:pPr>
-        <w:pStyle w:val="PlainText"/>
-        <w:rPr>
-          <w:rFonts w:ascii="Courier New" w:hAnsi="Courier New" w:cs="Courier New"/>
-        </w:rPr>
-      </w:pPr>
-      <w:r>
-        <w:rPr>
-          <w:rFonts w:ascii="Courier New" w:hAnsi="Courier New" w:cs="Courier New"/>
-        </w:rPr>
-        <w:t xml:space="preserve">Target: </w:t>
-      </w:r>
-      <w:r>
-        <w:rPr>
-          <w:rFonts w:ascii="Courier New" w:hAnsi="Courier New" w:cs="Courier New"/>
-        </w:rPr>
-        <w:t>Locomotive\n\</w:t>
-      </w:r>
-      <w:proofErr w:type="spellStart"/>
-      <w:r>
-        <w:rPr>
-          <w:rFonts w:ascii="Courier New" w:hAnsi="Courier New" w:cs="Courier New"/>
-        </w:rPr>
-        <w:t>nA</w:t>
-      </w:r>
-      <w:proofErr w:type="spellEnd"/>
-      <w:r>
-        <w:rPr>
-          <w:rFonts w:ascii="Courier New" w:hAnsi="Courier New" w:cs="Courier New"/>
-        </w:rPr>
-        <w:t xml:space="preserve"> train suspected of transporting nuclear machinery needed to develop the Syrian nuclear weapons program is preparing to leave the city of </w:t>
-      </w:r>
-      <w:proofErr w:type="spellStart"/>
-      <w:r>
-        <w:rPr>
-          <w:rFonts w:ascii="Courier New" w:hAnsi="Courier New" w:cs="Courier New"/>
-        </w:rPr>
-        <w:t>Busra</w:t>
-      </w:r>
-      <w:proofErr w:type="spellEnd"/>
-      <w:r>
-        <w:rPr>
-          <w:rFonts w:ascii="Courier New" w:hAnsi="Courier New" w:cs="Courier New"/>
-        </w:rPr>
-        <w:t xml:space="preserve"> in South Syria. The city is heavily guarded with </w:t>
-      </w:r>
-      <w:proofErr w:type="spellStart"/>
-      <w:r>
-        <w:rPr>
-          <w:rFonts w:ascii="Courier New" w:hAnsi="Courier New" w:cs="Courier New"/>
-        </w:rPr>
-        <w:t>manpads</w:t>
-      </w:r>
-      <w:proofErr w:type="spellEnd"/>
-      <w:r>
-        <w:rPr>
-          <w:rFonts w:ascii="Courier New" w:hAnsi="Courier New" w:cs="Courier New"/>
-        </w:rPr>
-        <w:t xml:space="preserve"> and AAA. Your primary mission is to destroy the locomotive and cripple the train.</w:t>
-      </w:r>
-      <w:r>
-        <w:rPr>
-          <w:rFonts w:ascii="Courier New" w:hAnsi="Courier New" w:cs="Courier New"/>
-        </w:rPr>
-        <w:t>\</w:t>
-      </w:r>
-      <w:proofErr w:type="spellStart"/>
-      <w:r>
-        <w:rPr>
-          <w:rFonts w:ascii="Courier New" w:hAnsi="Courier New" w:cs="Courier New"/>
-        </w:rPr>
-        <w:t>nLocation</w:t>
-      </w:r>
-      <w:proofErr w:type="spellEnd"/>
-      <w:r>
-        <w:rPr>
-          <w:rFonts w:ascii="Courier New" w:hAnsi="Courier New" w:cs="Courier New"/>
-        </w:rPr>
-        <w:t xml:space="preserve">: </w:t>
-      </w:r>
-      <w:r>
-        <w:rPr>
-          <w:rFonts w:ascii="Courier New" w:hAnsi="Courier New" w:cs="Courier New"/>
-        </w:rPr>
-        <w:t xml:space="preserve">N </w:t>
-      </w:r>
-      <w:r>
-        <w:rPr>
-          <w:rFonts w:ascii="Courier New" w:hAnsi="Courier New" w:cs="Courier New"/>
-        </w:rPr>
-        <w:t>32.31.5</w:t>
-      </w:r>
-      <w:r>
-        <w:rPr>
-          <w:rFonts w:ascii="Courier New" w:hAnsi="Courier New" w:cs="Courier New"/>
-        </w:rPr>
-        <w:t xml:space="preserve"> E </w:t>
-      </w:r>
-      <w:r>
-        <w:rPr>
-          <w:rFonts w:ascii="Courier New" w:hAnsi="Courier New" w:cs="Courier New"/>
-        </w:rPr>
-        <w:t>36.28.38 (Map Grid: BS</w:t>
-      </w:r>
-      <w:proofErr w:type="gramStart"/>
-      <w:r>
-        <w:rPr>
-          <w:rFonts w:ascii="Courier New" w:hAnsi="Courier New" w:cs="Courier New"/>
-        </w:rPr>
-        <w:t>60)</w:t>
-      </w:r>
-      <w:r>
-        <w:rPr>
-          <w:rFonts w:ascii="Courier New" w:hAnsi="Courier New" w:cs="Courier New"/>
-        </w:rPr>
-        <w:t>\</w:t>
-      </w:r>
-      <w:proofErr w:type="spellStart"/>
-      <w:proofErr w:type="gramEnd"/>
-      <w:r>
-        <w:rPr>
-          <w:rFonts w:ascii="Courier New" w:hAnsi="Courier New" w:cs="Courier New"/>
-        </w:rPr>
-        <w:t>nSuggested</w:t>
-      </w:r>
-      <w:proofErr w:type="spellEnd"/>
-      <w:r>
-        <w:rPr>
-          <w:rFonts w:ascii="Courier New" w:hAnsi="Courier New" w:cs="Courier New"/>
-        </w:rPr>
-        <w:t xml:space="preserve"> Munition(s): </w:t>
-      </w:r>
-      <w:r>
-        <w:rPr>
-          <w:rFonts w:ascii="Courier New" w:hAnsi="Courier New" w:cs="Courier New"/>
-        </w:rPr>
-        <w:t>Unguided bombs Mk-83/Mk-84</w:t>
-      </w:r>
-    </w:p>
-    <w:p>
-      <w:pPr>
-        <w:pStyle w:val="PlainText"/>
-        <w:rPr>
-          <w:rFonts w:ascii="Courier New" w:hAnsi="Courier New" w:cs="Courier New"/>
-        </w:rPr>
-      </w:pPr>
-    </w:p>
-    <w:p>
-      <w:pPr>
-        <w:pStyle w:val="PlainText"/>
-        <w:rPr>
-          <w:rFonts w:ascii="Courier New" w:hAnsi="Courier New" w:cs="Courier New"/>
-        </w:rPr>
-      </w:pPr>
-      <w:r>
-        <w:rPr>
-          <w:rFonts w:ascii="Courier New" w:hAnsi="Courier New" w:cs="Courier New"/>
-        </w:rPr>
-        <w:t>9</w:t>
-      </w:r>
-    </w:p>
-    <w:p>
-      <w:pPr>
-        <w:pStyle w:val="PlainText"/>
-        <w:rPr>
-          <w:rFonts w:ascii="Courier New" w:hAnsi="Courier New" w:cs="Courier New"/>
-        </w:rPr>
-      </w:pPr>
-      <w:r>
-        <w:rPr>
-          <w:rFonts w:ascii="Courier New" w:hAnsi="Courier New" w:cs="Courier New"/>
-        </w:rPr>
-        <w:t xml:space="preserve">Target: </w:t>
-      </w:r>
-      <w:proofErr w:type="spellStart"/>
-      <w:r>
-        <w:rPr>
-          <w:rFonts w:ascii="Courier New" w:hAnsi="Courier New" w:cs="Courier New"/>
-        </w:rPr>
-        <w:t>Manpads</w:t>
-      </w:r>
-      <w:proofErr w:type="spellEnd"/>
-      <w:r>
-        <w:rPr>
-          <w:rFonts w:ascii="Courier New" w:hAnsi="Courier New" w:cs="Courier New"/>
-        </w:rPr>
-        <w:t xml:space="preserve"> &amp; AAA\n\</w:t>
-      </w:r>
-      <w:proofErr w:type="spellStart"/>
-      <w:r>
-        <w:rPr>
-          <w:rFonts w:ascii="Courier New" w:hAnsi="Courier New" w:cs="Courier New"/>
-        </w:rPr>
-        <w:t>nSyrian</w:t>
-      </w:r>
-      <w:proofErr w:type="spellEnd"/>
-      <w:r>
-        <w:rPr>
-          <w:rFonts w:ascii="Courier New" w:hAnsi="Courier New" w:cs="Courier New"/>
-        </w:rPr>
-        <w:t xml:space="preserve"> troops have fortified the city of </w:t>
-      </w:r>
-      <w:proofErr w:type="spellStart"/>
-      <w:r>
-        <w:rPr>
-          <w:rFonts w:ascii="Courier New" w:hAnsi="Courier New" w:cs="Courier New"/>
-        </w:rPr>
-        <w:t>Busra</w:t>
-      </w:r>
-      <w:proofErr w:type="spellEnd"/>
-      <w:r>
-        <w:rPr>
-          <w:rFonts w:ascii="Courier New" w:hAnsi="Courier New" w:cs="Courier New"/>
-        </w:rPr>
-        <w:t xml:space="preserve"> to guard a train suspected of transporting nuclear machinery needed to develop the Syrian nuclear weapons program. Your primary mission is to destroy all of the </w:t>
-      </w:r>
-      <w:proofErr w:type="spellStart"/>
-      <w:r>
-        <w:rPr>
-          <w:rFonts w:ascii="Courier New" w:hAnsi="Courier New" w:cs="Courier New"/>
-        </w:rPr>
-        <w:t>Manpads</w:t>
-      </w:r>
-      <w:proofErr w:type="spellEnd"/>
-      <w:r>
-        <w:rPr>
-          <w:rFonts w:ascii="Courier New" w:hAnsi="Courier New" w:cs="Courier New"/>
-        </w:rPr>
-        <w:t xml:space="preserve"> &amp; AAA in the city.</w:t>
-      </w:r>
-      <w:r>
-        <w:rPr>
-          <w:rFonts w:ascii="Courier New" w:hAnsi="Courier New" w:cs="Courier New"/>
-        </w:rPr>
-        <w:t>\</w:t>
-      </w:r>
-      <w:proofErr w:type="spellStart"/>
-      <w:r>
-        <w:rPr>
-          <w:rFonts w:ascii="Courier New" w:hAnsi="Courier New" w:cs="Courier New"/>
-        </w:rPr>
-        <w:t>nLocation</w:t>
-      </w:r>
-      <w:proofErr w:type="spellEnd"/>
-      <w:r>
-        <w:rPr>
-          <w:rFonts w:ascii="Courier New" w:hAnsi="Courier New" w:cs="Courier New"/>
-        </w:rPr>
-        <w:t xml:space="preserve">: </w:t>
-      </w:r>
-      <w:r>
-        <w:rPr>
-          <w:rFonts w:ascii="Courier New" w:hAnsi="Courier New" w:cs="Courier New"/>
-        </w:rPr>
-        <w:t xml:space="preserve">N </w:t>
-      </w:r>
-      <w:r>
-        <w:rPr>
-          <w:rFonts w:ascii="Courier New" w:hAnsi="Courier New" w:cs="Courier New"/>
-        </w:rPr>
-        <w:t>32.31.5</w:t>
-      </w:r>
-      <w:r>
-        <w:rPr>
-          <w:rFonts w:ascii="Courier New" w:hAnsi="Courier New" w:cs="Courier New"/>
-        </w:rPr>
-        <w:t xml:space="preserve"> E </w:t>
-      </w:r>
-      <w:r>
-        <w:rPr>
-          <w:rFonts w:ascii="Courier New" w:hAnsi="Courier New" w:cs="Courier New"/>
-        </w:rPr>
-        <w:t>36.28.38 (Map Grid: BS</w:t>
-      </w:r>
-      <w:proofErr w:type="gramStart"/>
-      <w:r>
-        <w:rPr>
-          <w:rFonts w:ascii="Courier New" w:hAnsi="Courier New" w:cs="Courier New"/>
-        </w:rPr>
-        <w:t>60)</w:t>
-      </w:r>
-      <w:r>
-        <w:rPr>
-          <w:rFonts w:ascii="Courier New" w:hAnsi="Courier New" w:cs="Courier New"/>
-        </w:rPr>
-        <w:t>\</w:t>
-      </w:r>
-      <w:proofErr w:type="spellStart"/>
-      <w:proofErr w:type="gramEnd"/>
-      <w:r>
-        <w:rPr>
-          <w:rFonts w:ascii="Courier New" w:hAnsi="Courier New" w:cs="Courier New"/>
-        </w:rPr>
-        <w:t>nSuggested</w:t>
-      </w:r>
-      <w:proofErr w:type="spellEnd"/>
-      <w:r>
-        <w:rPr>
-          <w:rFonts w:ascii="Courier New" w:hAnsi="Courier New" w:cs="Courier New"/>
-        </w:rPr>
-        <w:t xml:space="preserve"> Munition(s): </w:t>
-      </w:r>
-      <w:r>
-        <w:rPr>
-          <w:rFonts w:ascii="Courier New" w:hAnsi="Courier New" w:cs="Courier New"/>
-        </w:rPr>
-        <w:t>Unguided bombs</w:t>
-      </w:r>
-    </w:p>
-    <w:p>
-      <w:pPr>
-        <w:pStyle w:val="PlainText"/>
-        <w:rPr>
-          <w:rFonts w:ascii="Courier New" w:hAnsi="Courier New" w:cs="Courier New"/>
-        </w:rPr>
-      </w:pPr>
+      <w:proofErr w:type="spellEnd"/>
+    </w:p>
+    <w:p>
+      <w:pPr>
+        <w:pStyle w:val="PlainText"/>
+        <w:rPr>
+          <w:rFonts w:ascii="Courier New" w:hAnsi="Courier New" w:cs="Courier New"/>
+        </w:rPr>
+      </w:pPr>
+    </w:p>
+    <w:p>
+      <w:pPr>
+        <w:pStyle w:val="PlainText"/>
+        <w:rPr>
+          <w:rFonts w:ascii="Courier New" w:hAnsi="Courier New" w:cs="Courier New"/>
+        </w:rPr>
+      </w:pPr>
+    </w:p>
+    <w:p>
+      <w:pPr>
+        <w:pStyle w:val="PlainText"/>
+        <w:rPr>
+          <w:rFonts w:ascii="Courier New" w:hAnsi="Courier New" w:cs="Courier New"/>
+        </w:rPr>
+      </w:pPr>
+      <w:r>
+        <w:rPr>
+          <w:rFonts w:ascii="Courier New" w:hAnsi="Courier New" w:cs="Courier New"/>
+        </w:rPr>
+        <w:t>14</w:t>
+      </w:r>
+    </w:p>
+    <w:p>
+      <w:pPr>
+        <w:pStyle w:val="PlainText"/>
+        <w:rPr>
+          <w:rFonts w:ascii="Courier New" w:hAnsi="Courier New" w:cs="Courier New"/>
+        </w:rPr>
+      </w:pPr>
+      <w:proofErr w:type="spellStart"/>
+      <w:r>
+        <w:rPr>
+          <w:rFonts w:ascii="Courier New" w:hAnsi="Courier New" w:cs="Courier New"/>
+        </w:rPr>
+        <w:t>DamascusVIP</w:t>
+      </w:r>
+      <w:proofErr w:type="spellEnd"/>
     </w:p>
     <w:sectPr>
       <w:pgSz w:w="12240" w:h="15840"/>

</xml_diff>

<commit_message>
New missions & FARP
- Added 2 naval missions
- Added South FARP with 231 spawns and helo spawns
</commit_message>
<xml_diff>
--- a/JTF-1 Syria WIP/Target List.docx
+++ b/JTF-1 Syria WIP/Target List.docx
@@ -622,13 +622,7 @@
         <w:rPr>
           <w:rFonts w:ascii="Courier New" w:hAnsi="Courier New" w:cs="Courier New"/>
         </w:rPr>
-        <w:t>MILITIA ENE OF DEIR EZ ZOR AIRPORT</w:t>
-      </w:r>
-      <w:r>
-        <w:rPr>
-          <w:rFonts w:ascii="Courier New" w:hAnsi="Courier New" w:cs="Courier New"/>
-        </w:rPr>
-        <w:t xml:space="preserve"> </w:t>
+        <w:t xml:space="preserve">MILITIA ENE OF DEIR EZ ZOR AIRPORT </w:t>
       </w:r>
       <w:r>
         <w:rPr>
@@ -740,13 +734,7 @@
         <w:rPr>
           <w:rFonts w:ascii="Courier New" w:hAnsi="Courier New" w:cs="Courier New"/>
         </w:rPr>
-        <w:t>)</w:t>
-      </w:r>
-      <w:r>
-        <w:rPr>
-          <w:rFonts w:ascii="Courier New" w:hAnsi="Courier New" w:cs="Courier New"/>
-        </w:rPr>
-        <w:t xml:space="preserve"> </w:t>
+        <w:t xml:space="preserve">) </w:t>
       </w:r>
       <w:r>
         <w:rPr>
@@ -2503,743 +2491,7 @@
         <w:rPr>
           <w:rFonts w:ascii="Courier New" w:hAnsi="Courier New" w:cs="Courier New"/>
         </w:rPr>
-        <w:t>\</w:t>
-      </w:r>
-      <w:proofErr w:type="spellStart"/>
-      <w:r>
-        <w:rPr>
-          <w:rFonts w:ascii="Courier New" w:hAnsi="Courier New" w:cs="Courier New"/>
-        </w:rPr>
-        <w:t>n</w:t>
-      </w:r>
-      <w:r>
-        <w:rPr>
-          <w:rFonts w:ascii="Courier New" w:hAnsi="Courier New" w:cs="Courier New"/>
-        </w:rPr>
-        <w:t>TARGET</w:t>
-      </w:r>
-      <w:proofErr w:type="spellEnd"/>
-      <w:r>
-        <w:rPr>
-          <w:rFonts w:ascii="Courier New" w:hAnsi="Courier New" w:cs="Courier New"/>
-        </w:rPr>
-        <w:t xml:space="preserve">: </w:t>
-      </w:r>
-      <w:r>
-        <w:rPr>
-          <w:rFonts w:ascii="Courier New" w:hAnsi="Courier New" w:cs="Courier New"/>
-        </w:rPr>
-        <w:t xml:space="preserve">SYRIAN MOBILE </w:t>
-      </w:r>
-      <w:r>
-        <w:rPr>
-          <w:rFonts w:ascii="Courier New" w:hAnsi="Courier New" w:cs="Courier New"/>
-        </w:rPr>
-        <w:t xml:space="preserve">AIR DEFENSES &amp; AAA IN PALMYRA </w:t>
-      </w:r>
-      <w:r>
-        <w:rPr>
-          <w:rFonts w:ascii="Courier New" w:hAnsi="Courier New" w:cs="Courier New"/>
-        </w:rPr>
-        <w:t>\n\</w:t>
-      </w:r>
-      <w:proofErr w:type="spellStart"/>
-      <w:r>
-        <w:rPr>
-          <w:rFonts w:ascii="Courier New" w:hAnsi="Courier New" w:cs="Courier New"/>
-        </w:rPr>
-        <w:t>n</w:t>
-      </w:r>
-      <w:r>
-        <w:rPr>
-          <w:rFonts w:ascii="Courier New" w:hAnsi="Courier New" w:cs="Courier New"/>
-        </w:rPr>
-        <w:t>SYRIAN</w:t>
-      </w:r>
-      <w:proofErr w:type="spellEnd"/>
-      <w:r>
-        <w:rPr>
-          <w:rFonts w:ascii="Courier New" w:hAnsi="Courier New" w:cs="Courier New"/>
-        </w:rPr>
-        <w:t xml:space="preserve"> MOBILE AIR DEFENSES HAVE MOVED INTO THE ROMAN THEATER RUINS IN THE CITY OF PALMYRA. THESE AIR DEFENSE ASSETS ARE GUARDING THE PALMYRA AIRPORT WHICH IS A STAGING POINT FOR SYRIAN AIR FORCE. YOUR MISSION IS TO ELIMINATE ALL OF THE AIR DEFENSES. IF POSSIBLE, PRESERVE AS MUCH OF THE THEATER RUINS AS </w:t>
-      </w:r>
-      <w:r>
-        <w:rPr>
-          <w:rFonts w:ascii="Courier New" w:hAnsi="Courier New" w:cs="Courier New"/>
-        </w:rPr>
-        <w:t xml:space="preserve">YOU CAN </w:t>
-      </w:r>
-      <w:r>
-        <w:rPr>
-          <w:rFonts w:ascii="Courier New" w:hAnsi="Courier New" w:cs="Courier New"/>
-        </w:rPr>
-        <w:t>\n\</w:t>
-      </w:r>
-      <w:proofErr w:type="spellStart"/>
-      <w:r>
-        <w:rPr>
-          <w:rFonts w:ascii="Courier New" w:hAnsi="Courier New" w:cs="Courier New"/>
-        </w:rPr>
-        <w:t>n</w:t>
-      </w:r>
-      <w:r>
-        <w:rPr>
-          <w:rFonts w:ascii="Courier New" w:hAnsi="Courier New" w:cs="Courier New"/>
-        </w:rPr>
-        <w:t>LOCATION</w:t>
-      </w:r>
-      <w:proofErr w:type="spellEnd"/>
-      <w:r>
-        <w:rPr>
-          <w:rFonts w:ascii="Courier New" w:hAnsi="Courier New" w:cs="Courier New"/>
-        </w:rPr>
-        <w:t xml:space="preserve">: </w:t>
-      </w:r>
-      <w:r>
-        <w:rPr>
-          <w:rFonts w:ascii="Courier New" w:hAnsi="Courier New" w:cs="Courier New"/>
-        </w:rPr>
-        <w:t xml:space="preserve">N </w:t>
-      </w:r>
-      <w:r>
-        <w:rPr>
-          <w:rFonts w:ascii="Courier New" w:hAnsi="Courier New" w:cs="Courier New"/>
-        </w:rPr>
-        <w:t>34.33.05</w:t>
-      </w:r>
-      <w:r>
-        <w:rPr>
-          <w:rFonts w:ascii="Courier New" w:hAnsi="Courier New" w:cs="Courier New"/>
-        </w:rPr>
-        <w:t xml:space="preserve"> E </w:t>
-      </w:r>
-      <w:r>
-        <w:rPr>
-          <w:rFonts w:ascii="Courier New" w:hAnsi="Courier New" w:cs="Courier New"/>
-        </w:rPr>
-        <w:t>38.16.09</w:t>
-      </w:r>
-      <w:r>
-        <w:rPr>
-          <w:rFonts w:ascii="Courier New" w:hAnsi="Courier New" w:cs="Courier New"/>
-        </w:rPr>
-        <w:t xml:space="preserve"> </w:t>
-      </w:r>
-      <w:r>
-        <w:rPr>
-          <w:rFonts w:ascii="Courier New" w:hAnsi="Courier New" w:cs="Courier New"/>
-        </w:rPr>
-        <w:t xml:space="preserve">(MAP GRID: DU32) </w:t>
-      </w:r>
-      <w:r>
-        <w:rPr>
-          <w:rFonts w:ascii="Courier New" w:hAnsi="Courier New" w:cs="Courier New"/>
-        </w:rPr>
-        <w:t>\n\</w:t>
-      </w:r>
-      <w:proofErr w:type="spellStart"/>
-      <w:r>
-        <w:rPr>
-          <w:rFonts w:ascii="Courier New" w:hAnsi="Courier New" w:cs="Courier New"/>
-        </w:rPr>
-        <w:t>n</w:t>
-      </w:r>
-      <w:r>
-        <w:rPr>
-          <w:rFonts w:ascii="Courier New" w:hAnsi="Courier New" w:cs="Courier New"/>
-        </w:rPr>
-        <w:t>SUGGESTED</w:t>
-      </w:r>
-      <w:proofErr w:type="spellEnd"/>
-      <w:r>
-        <w:rPr>
-          <w:rFonts w:ascii="Courier New" w:hAnsi="Courier New" w:cs="Courier New"/>
-        </w:rPr>
-        <w:t xml:space="preserve"> MUNITION(S): </w:t>
-      </w:r>
-      <w:r>
-        <w:rPr>
-          <w:rFonts w:ascii="Courier New" w:hAnsi="Courier New" w:cs="Courier New"/>
-        </w:rPr>
-        <w:t>STAND OFF WEAPONS</w:t>
-      </w:r>
-    </w:p>
-    <w:p>
-      <w:pPr>
-        <w:pStyle w:val="PlainText"/>
-        <w:rPr>
-          <w:rFonts w:ascii="Courier New" w:hAnsi="Courier New" w:cs="Courier New"/>
-        </w:rPr>
-      </w:pPr>
-    </w:p>
-    <w:p>
-      <w:pPr>
-        <w:pStyle w:val="PlainText"/>
-        <w:rPr>
-          <w:rFonts w:ascii="Courier New" w:hAnsi="Courier New" w:cs="Courier New"/>
-        </w:rPr>
-      </w:pPr>
-    </w:p>
-    <w:p>
-      <w:pPr>
-        <w:pStyle w:val="PlainText"/>
-        <w:rPr>
-          <w:rFonts w:ascii="Courier New" w:hAnsi="Courier New" w:cs="Courier New"/>
-        </w:rPr>
-      </w:pPr>
-      <w:r>
-        <w:rPr>
-          <w:rFonts w:ascii="Courier New" w:hAnsi="Courier New" w:cs="Courier New"/>
-        </w:rPr>
-        <w:t>11</w:t>
-      </w:r>
-    </w:p>
-    <w:p>
-      <w:pPr>
-        <w:pStyle w:val="PlainText"/>
-        <w:rPr>
-          <w:rFonts w:ascii="Courier New" w:hAnsi="Courier New" w:cs="Courier New"/>
-        </w:rPr>
-      </w:pPr>
-      <w:r>
-        <w:rPr>
-          <w:rFonts w:ascii="Courier New" w:hAnsi="Courier New" w:cs="Courier New"/>
-        </w:rPr>
-        <w:t>PALMYRACASTLE</w:t>
-      </w:r>
-    </w:p>
-    <w:p>
-      <w:pPr>
-        <w:pStyle w:val="PlainText"/>
-        <w:rPr>
-          <w:rFonts w:ascii="Courier New" w:hAnsi="Courier New" w:cs="Courier New"/>
-        </w:rPr>
-      </w:pPr>
-      <w:r>
-        <w:rPr>
-          <w:rFonts w:ascii="Courier New" w:hAnsi="Courier New" w:cs="Courier New"/>
-        </w:rPr>
-        <w:t>MISSION UPDATE</w:t>
-      </w:r>
-      <w:r>
-        <w:rPr>
-          <w:rFonts w:ascii="Courier New" w:hAnsi="Courier New" w:cs="Courier New"/>
-        </w:rPr>
-        <w:t xml:space="preserve"> </w:t>
-      </w:r>
-      <w:r>
-        <w:rPr>
-          <w:rFonts w:ascii="Courier New" w:hAnsi="Courier New" w:cs="Courier New"/>
-        </w:rPr>
-        <w:t>\</w:t>
-      </w:r>
-      <w:proofErr w:type="spellStart"/>
-      <w:r>
-        <w:rPr>
-          <w:rFonts w:ascii="Courier New" w:hAnsi="Courier New" w:cs="Courier New"/>
-        </w:rPr>
-        <w:t>n</w:t>
-      </w:r>
-      <w:r>
-        <w:rPr>
-          <w:rFonts w:ascii="Courier New" w:hAnsi="Courier New" w:cs="Courier New"/>
-        </w:rPr>
-        <w:t>TARGET</w:t>
-      </w:r>
-      <w:proofErr w:type="spellEnd"/>
-      <w:r>
-        <w:rPr>
-          <w:rFonts w:ascii="Courier New" w:hAnsi="Courier New" w:cs="Courier New"/>
-        </w:rPr>
-        <w:t xml:space="preserve">: </w:t>
-      </w:r>
-      <w:r>
-        <w:rPr>
-          <w:rFonts w:ascii="Courier New" w:hAnsi="Courier New" w:cs="Courier New"/>
-        </w:rPr>
-        <w:t>MILITIA MORTAR SITES</w:t>
-      </w:r>
-      <w:r>
-        <w:rPr>
-          <w:rFonts w:ascii="Courier New" w:hAnsi="Courier New" w:cs="Courier New"/>
-        </w:rPr>
-        <w:t xml:space="preserve"> </w:t>
-      </w:r>
-      <w:r>
-        <w:rPr>
-          <w:rFonts w:ascii="Courier New" w:hAnsi="Courier New" w:cs="Courier New"/>
-        </w:rPr>
-        <w:t>\n\</w:t>
-      </w:r>
-      <w:proofErr w:type="spellStart"/>
-      <w:r>
-        <w:rPr>
-          <w:rFonts w:ascii="Courier New" w:hAnsi="Courier New" w:cs="Courier New"/>
-        </w:rPr>
-        <w:t>nTWO</w:t>
-      </w:r>
-      <w:proofErr w:type="spellEnd"/>
-      <w:r>
-        <w:rPr>
-          <w:rFonts w:ascii="Courier New" w:hAnsi="Courier New" w:cs="Courier New"/>
-        </w:rPr>
-        <w:t xml:space="preserve"> MORTAR SITES HAVE BEEN SPOTTED IN OUR MOST RECENT SATALLITE PASS AROUND THE CASTLE IN THE CITY OF PALMYRA. YOUR MISSION IS TO DESTORY BOTH LOCATIONS AHEAD OF INBOUND ALLIED FORCES.</w:t>
-      </w:r>
-      <w:r>
-        <w:rPr>
-          <w:rFonts w:ascii="Courier New" w:hAnsi="Courier New" w:cs="Courier New"/>
-        </w:rPr>
-        <w:t>\n\</w:t>
-      </w:r>
-      <w:proofErr w:type="spellStart"/>
-      <w:r>
-        <w:rPr>
-          <w:rFonts w:ascii="Courier New" w:hAnsi="Courier New" w:cs="Courier New"/>
-        </w:rPr>
-        <w:t>n</w:t>
-      </w:r>
-      <w:r>
-        <w:rPr>
-          <w:rFonts w:ascii="Courier New" w:hAnsi="Courier New" w:cs="Courier New"/>
-        </w:rPr>
-        <w:t>LOCATION</w:t>
-      </w:r>
-      <w:proofErr w:type="spellEnd"/>
-      <w:r>
-        <w:rPr>
-          <w:rFonts w:ascii="Courier New" w:hAnsi="Courier New" w:cs="Courier New"/>
-        </w:rPr>
-        <w:t xml:space="preserve">: </w:t>
-      </w:r>
-      <w:r>
-        <w:rPr>
-          <w:rFonts w:ascii="Courier New" w:hAnsi="Courier New" w:cs="Courier New"/>
-        </w:rPr>
-        <w:t xml:space="preserve">N </w:t>
-      </w:r>
-      <w:r>
-        <w:rPr>
-          <w:rFonts w:ascii="Courier New" w:hAnsi="Courier New" w:cs="Courier New"/>
-        </w:rPr>
-        <w:t>34.33.45</w:t>
-      </w:r>
-      <w:r>
-        <w:rPr>
-          <w:rFonts w:ascii="Courier New" w:hAnsi="Courier New" w:cs="Courier New"/>
-        </w:rPr>
-        <w:t xml:space="preserve"> E </w:t>
-      </w:r>
-      <w:r>
-        <w:rPr>
-          <w:rFonts w:ascii="Courier New" w:hAnsi="Courier New" w:cs="Courier New"/>
-        </w:rPr>
-        <w:t>38.</w:t>
-      </w:r>
-      <w:r>
-        <w:rPr>
-          <w:rFonts w:ascii="Courier New" w:hAnsi="Courier New" w:cs="Courier New"/>
-        </w:rPr>
-        <w:t xml:space="preserve">15.26 </w:t>
-      </w:r>
-      <w:r>
-        <w:rPr>
-          <w:rFonts w:ascii="Courier New" w:hAnsi="Courier New" w:cs="Courier New"/>
-        </w:rPr>
-        <w:t xml:space="preserve">(MAP GRID: DU32) </w:t>
-      </w:r>
-      <w:r>
-        <w:rPr>
-          <w:rFonts w:ascii="Courier New" w:hAnsi="Courier New" w:cs="Courier New"/>
-        </w:rPr>
-        <w:t>\n\</w:t>
-      </w:r>
-      <w:proofErr w:type="spellStart"/>
-      <w:r>
-        <w:rPr>
-          <w:rFonts w:ascii="Courier New" w:hAnsi="Courier New" w:cs="Courier New"/>
-        </w:rPr>
-        <w:t>n</w:t>
-      </w:r>
-      <w:r>
-        <w:rPr>
-          <w:rFonts w:ascii="Courier New" w:hAnsi="Courier New" w:cs="Courier New"/>
-        </w:rPr>
-        <w:t>SUGGESTED</w:t>
-      </w:r>
-      <w:proofErr w:type="spellEnd"/>
-      <w:r>
-        <w:rPr>
-          <w:rFonts w:ascii="Courier New" w:hAnsi="Courier New" w:cs="Courier New"/>
-        </w:rPr>
-        <w:t xml:space="preserve"> MUNITION(S): </w:t>
-      </w:r>
-      <w:r>
-        <w:rPr>
-          <w:rFonts w:ascii="Courier New" w:hAnsi="Courier New" w:cs="Courier New"/>
-        </w:rPr>
-        <w:t>STAND OFF WEAPONS</w:t>
-      </w:r>
-    </w:p>
-    <w:p>
-      <w:pPr>
-        <w:pStyle w:val="PlainText"/>
-        <w:rPr>
-          <w:rFonts w:ascii="Courier New" w:hAnsi="Courier New" w:cs="Courier New"/>
-        </w:rPr>
-      </w:pPr>
-    </w:p>
-    <w:p>
-      <w:pPr>
-        <w:pStyle w:val="PlainText"/>
-        <w:rPr>
-          <w:rFonts w:ascii="Courier New" w:hAnsi="Courier New" w:cs="Courier New"/>
-        </w:rPr>
-      </w:pPr>
-    </w:p>
-    <w:p>
-      <w:pPr>
-        <w:pStyle w:val="PlainText"/>
-        <w:rPr>
-          <w:rFonts w:ascii="Courier New" w:hAnsi="Courier New" w:cs="Courier New"/>
-        </w:rPr>
-      </w:pPr>
-      <w:r>
-        <w:rPr>
-          <w:rFonts w:ascii="Courier New" w:hAnsi="Courier New" w:cs="Courier New"/>
-        </w:rPr>
-        <w:t>12</w:t>
-      </w:r>
-    </w:p>
-    <w:p>
-      <w:pPr>
-        <w:pStyle w:val="PlainText"/>
-        <w:rPr>
-          <w:rFonts w:ascii="Courier New" w:hAnsi="Courier New" w:cs="Courier New"/>
-        </w:rPr>
-      </w:pPr>
-      <w:r>
-        <w:rPr>
-          <w:rFonts w:ascii="Courier New" w:hAnsi="Courier New" w:cs="Courier New"/>
-        </w:rPr>
-        <w:t>AL-THAWRA_DAM_SCUD</w:t>
-      </w:r>
-    </w:p>
-    <w:p>
-      <w:pPr>
-        <w:pStyle w:val="PlainText"/>
-        <w:rPr>
-          <w:rFonts w:ascii="Courier New" w:hAnsi="Courier New" w:cs="Courier New"/>
-        </w:rPr>
-      </w:pPr>
-      <w:r>
-        <w:rPr>
-          <w:rFonts w:ascii="Courier New" w:hAnsi="Courier New" w:cs="Courier New"/>
-        </w:rPr>
-        <w:t>MISSION UPDATE</w:t>
-      </w:r>
-      <w:r>
-        <w:rPr>
-          <w:rFonts w:ascii="Courier New" w:hAnsi="Courier New" w:cs="Courier New"/>
-        </w:rPr>
-        <w:t xml:space="preserve"> </w:t>
-      </w:r>
-      <w:r>
-        <w:rPr>
-          <w:rFonts w:ascii="Courier New" w:hAnsi="Courier New" w:cs="Courier New"/>
-        </w:rPr>
-        <w:t>\</w:t>
-      </w:r>
-      <w:proofErr w:type="spellStart"/>
-      <w:r>
-        <w:rPr>
-          <w:rFonts w:ascii="Courier New" w:hAnsi="Courier New" w:cs="Courier New"/>
-        </w:rPr>
-        <w:t>n</w:t>
-      </w:r>
-      <w:r>
-        <w:rPr>
-          <w:rFonts w:ascii="Courier New" w:hAnsi="Courier New" w:cs="Courier New"/>
-        </w:rPr>
-        <w:t>TARGET</w:t>
-      </w:r>
-      <w:proofErr w:type="spellEnd"/>
-      <w:r>
-        <w:rPr>
-          <w:rFonts w:ascii="Courier New" w:hAnsi="Courier New" w:cs="Courier New"/>
-        </w:rPr>
-        <w:t xml:space="preserve">: </w:t>
-      </w:r>
-      <w:r>
-        <w:rPr>
-          <w:rFonts w:ascii="Courier New" w:hAnsi="Courier New" w:cs="Courier New"/>
-        </w:rPr>
-        <w:t>THREE MISSILE LAUNCHERS</w:t>
-      </w:r>
-      <w:r>
-        <w:rPr>
-          <w:rFonts w:ascii="Courier New" w:hAnsi="Courier New" w:cs="Courier New"/>
-        </w:rPr>
-        <w:t xml:space="preserve"> </w:t>
-      </w:r>
-      <w:r>
-        <w:rPr>
-          <w:rFonts w:ascii="Courier New" w:hAnsi="Courier New" w:cs="Courier New"/>
-        </w:rPr>
-        <w:t>\n\</w:t>
-      </w:r>
-      <w:proofErr w:type="spellStart"/>
-      <w:r>
-        <w:rPr>
-          <w:rFonts w:ascii="Courier New" w:hAnsi="Courier New" w:cs="Courier New"/>
-        </w:rPr>
-        <w:t>n</w:t>
-      </w:r>
-      <w:r>
-        <w:rPr>
-          <w:rFonts w:ascii="Courier New" w:hAnsi="Courier New" w:cs="Courier New"/>
-        </w:rPr>
-        <w:t>SYRIAN</w:t>
-      </w:r>
-      <w:proofErr w:type="spellEnd"/>
-      <w:r>
-        <w:rPr>
-          <w:rFonts w:ascii="Courier New" w:hAnsi="Courier New" w:cs="Courier New"/>
-        </w:rPr>
-        <w:t xml:space="preserve"> FORCES HAVE CAPTURED THREE MEDIUM RANGE BALLISTIC MISSILE LAUNCHERS THAT WERE BEING MOVED BY TURKISH FORCES IN THE AREA. AT THE TIME NO WARHEADS WERE INSTALLED ON THE MISSLES. WE NEED YOU TO KNOCK OUT THOSE LAUNCHERS BEFORE SYRIAN FORCERS CAN OBTAIN ANY WARHEADS. THE LAUNCHERS ARE CURRENTLY BEING STAGED AT THE AL-THAWRA </w:t>
-      </w:r>
-      <w:r>
-        <w:rPr>
-          <w:rFonts w:ascii="Courier New" w:hAnsi="Courier New" w:cs="Courier New"/>
-        </w:rPr>
-        <w:t>DAM</w:t>
-      </w:r>
-      <w:r>
-        <w:rPr>
-          <w:rFonts w:ascii="Courier New" w:hAnsi="Courier New" w:cs="Courier New"/>
-        </w:rPr>
-        <w:t>. THE LAUNCHERS ARE BEING PROTECTED BY MULTIPLE AIR DEFENSES.</w:t>
-      </w:r>
-      <w:r>
-        <w:rPr>
-          <w:rFonts w:ascii="Courier New" w:hAnsi="Courier New" w:cs="Courier New"/>
-        </w:rPr>
-        <w:t>\n\</w:t>
-      </w:r>
-      <w:proofErr w:type="spellStart"/>
-      <w:r>
-        <w:rPr>
-          <w:rFonts w:ascii="Courier New" w:hAnsi="Courier New" w:cs="Courier New"/>
-        </w:rPr>
-        <w:t>n</w:t>
-      </w:r>
-      <w:r>
-        <w:rPr>
-          <w:rFonts w:ascii="Courier New" w:hAnsi="Courier New" w:cs="Courier New"/>
-        </w:rPr>
-        <w:t>LOCATION</w:t>
-      </w:r>
-      <w:proofErr w:type="spellEnd"/>
-      <w:r>
-        <w:rPr>
-          <w:rFonts w:ascii="Courier New" w:hAnsi="Courier New" w:cs="Courier New"/>
-        </w:rPr>
-        <w:t xml:space="preserve">: </w:t>
-      </w:r>
-      <w:r>
-        <w:rPr>
-          <w:rFonts w:ascii="Courier New" w:hAnsi="Courier New" w:cs="Courier New"/>
-        </w:rPr>
-        <w:t xml:space="preserve">N </w:t>
-      </w:r>
-      <w:r>
-        <w:rPr>
-          <w:rFonts w:ascii="Courier New" w:hAnsi="Courier New" w:cs="Courier New"/>
-        </w:rPr>
-        <w:t>35.51.41</w:t>
-      </w:r>
-      <w:r>
-        <w:rPr>
-          <w:rFonts w:ascii="Courier New" w:hAnsi="Courier New" w:cs="Courier New"/>
-        </w:rPr>
-        <w:t xml:space="preserve"> E </w:t>
-      </w:r>
-      <w:r>
-        <w:rPr>
-          <w:rFonts w:ascii="Courier New" w:hAnsi="Courier New" w:cs="Courier New"/>
-        </w:rPr>
-        <w:t>38.33.31</w:t>
-      </w:r>
-      <w:r>
-        <w:rPr>
-          <w:rFonts w:ascii="Courier New" w:hAnsi="Courier New" w:cs="Courier New"/>
-        </w:rPr>
-        <w:t xml:space="preserve"> (MAP GRID: DU32) </w:t>
-      </w:r>
-      <w:r>
-        <w:rPr>
-          <w:rFonts w:ascii="Courier New" w:hAnsi="Courier New" w:cs="Courier New"/>
-        </w:rPr>
-        <w:t>\n\</w:t>
-      </w:r>
-      <w:proofErr w:type="spellStart"/>
-      <w:r>
-        <w:rPr>
-          <w:rFonts w:ascii="Courier New" w:hAnsi="Courier New" w:cs="Courier New"/>
-        </w:rPr>
-        <w:t>n</w:t>
-      </w:r>
-      <w:r>
-        <w:rPr>
-          <w:rFonts w:ascii="Courier New" w:hAnsi="Courier New" w:cs="Courier New"/>
-        </w:rPr>
-        <w:t>SUGGESTED</w:t>
-      </w:r>
-      <w:proofErr w:type="spellEnd"/>
-      <w:r>
-        <w:rPr>
-          <w:rFonts w:ascii="Courier New" w:hAnsi="Courier New" w:cs="Courier New"/>
-        </w:rPr>
-        <w:t xml:space="preserve"> MUNITION(S): </w:t>
-      </w:r>
-      <w:r>
-        <w:rPr>
-          <w:rFonts w:ascii="Courier New" w:hAnsi="Courier New" w:cs="Courier New"/>
-        </w:rPr>
-        <w:t>STAND OFF WEAPONS</w:t>
-      </w:r>
-    </w:p>
-    <w:p>
-      <w:pPr>
-        <w:pStyle w:val="PlainText"/>
-        <w:rPr>
-          <w:rFonts w:ascii="Courier New" w:hAnsi="Courier New" w:cs="Courier New"/>
-        </w:rPr>
-      </w:pPr>
-    </w:p>
-    <w:p>
-      <w:pPr>
-        <w:pStyle w:val="PlainText"/>
-        <w:rPr>
-          <w:rFonts w:ascii="Courier New" w:hAnsi="Courier New" w:cs="Courier New"/>
-        </w:rPr>
-      </w:pPr>
-    </w:p>
-    <w:p>
-      <w:pPr>
-        <w:pStyle w:val="PlainText"/>
-        <w:rPr>
-          <w:rFonts w:ascii="Courier New" w:hAnsi="Courier New" w:cs="Courier New"/>
-        </w:rPr>
-      </w:pPr>
-      <w:r>
-        <w:rPr>
-          <w:rFonts w:ascii="Courier New" w:hAnsi="Courier New" w:cs="Courier New"/>
-        </w:rPr>
-        <w:t>13</w:t>
-      </w:r>
-    </w:p>
-    <w:p>
-      <w:pPr>
-        <w:pStyle w:val="PlainText"/>
-        <w:rPr>
-          <w:rFonts w:ascii="Courier New" w:hAnsi="Courier New" w:cs="Courier New"/>
-        </w:rPr>
-      </w:pPr>
-      <w:r>
-        <w:rPr>
-          <w:rFonts w:ascii="Courier New" w:hAnsi="Courier New" w:cs="Courier New"/>
-        </w:rPr>
-        <w:t>DAMASCUSVIP</w:t>
-      </w:r>
-    </w:p>
-    <w:p>
-      <w:pPr>
-        <w:pStyle w:val="PlainText"/>
-        <w:rPr>
-          <w:rFonts w:ascii="Courier New" w:hAnsi="Courier New" w:cs="Courier New"/>
-        </w:rPr>
-      </w:pPr>
-      <w:r>
-        <w:rPr>
-          <w:rFonts w:ascii="Courier New" w:hAnsi="Courier New" w:cs="Courier New"/>
-        </w:rPr>
-        <w:t>MISSION UPDATE</w:t>
-      </w:r>
-      <w:r>
-        <w:rPr>
-          <w:rFonts w:ascii="Courier New" w:hAnsi="Courier New" w:cs="Courier New"/>
-        </w:rPr>
-        <w:t xml:space="preserve"> </w:t>
-      </w:r>
-      <w:r>
-        <w:rPr>
-          <w:rFonts w:ascii="Courier New" w:hAnsi="Courier New" w:cs="Courier New"/>
-        </w:rPr>
-        <w:t>\</w:t>
-      </w:r>
-      <w:proofErr w:type="spellStart"/>
-      <w:r>
-        <w:rPr>
-          <w:rFonts w:ascii="Courier New" w:hAnsi="Courier New" w:cs="Courier New"/>
-        </w:rPr>
-        <w:t>n</w:t>
-      </w:r>
-      <w:r>
-        <w:rPr>
-          <w:rFonts w:ascii="Courier New" w:hAnsi="Courier New" w:cs="Courier New"/>
-        </w:rPr>
-        <w:t>TARGET</w:t>
-      </w:r>
-      <w:proofErr w:type="spellEnd"/>
-      <w:r>
-        <w:rPr>
-          <w:rFonts w:ascii="Courier New" w:hAnsi="Courier New" w:cs="Courier New"/>
-        </w:rPr>
-        <w:t xml:space="preserve">: </w:t>
-      </w:r>
-      <w:r>
-        <w:rPr>
-          <w:rFonts w:ascii="Courier New" w:hAnsi="Courier New" w:cs="Courier New"/>
-        </w:rPr>
-        <w:t>CONVOY CARRYING VIP TARGET</w:t>
-      </w:r>
-      <w:r>
-        <w:rPr>
-          <w:rFonts w:ascii="Courier New" w:hAnsi="Courier New" w:cs="Courier New"/>
-        </w:rPr>
-        <w:t xml:space="preserve"> </w:t>
-      </w:r>
-      <w:r>
-        <w:rPr>
-          <w:rFonts w:ascii="Courier New" w:hAnsi="Courier New" w:cs="Courier New"/>
-        </w:rPr>
-        <w:t>\n\</w:t>
-      </w:r>
-      <w:proofErr w:type="spellStart"/>
-      <w:r>
-        <w:rPr>
-          <w:rFonts w:ascii="Courier New" w:hAnsi="Courier New" w:cs="Courier New"/>
-        </w:rPr>
-        <w:t>nDEEP</w:t>
-      </w:r>
-      <w:proofErr w:type="spellEnd"/>
-      <w:r>
-        <w:rPr>
-          <w:rFonts w:ascii="Courier New" w:hAnsi="Courier New" w:cs="Courier New"/>
-        </w:rPr>
-        <w:t xml:space="preserve"> COVER INTELLIGENCE HAS LEAREND THAT A PRIORITY TARGET, CODENAME </w:t>
-      </w:r>
-      <w:r>
-        <w:rPr>
-          <w:rFonts w:ascii="Courier New" w:hAnsi="Courier New" w:cs="Courier New"/>
-        </w:rPr>
-        <w:t>INDIGO RAILROAD</w:t>
-      </w:r>
-      <w:r>
-        <w:rPr>
-          <w:rFonts w:ascii="Courier New" w:hAnsi="Courier New" w:cs="Courier New"/>
-        </w:rPr>
-        <w:t>, IS FLYING IN TO DAMASCUS FOR A MEETING AT THE PRESIDENTIAL PALACE. YOUR MISSION IS TO DEST</w:t>
+        <w:t>\n\n</w:t>
       </w:r>
       <w:bookmarkStart w:id="0" w:name="_GoBack"/>
       <w:bookmarkEnd w:id="0"/>
@@ -3247,33 +2499,805 @@
         <w:rPr>
           <w:rFonts w:ascii="Courier New" w:hAnsi="Courier New" w:cs="Courier New"/>
         </w:rPr>
-        <w:t xml:space="preserve">ROY THE CONVOY TRAVELING BETWEEN THE </w:t>
+        <w:t>TARGET</w:t>
+      </w:r>
+      <w:r>
+        <w:rPr>
+          <w:rFonts w:ascii="Courier New" w:hAnsi="Courier New" w:cs="Courier New"/>
+        </w:rPr>
+        <w:t xml:space="preserve">: </w:t>
+      </w:r>
+      <w:r>
+        <w:rPr>
+          <w:rFonts w:ascii="Courier New" w:hAnsi="Courier New" w:cs="Courier New"/>
+        </w:rPr>
+        <w:t xml:space="preserve">SYRIAN MOBILE </w:t>
+      </w:r>
+      <w:r>
+        <w:rPr>
+          <w:rFonts w:ascii="Courier New" w:hAnsi="Courier New" w:cs="Courier New"/>
+        </w:rPr>
+        <w:t xml:space="preserve">AIR DEFENSES &amp; AAA IN PALMYRA </w:t>
+      </w:r>
+      <w:r>
+        <w:rPr>
+          <w:rFonts w:ascii="Courier New" w:hAnsi="Courier New" w:cs="Courier New"/>
+        </w:rPr>
+        <w:t>\n\</w:t>
+      </w:r>
+      <w:proofErr w:type="spellStart"/>
+      <w:r>
+        <w:rPr>
+          <w:rFonts w:ascii="Courier New" w:hAnsi="Courier New" w:cs="Courier New"/>
+        </w:rPr>
+        <w:t>n</w:t>
+      </w:r>
+      <w:r>
+        <w:rPr>
+          <w:rFonts w:ascii="Courier New" w:hAnsi="Courier New" w:cs="Courier New"/>
+        </w:rPr>
+        <w:t>SYRIAN</w:t>
+      </w:r>
+      <w:proofErr w:type="spellEnd"/>
+      <w:r>
+        <w:rPr>
+          <w:rFonts w:ascii="Courier New" w:hAnsi="Courier New" w:cs="Courier New"/>
+        </w:rPr>
+        <w:t xml:space="preserve"> MOBILE AIR DEFENSES HAVE MOVED INTO THE ROMAN THEATER RUINS IN THE CITY OF PALMYRA. THESE AIR DEFENSE ASSETS ARE GUARDING THE PALMYRA AIRPORT WHICH IS A STAGING POINT FOR SYRIAN AIR FORCE. YOUR MISSION IS TO ELIMINATE ALL OF THE AIR DEFENSES. IF POSSIBLE, PRESERVE AS MUCH OF THE THEATER RUINS AS </w:t>
+      </w:r>
+      <w:r>
+        <w:rPr>
+          <w:rFonts w:ascii="Courier New" w:hAnsi="Courier New" w:cs="Courier New"/>
+        </w:rPr>
+        <w:t xml:space="preserve">YOU CAN </w:t>
+      </w:r>
+      <w:r>
+        <w:rPr>
+          <w:rFonts w:ascii="Courier New" w:hAnsi="Courier New" w:cs="Courier New"/>
+        </w:rPr>
+        <w:t>\n\</w:t>
+      </w:r>
+      <w:proofErr w:type="spellStart"/>
+      <w:r>
+        <w:rPr>
+          <w:rFonts w:ascii="Courier New" w:hAnsi="Courier New" w:cs="Courier New"/>
+        </w:rPr>
+        <w:t>n</w:t>
+      </w:r>
+      <w:r>
+        <w:rPr>
+          <w:rFonts w:ascii="Courier New" w:hAnsi="Courier New" w:cs="Courier New"/>
+        </w:rPr>
+        <w:t>LOCATION</w:t>
+      </w:r>
+      <w:proofErr w:type="spellEnd"/>
+      <w:r>
+        <w:rPr>
+          <w:rFonts w:ascii="Courier New" w:hAnsi="Courier New" w:cs="Courier New"/>
+        </w:rPr>
+        <w:t xml:space="preserve">: </w:t>
+      </w:r>
+      <w:r>
+        <w:rPr>
+          <w:rFonts w:ascii="Courier New" w:hAnsi="Courier New" w:cs="Courier New"/>
+        </w:rPr>
+        <w:t xml:space="preserve">N </w:t>
+      </w:r>
+      <w:r>
+        <w:rPr>
+          <w:rFonts w:ascii="Courier New" w:hAnsi="Courier New" w:cs="Courier New"/>
+        </w:rPr>
+        <w:t>34.33.05</w:t>
+      </w:r>
+      <w:r>
+        <w:rPr>
+          <w:rFonts w:ascii="Courier New" w:hAnsi="Courier New" w:cs="Courier New"/>
+        </w:rPr>
+        <w:t xml:space="preserve"> E </w:t>
+      </w:r>
+      <w:r>
+        <w:rPr>
+          <w:rFonts w:ascii="Courier New" w:hAnsi="Courier New" w:cs="Courier New"/>
+        </w:rPr>
+        <w:t>38.16.09</w:t>
+      </w:r>
+      <w:r>
+        <w:rPr>
+          <w:rFonts w:ascii="Courier New" w:hAnsi="Courier New" w:cs="Courier New"/>
+        </w:rPr>
+        <w:t xml:space="preserve"> </w:t>
+      </w:r>
+      <w:r>
+        <w:rPr>
+          <w:rFonts w:ascii="Courier New" w:hAnsi="Courier New" w:cs="Courier New"/>
+        </w:rPr>
+        <w:t xml:space="preserve">(MAP GRID: DU32) </w:t>
+      </w:r>
+      <w:r>
+        <w:rPr>
+          <w:rFonts w:ascii="Courier New" w:hAnsi="Courier New" w:cs="Courier New"/>
+        </w:rPr>
+        <w:t>\n\</w:t>
+      </w:r>
+      <w:proofErr w:type="spellStart"/>
+      <w:r>
+        <w:rPr>
+          <w:rFonts w:ascii="Courier New" w:hAnsi="Courier New" w:cs="Courier New"/>
+        </w:rPr>
+        <w:t>n</w:t>
+      </w:r>
+      <w:r>
+        <w:rPr>
+          <w:rFonts w:ascii="Courier New" w:hAnsi="Courier New" w:cs="Courier New"/>
+        </w:rPr>
+        <w:t>SUGGESTED</w:t>
+      </w:r>
+      <w:proofErr w:type="spellEnd"/>
+      <w:r>
+        <w:rPr>
+          <w:rFonts w:ascii="Courier New" w:hAnsi="Courier New" w:cs="Courier New"/>
+        </w:rPr>
+        <w:t xml:space="preserve"> MUNITION(S): </w:t>
+      </w:r>
+      <w:r>
+        <w:rPr>
+          <w:rFonts w:ascii="Courier New" w:hAnsi="Courier New" w:cs="Courier New"/>
+        </w:rPr>
+        <w:t>STAND OFF WEAPONS</w:t>
+      </w:r>
+    </w:p>
+    <w:p>
+      <w:pPr>
+        <w:pStyle w:val="PlainText"/>
+        <w:rPr>
+          <w:rFonts w:ascii="Courier New" w:hAnsi="Courier New" w:cs="Courier New"/>
+        </w:rPr>
+      </w:pPr>
+    </w:p>
+    <w:p>
+      <w:pPr>
+        <w:pStyle w:val="PlainText"/>
+        <w:rPr>
+          <w:rFonts w:ascii="Courier New" w:hAnsi="Courier New" w:cs="Courier New"/>
+        </w:rPr>
+      </w:pPr>
+    </w:p>
+    <w:p>
+      <w:pPr>
+        <w:pStyle w:val="PlainText"/>
+        <w:rPr>
+          <w:rFonts w:ascii="Courier New" w:hAnsi="Courier New" w:cs="Courier New"/>
+        </w:rPr>
+      </w:pPr>
+      <w:r>
+        <w:rPr>
+          <w:rFonts w:ascii="Courier New" w:hAnsi="Courier New" w:cs="Courier New"/>
+        </w:rPr>
+        <w:t>11</w:t>
+      </w:r>
+    </w:p>
+    <w:p>
+      <w:pPr>
+        <w:pStyle w:val="PlainText"/>
+        <w:rPr>
+          <w:rFonts w:ascii="Courier New" w:hAnsi="Courier New" w:cs="Courier New"/>
+        </w:rPr>
+      </w:pPr>
+      <w:r>
+        <w:rPr>
+          <w:rFonts w:ascii="Courier New" w:hAnsi="Courier New" w:cs="Courier New"/>
+        </w:rPr>
+        <w:t>PALMYRACASTLE</w:t>
+      </w:r>
+    </w:p>
+    <w:p>
+      <w:pPr>
+        <w:pStyle w:val="PlainText"/>
+        <w:rPr>
+          <w:rFonts w:ascii="Courier New" w:hAnsi="Courier New" w:cs="Courier New"/>
+        </w:rPr>
+      </w:pPr>
+      <w:r>
+        <w:rPr>
+          <w:rFonts w:ascii="Courier New" w:hAnsi="Courier New" w:cs="Courier New"/>
+        </w:rPr>
+        <w:t>MISSION UPDATE</w:t>
+      </w:r>
+      <w:r>
+        <w:rPr>
+          <w:rFonts w:ascii="Courier New" w:hAnsi="Courier New" w:cs="Courier New"/>
+        </w:rPr>
+        <w:t xml:space="preserve"> </w:t>
+      </w:r>
+      <w:r>
+        <w:rPr>
+          <w:rFonts w:ascii="Courier New" w:hAnsi="Courier New" w:cs="Courier New"/>
+        </w:rPr>
+        <w:t>\n\</w:t>
+      </w:r>
+      <w:proofErr w:type="spellStart"/>
+      <w:r>
+        <w:rPr>
+          <w:rFonts w:ascii="Courier New" w:hAnsi="Courier New" w:cs="Courier New"/>
+        </w:rPr>
+        <w:t>n</w:t>
+      </w:r>
+      <w:r>
+        <w:rPr>
+          <w:rFonts w:ascii="Courier New" w:hAnsi="Courier New" w:cs="Courier New"/>
+        </w:rPr>
+        <w:t>TARGET</w:t>
+      </w:r>
+      <w:proofErr w:type="spellEnd"/>
+      <w:r>
+        <w:rPr>
+          <w:rFonts w:ascii="Courier New" w:hAnsi="Courier New" w:cs="Courier New"/>
+        </w:rPr>
+        <w:t xml:space="preserve">: </w:t>
+      </w:r>
+      <w:r>
+        <w:rPr>
+          <w:rFonts w:ascii="Courier New" w:hAnsi="Courier New" w:cs="Courier New"/>
+        </w:rPr>
+        <w:t>MILITIA MORTAR SITES</w:t>
+      </w:r>
+      <w:r>
+        <w:rPr>
+          <w:rFonts w:ascii="Courier New" w:hAnsi="Courier New" w:cs="Courier New"/>
+        </w:rPr>
+        <w:t xml:space="preserve"> </w:t>
+      </w:r>
+      <w:r>
+        <w:rPr>
+          <w:rFonts w:ascii="Courier New" w:hAnsi="Courier New" w:cs="Courier New"/>
+        </w:rPr>
+        <w:t>\n\</w:t>
+      </w:r>
+      <w:proofErr w:type="spellStart"/>
+      <w:r>
+        <w:rPr>
+          <w:rFonts w:ascii="Courier New" w:hAnsi="Courier New" w:cs="Courier New"/>
+        </w:rPr>
+        <w:t>nTWO</w:t>
+      </w:r>
+      <w:proofErr w:type="spellEnd"/>
+      <w:r>
+        <w:rPr>
+          <w:rFonts w:ascii="Courier New" w:hAnsi="Courier New" w:cs="Courier New"/>
+        </w:rPr>
+        <w:t xml:space="preserve"> MORTAR SITES HAVE BEEN SPOTTED IN OUR MOST RECENT SATALLITE PASS AROUND THE CASTLE IN THE CITY OF PALMYRA. YOUR MISSION IS TO DESTORY BOTH LOCATIONS AHEAD OF INBOUND ALLIED FORCES.</w:t>
+      </w:r>
+      <w:r>
+        <w:rPr>
+          <w:rFonts w:ascii="Courier New" w:hAnsi="Courier New" w:cs="Courier New"/>
+        </w:rPr>
+        <w:t>\n\</w:t>
+      </w:r>
+      <w:proofErr w:type="spellStart"/>
+      <w:r>
+        <w:rPr>
+          <w:rFonts w:ascii="Courier New" w:hAnsi="Courier New" w:cs="Courier New"/>
+        </w:rPr>
+        <w:t>n</w:t>
+      </w:r>
+      <w:r>
+        <w:rPr>
+          <w:rFonts w:ascii="Courier New" w:hAnsi="Courier New" w:cs="Courier New"/>
+        </w:rPr>
+        <w:t>LOCATION</w:t>
+      </w:r>
+      <w:proofErr w:type="spellEnd"/>
+      <w:r>
+        <w:rPr>
+          <w:rFonts w:ascii="Courier New" w:hAnsi="Courier New" w:cs="Courier New"/>
+        </w:rPr>
+        <w:t xml:space="preserve">: </w:t>
+      </w:r>
+      <w:r>
+        <w:rPr>
+          <w:rFonts w:ascii="Courier New" w:hAnsi="Courier New" w:cs="Courier New"/>
+        </w:rPr>
+        <w:t xml:space="preserve">N </w:t>
+      </w:r>
+      <w:r>
+        <w:rPr>
+          <w:rFonts w:ascii="Courier New" w:hAnsi="Courier New" w:cs="Courier New"/>
+        </w:rPr>
+        <w:t>34.33.45</w:t>
+      </w:r>
+      <w:r>
+        <w:rPr>
+          <w:rFonts w:ascii="Courier New" w:hAnsi="Courier New" w:cs="Courier New"/>
+        </w:rPr>
+        <w:t xml:space="preserve"> E </w:t>
+      </w:r>
+      <w:r>
+        <w:rPr>
+          <w:rFonts w:ascii="Courier New" w:hAnsi="Courier New" w:cs="Courier New"/>
+        </w:rPr>
+        <w:t>38.</w:t>
+      </w:r>
+      <w:r>
+        <w:rPr>
+          <w:rFonts w:ascii="Courier New" w:hAnsi="Courier New" w:cs="Courier New"/>
+        </w:rPr>
+        <w:t xml:space="preserve">15.26 </w:t>
+      </w:r>
+      <w:r>
+        <w:rPr>
+          <w:rFonts w:ascii="Courier New" w:hAnsi="Courier New" w:cs="Courier New"/>
+        </w:rPr>
+        <w:t xml:space="preserve">(MAP GRID: DU32) </w:t>
+      </w:r>
+      <w:r>
+        <w:rPr>
+          <w:rFonts w:ascii="Courier New" w:hAnsi="Courier New" w:cs="Courier New"/>
+        </w:rPr>
+        <w:t>\n\</w:t>
+      </w:r>
+      <w:proofErr w:type="spellStart"/>
+      <w:r>
+        <w:rPr>
+          <w:rFonts w:ascii="Courier New" w:hAnsi="Courier New" w:cs="Courier New"/>
+        </w:rPr>
+        <w:t>n</w:t>
+      </w:r>
+      <w:r>
+        <w:rPr>
+          <w:rFonts w:ascii="Courier New" w:hAnsi="Courier New" w:cs="Courier New"/>
+        </w:rPr>
+        <w:t>SUGGESTED</w:t>
+      </w:r>
+      <w:proofErr w:type="spellEnd"/>
+      <w:r>
+        <w:rPr>
+          <w:rFonts w:ascii="Courier New" w:hAnsi="Courier New" w:cs="Courier New"/>
+        </w:rPr>
+        <w:t xml:space="preserve"> MUNITION(S): </w:t>
+      </w:r>
+      <w:r>
+        <w:rPr>
+          <w:rFonts w:ascii="Courier New" w:hAnsi="Courier New" w:cs="Courier New"/>
+        </w:rPr>
+        <w:t>STAND OFF WEAPONS</w:t>
+      </w:r>
+    </w:p>
+    <w:p>
+      <w:pPr>
+        <w:pStyle w:val="PlainText"/>
+        <w:rPr>
+          <w:rFonts w:ascii="Courier New" w:hAnsi="Courier New" w:cs="Courier New"/>
+        </w:rPr>
+      </w:pPr>
+    </w:p>
+    <w:p>
+      <w:pPr>
+        <w:pStyle w:val="PlainText"/>
+        <w:rPr>
+          <w:rFonts w:ascii="Courier New" w:hAnsi="Courier New" w:cs="Courier New"/>
+        </w:rPr>
+      </w:pPr>
+    </w:p>
+    <w:p>
+      <w:pPr>
+        <w:pStyle w:val="PlainText"/>
+        <w:rPr>
+          <w:rFonts w:ascii="Courier New" w:hAnsi="Courier New" w:cs="Courier New"/>
+        </w:rPr>
+      </w:pPr>
+      <w:r>
+        <w:rPr>
+          <w:rFonts w:ascii="Courier New" w:hAnsi="Courier New" w:cs="Courier New"/>
+        </w:rPr>
+        <w:t>12</w:t>
+      </w:r>
+    </w:p>
+    <w:p>
+      <w:pPr>
+        <w:pStyle w:val="PlainText"/>
+        <w:rPr>
+          <w:rFonts w:ascii="Courier New" w:hAnsi="Courier New" w:cs="Courier New"/>
+        </w:rPr>
+      </w:pPr>
+      <w:r>
+        <w:rPr>
+          <w:rFonts w:ascii="Courier New" w:hAnsi="Courier New" w:cs="Courier New"/>
+        </w:rPr>
+        <w:t>AL-THAWRA_DAM_SCUD</w:t>
+      </w:r>
+    </w:p>
+    <w:p>
+      <w:pPr>
+        <w:pStyle w:val="PlainText"/>
+        <w:rPr>
+          <w:rFonts w:ascii="Courier New" w:hAnsi="Courier New" w:cs="Courier New"/>
+        </w:rPr>
+      </w:pPr>
+      <w:r>
+        <w:rPr>
+          <w:rFonts w:ascii="Courier New" w:hAnsi="Courier New" w:cs="Courier New"/>
+        </w:rPr>
+        <w:t>MISSION UPDATE</w:t>
+      </w:r>
+      <w:r>
+        <w:rPr>
+          <w:rFonts w:ascii="Courier New" w:hAnsi="Courier New" w:cs="Courier New"/>
+        </w:rPr>
+        <w:t xml:space="preserve"> </w:t>
+      </w:r>
+      <w:r>
+        <w:rPr>
+          <w:rFonts w:ascii="Courier New" w:hAnsi="Courier New" w:cs="Courier New"/>
+        </w:rPr>
+        <w:t>\n\</w:t>
+      </w:r>
+      <w:proofErr w:type="spellStart"/>
+      <w:r>
+        <w:rPr>
+          <w:rFonts w:ascii="Courier New" w:hAnsi="Courier New" w:cs="Courier New"/>
+        </w:rPr>
+        <w:t>n</w:t>
+      </w:r>
+      <w:r>
+        <w:rPr>
+          <w:rFonts w:ascii="Courier New" w:hAnsi="Courier New" w:cs="Courier New"/>
+        </w:rPr>
+        <w:t>TARGET</w:t>
+      </w:r>
+      <w:proofErr w:type="spellEnd"/>
+      <w:r>
+        <w:rPr>
+          <w:rFonts w:ascii="Courier New" w:hAnsi="Courier New" w:cs="Courier New"/>
+        </w:rPr>
+        <w:t xml:space="preserve">: </w:t>
+      </w:r>
+      <w:r>
+        <w:rPr>
+          <w:rFonts w:ascii="Courier New" w:hAnsi="Courier New" w:cs="Courier New"/>
+        </w:rPr>
+        <w:t xml:space="preserve">THREE MISSILE LAUNCHERS </w:t>
+      </w:r>
+      <w:r>
+        <w:rPr>
+          <w:rFonts w:ascii="Courier New" w:hAnsi="Courier New" w:cs="Courier New"/>
+        </w:rPr>
+        <w:t>\n\</w:t>
+      </w:r>
+      <w:proofErr w:type="spellStart"/>
+      <w:r>
+        <w:rPr>
+          <w:rFonts w:ascii="Courier New" w:hAnsi="Courier New" w:cs="Courier New"/>
+        </w:rPr>
+        <w:t>n</w:t>
+      </w:r>
+      <w:r>
+        <w:rPr>
+          <w:rFonts w:ascii="Courier New" w:hAnsi="Courier New" w:cs="Courier New"/>
+        </w:rPr>
+        <w:t>SYRIAN</w:t>
+      </w:r>
+      <w:proofErr w:type="spellEnd"/>
+      <w:r>
+        <w:rPr>
+          <w:rFonts w:ascii="Courier New" w:hAnsi="Courier New" w:cs="Courier New"/>
+        </w:rPr>
+        <w:t xml:space="preserve"> FORCES HAVE CAPTURED THREE MEDIUM RANGE BALLISTIC MISSILE LAUNCHERS THAT WERE BEING MOVED BY TURKISH FORCES IN THE AREA. AT THE TIME NO WARHEADS WERE INSTALLED ON THE MISSLES. WE NEED YOU TO KNOCK OUT THOSE LAUNCHERS BEFORE SYRIAN FORCERS CAN OBTAIN ANY WARHEADS. THE LAUNCHERS ARE CURRENTLY BEING STAGED AT THE AL-THAWRA </w:t>
+      </w:r>
+      <w:r>
+        <w:rPr>
+          <w:rFonts w:ascii="Courier New" w:hAnsi="Courier New" w:cs="Courier New"/>
+        </w:rPr>
+        <w:t>DAM</w:t>
+      </w:r>
+      <w:r>
+        <w:rPr>
+          <w:rFonts w:ascii="Courier New" w:hAnsi="Courier New" w:cs="Courier New"/>
+        </w:rPr>
+        <w:t>. THE LAUNCHERS ARE BEING PROTECTED BY MULTIPLE AIR DEFENSES.</w:t>
+      </w:r>
+      <w:r>
+        <w:rPr>
+          <w:rFonts w:ascii="Courier New" w:hAnsi="Courier New" w:cs="Courier New"/>
+        </w:rPr>
+        <w:t>\n\</w:t>
+      </w:r>
+      <w:proofErr w:type="spellStart"/>
+      <w:r>
+        <w:rPr>
+          <w:rFonts w:ascii="Courier New" w:hAnsi="Courier New" w:cs="Courier New"/>
+        </w:rPr>
+        <w:t>n</w:t>
+      </w:r>
+      <w:r>
+        <w:rPr>
+          <w:rFonts w:ascii="Courier New" w:hAnsi="Courier New" w:cs="Courier New"/>
+        </w:rPr>
+        <w:t>LOCATION</w:t>
+      </w:r>
+      <w:proofErr w:type="spellEnd"/>
+      <w:r>
+        <w:rPr>
+          <w:rFonts w:ascii="Courier New" w:hAnsi="Courier New" w:cs="Courier New"/>
+        </w:rPr>
+        <w:t xml:space="preserve">: </w:t>
+      </w:r>
+      <w:r>
+        <w:rPr>
+          <w:rFonts w:ascii="Courier New" w:hAnsi="Courier New" w:cs="Courier New"/>
+        </w:rPr>
+        <w:t xml:space="preserve">N </w:t>
+      </w:r>
+      <w:r>
+        <w:rPr>
+          <w:rFonts w:ascii="Courier New" w:hAnsi="Courier New" w:cs="Courier New"/>
+        </w:rPr>
+        <w:t>35.51.41</w:t>
+      </w:r>
+      <w:r>
+        <w:rPr>
+          <w:rFonts w:ascii="Courier New" w:hAnsi="Courier New" w:cs="Courier New"/>
+        </w:rPr>
+        <w:t xml:space="preserve"> E </w:t>
+      </w:r>
+      <w:r>
+        <w:rPr>
+          <w:rFonts w:ascii="Courier New" w:hAnsi="Courier New" w:cs="Courier New"/>
+        </w:rPr>
+        <w:t>38.33.31</w:t>
+      </w:r>
+      <w:r>
+        <w:rPr>
+          <w:rFonts w:ascii="Courier New" w:hAnsi="Courier New" w:cs="Courier New"/>
+        </w:rPr>
+        <w:t xml:space="preserve"> (MAP GRID: DU32) </w:t>
+      </w:r>
+      <w:r>
+        <w:rPr>
+          <w:rFonts w:ascii="Courier New" w:hAnsi="Courier New" w:cs="Courier New"/>
+        </w:rPr>
+        <w:t>\n\</w:t>
+      </w:r>
+      <w:proofErr w:type="spellStart"/>
+      <w:r>
+        <w:rPr>
+          <w:rFonts w:ascii="Courier New" w:hAnsi="Courier New" w:cs="Courier New"/>
+        </w:rPr>
+        <w:t>n</w:t>
+      </w:r>
+      <w:r>
+        <w:rPr>
+          <w:rFonts w:ascii="Courier New" w:hAnsi="Courier New" w:cs="Courier New"/>
+        </w:rPr>
+        <w:t>SUGGESTED</w:t>
+      </w:r>
+      <w:proofErr w:type="spellEnd"/>
+      <w:r>
+        <w:rPr>
+          <w:rFonts w:ascii="Courier New" w:hAnsi="Courier New" w:cs="Courier New"/>
+        </w:rPr>
+        <w:t xml:space="preserve"> MUNITION(S): </w:t>
+      </w:r>
+      <w:r>
+        <w:rPr>
+          <w:rFonts w:ascii="Courier New" w:hAnsi="Courier New" w:cs="Courier New"/>
+        </w:rPr>
+        <w:t>STAND OFF WEAPONS</w:t>
+      </w:r>
+    </w:p>
+    <w:p>
+      <w:pPr>
+        <w:pStyle w:val="PlainText"/>
+        <w:rPr>
+          <w:rFonts w:ascii="Courier New" w:hAnsi="Courier New" w:cs="Courier New"/>
+        </w:rPr>
+      </w:pPr>
+    </w:p>
+    <w:p>
+      <w:pPr>
+        <w:pStyle w:val="PlainText"/>
+        <w:rPr>
+          <w:rFonts w:ascii="Courier New" w:hAnsi="Courier New" w:cs="Courier New"/>
+        </w:rPr>
+      </w:pPr>
+    </w:p>
+    <w:p>
+      <w:pPr>
+        <w:pStyle w:val="PlainText"/>
+        <w:rPr>
+          <w:rFonts w:ascii="Courier New" w:hAnsi="Courier New" w:cs="Courier New"/>
+        </w:rPr>
+      </w:pPr>
+      <w:r>
+        <w:rPr>
+          <w:rFonts w:ascii="Courier New" w:hAnsi="Courier New" w:cs="Courier New"/>
+        </w:rPr>
+        <w:t>13</w:t>
+      </w:r>
+    </w:p>
+    <w:p>
+      <w:pPr>
+        <w:pStyle w:val="PlainText"/>
+        <w:rPr>
+          <w:rFonts w:ascii="Courier New" w:hAnsi="Courier New" w:cs="Courier New"/>
+        </w:rPr>
+      </w:pPr>
+      <w:r>
+        <w:rPr>
+          <w:rFonts w:ascii="Courier New" w:hAnsi="Courier New" w:cs="Courier New"/>
+        </w:rPr>
+        <w:t>DAMASCUSVIP</w:t>
+      </w:r>
+    </w:p>
+    <w:p>
+      <w:pPr>
+        <w:pStyle w:val="PlainText"/>
+        <w:rPr>
+          <w:rFonts w:ascii="Courier New" w:hAnsi="Courier New" w:cs="Courier New"/>
+        </w:rPr>
+      </w:pPr>
+      <w:r>
+        <w:rPr>
+          <w:rFonts w:ascii="Courier New" w:hAnsi="Courier New" w:cs="Courier New"/>
+        </w:rPr>
+        <w:t xml:space="preserve">MISSION UPDATE </w:t>
+      </w:r>
+      <w:r>
+        <w:rPr>
+          <w:rFonts w:ascii="Courier New" w:hAnsi="Courier New" w:cs="Courier New"/>
+        </w:rPr>
+        <w:t>\n\</w:t>
+      </w:r>
+      <w:proofErr w:type="spellStart"/>
+      <w:r>
+        <w:rPr>
+          <w:rFonts w:ascii="Courier New" w:hAnsi="Courier New" w:cs="Courier New"/>
+        </w:rPr>
+        <w:t>n</w:t>
+      </w:r>
+      <w:r>
+        <w:rPr>
+          <w:rFonts w:ascii="Courier New" w:hAnsi="Courier New" w:cs="Courier New"/>
+        </w:rPr>
+        <w:t>TARGET</w:t>
+      </w:r>
+      <w:proofErr w:type="spellEnd"/>
+      <w:r>
+        <w:rPr>
+          <w:rFonts w:ascii="Courier New" w:hAnsi="Courier New" w:cs="Courier New"/>
+        </w:rPr>
+        <w:t>: CONVOY CARRYING VIP TARGET \n\</w:t>
+      </w:r>
+      <w:proofErr w:type="spellStart"/>
+      <w:r>
+        <w:rPr>
+          <w:rFonts w:ascii="Courier New" w:hAnsi="Courier New" w:cs="Courier New"/>
+        </w:rPr>
+        <w:t>nDEEP</w:t>
+      </w:r>
+      <w:proofErr w:type="spellEnd"/>
+      <w:r>
+        <w:rPr>
+          <w:rFonts w:ascii="Courier New" w:hAnsi="Courier New" w:cs="Courier New"/>
+        </w:rPr>
+        <w:t xml:space="preserve"> COVER INTELLIGENCE HAS LEAREND THAT A PRIORITY TARGET, CODENAME INDIGO RAILROAD, IS FLYING IN TO DAMASCUS FOR A MEETING AT THE PRESIDENTIAL PALACE. YOUR MISSION IS TO DESTROY THE CONVOY TRAVELING BETWEEN THE </w:t>
       </w:r>
       <w:r>
         <w:rPr>
           <w:rFonts w:ascii="Courier New" w:hAnsi="Courier New" w:cs="Courier New"/>
         </w:rPr>
         <w:lastRenderedPageBreak/>
-        <w:t>MEZZEH AIRPORT AND THE PRESIDENTIAL PALACE TO THE NORTH.</w:t>
-      </w:r>
-      <w:r>
-        <w:rPr>
-          <w:rFonts w:ascii="Courier New" w:hAnsi="Courier New" w:cs="Courier New"/>
-        </w:rPr>
-        <w:t>\n\</w:t>
-      </w:r>
-      <w:proofErr w:type="spellStart"/>
-      <w:r>
-        <w:rPr>
-          <w:rFonts w:ascii="Courier New" w:hAnsi="Courier New" w:cs="Courier New"/>
-        </w:rPr>
-        <w:t>n</w:t>
-      </w:r>
-      <w:r>
-        <w:rPr>
-          <w:rFonts w:ascii="Courier New" w:hAnsi="Courier New" w:cs="Courier New"/>
-        </w:rPr>
-        <w:t>LOCATION</w:t>
+        <w:t>MEZZEH AIRPORT AND THE PRESIDENTIAL PALACE TO THE NORTH.\n\</w:t>
+      </w:r>
+      <w:proofErr w:type="spellStart"/>
+      <w:r>
+        <w:rPr>
+          <w:rFonts w:ascii="Courier New" w:hAnsi="Courier New" w:cs="Courier New"/>
+        </w:rPr>
+        <w:t>nLOCATION</w:t>
+      </w:r>
+      <w:proofErr w:type="spellEnd"/>
+      <w:r>
+        <w:rPr>
+          <w:rFonts w:ascii="Courier New" w:hAnsi="Courier New" w:cs="Courier New"/>
+        </w:rPr>
+        <w:t>: N 33.31.3 E 36.14.52 (MAP GRID: BT40-41) \n\</w:t>
+      </w:r>
+      <w:proofErr w:type="spellStart"/>
+      <w:r>
+        <w:rPr>
+          <w:rFonts w:ascii="Courier New" w:hAnsi="Courier New" w:cs="Courier New"/>
+        </w:rPr>
+        <w:t>nSUGGESTED</w:t>
+      </w:r>
+      <w:proofErr w:type="spellEnd"/>
+      <w:r>
+        <w:rPr>
+          <w:rFonts w:ascii="Courier New" w:hAnsi="Courier New" w:cs="Courier New"/>
+        </w:rPr>
+        <w:t xml:space="preserve"> MUNITION(S): PRECISION GUIDED WEAPONS</w:t>
+      </w:r>
+    </w:p>
+    <w:p>
+      <w:pPr>
+        <w:pStyle w:val="PlainText"/>
+        <w:rPr>
+          <w:rFonts w:ascii="Courier New" w:hAnsi="Courier New" w:cs="Courier New"/>
+        </w:rPr>
+      </w:pPr>
+    </w:p>
+    <w:p>
+      <w:pPr>
+        <w:pStyle w:val="PlainText"/>
+        <w:rPr>
+          <w:rFonts w:ascii="Courier New" w:hAnsi="Courier New" w:cs="Courier New"/>
+        </w:rPr>
+      </w:pPr>
+      <w:r>
+        <w:rPr>
+          <w:rFonts w:ascii="Courier New" w:hAnsi="Courier New" w:cs="Courier New"/>
+        </w:rPr>
+        <w:t>1</w:t>
+      </w:r>
+      <w:r>
+        <w:rPr>
+          <w:rFonts w:ascii="Courier New" w:hAnsi="Courier New" w:cs="Courier New"/>
+        </w:rPr>
+        <w:t>4</w:t>
+      </w:r>
+    </w:p>
+    <w:p>
+      <w:pPr>
+        <w:pStyle w:val="PlainText"/>
+        <w:rPr>
+          <w:rFonts w:ascii="Courier New" w:hAnsi="Courier New" w:cs="Courier New"/>
+        </w:rPr>
+      </w:pPr>
+      <w:proofErr w:type="spellStart"/>
+      <w:r>
+        <w:rPr>
+          <w:rFonts w:ascii="Courier New" w:hAnsi="Courier New" w:cs="Courier New"/>
+        </w:rPr>
+        <w:t>Tartus</w:t>
+      </w:r>
+      <w:proofErr w:type="spellEnd"/>
+      <w:r>
+        <w:rPr>
+          <w:rFonts w:ascii="Courier New" w:hAnsi="Courier New" w:cs="Courier New"/>
+        </w:rPr>
+        <w:t xml:space="preserve"> – Speedboats</w:t>
+      </w:r>
+    </w:p>
+    <w:p>
+      <w:pPr>
+        <w:pStyle w:val="PlainText"/>
+        <w:rPr>
+          <w:rFonts w:ascii="Courier New" w:hAnsi="Courier New" w:cs="Courier New"/>
+        </w:rPr>
+      </w:pPr>
+      <w:r>
+        <w:rPr>
+          <w:rFonts w:ascii="Courier New" w:hAnsi="Courier New" w:cs="Courier New"/>
+        </w:rPr>
+        <w:t xml:space="preserve">MISSION UPDATE </w:t>
+      </w:r>
+      <w:r>
+        <w:rPr>
+          <w:rFonts w:ascii="Courier New" w:hAnsi="Courier New" w:cs="Courier New"/>
+        </w:rPr>
+        <w:t>\n\</w:t>
+      </w:r>
+      <w:proofErr w:type="spellStart"/>
+      <w:r>
+        <w:rPr>
+          <w:rFonts w:ascii="Courier New" w:hAnsi="Courier New" w:cs="Courier New"/>
+        </w:rPr>
+        <w:t>n</w:t>
+      </w:r>
+      <w:r>
+        <w:rPr>
+          <w:rFonts w:ascii="Courier New" w:hAnsi="Courier New" w:cs="Courier New"/>
+        </w:rPr>
+        <w:t>TARGET</w:t>
       </w:r>
       <w:proofErr w:type="spellEnd"/>
       <w:r>
@@ -3286,13 +3310,45 @@
         <w:rPr>
           <w:rFonts w:ascii="Courier New" w:hAnsi="Courier New" w:cs="Courier New"/>
         </w:rPr>
-        <w:t xml:space="preserve">N </w:t>
-      </w:r>
-      <w:r>
-        <w:rPr>
-          <w:rFonts w:ascii="Courier New" w:hAnsi="Courier New" w:cs="Courier New"/>
-        </w:rPr>
-        <w:t>33.31.3</w:t>
+        <w:t xml:space="preserve">SPEEDBOATS PATROLLING TARTUS HARBOR </w:t>
+      </w:r>
+      <w:r>
+        <w:rPr>
+          <w:rFonts w:ascii="Courier New" w:hAnsi="Courier New" w:cs="Courier New"/>
+        </w:rPr>
+        <w:t xml:space="preserve">\n\n </w:t>
+      </w:r>
+      <w:r>
+        <w:rPr>
+          <w:rFonts w:ascii="Courier New" w:hAnsi="Courier New" w:cs="Courier New"/>
+        </w:rPr>
+        <w:t xml:space="preserve">TWO SPEEDBOATS HAVE BEEN REPORTED PATROLLING TARTUS PORT AT HIGH SPEED. LOCATE AND DESTROY/DISABLE THE BOATS. </w:t>
+      </w:r>
+      <w:r>
+        <w:rPr>
+          <w:rFonts w:ascii="Courier New" w:hAnsi="Courier New" w:cs="Courier New"/>
+        </w:rPr>
+        <w:t>\n\</w:t>
+      </w:r>
+      <w:proofErr w:type="spellStart"/>
+      <w:r>
+        <w:rPr>
+          <w:rFonts w:ascii="Courier New" w:hAnsi="Courier New" w:cs="Courier New"/>
+        </w:rPr>
+        <w:t>nLOCATION</w:t>
+      </w:r>
+      <w:proofErr w:type="spellEnd"/>
+      <w:r>
+        <w:rPr>
+          <w:rFonts w:ascii="Courier New" w:hAnsi="Courier New" w:cs="Courier New"/>
+        </w:rPr>
+        <w:t xml:space="preserve">: N </w:t>
+      </w:r>
+      <w:r>
+        <w:rPr>
+          <w:rFonts w:ascii="Courier New" w:hAnsi="Courier New" w:cs="Courier New"/>
+        </w:rPr>
+        <w:t>34.54.16</w:t>
       </w:r>
       <w:r>
         <w:rPr>
@@ -3304,7 +3360,7 @@
         <w:rPr>
           <w:rFonts w:ascii="Courier New" w:hAnsi="Courier New" w:cs="Courier New"/>
         </w:rPr>
-        <w:t>36.14.52</w:t>
+        <w:t>35.51.46</w:t>
       </w:r>
       <w:r>
         <w:rPr>
@@ -3316,32 +3372,20 @@
         <w:rPr>
           <w:rFonts w:ascii="Courier New" w:hAnsi="Courier New" w:cs="Courier New"/>
         </w:rPr>
-        <w:t>BT40-41</w:t>
-      </w:r>
-      <w:r>
-        <w:rPr>
-          <w:rFonts w:ascii="Courier New" w:hAnsi="Courier New" w:cs="Courier New"/>
-        </w:rPr>
-        <w:t xml:space="preserve">) </w:t>
-      </w:r>
-      <w:r>
-        <w:rPr>
-          <w:rFonts w:ascii="Courier New" w:hAnsi="Courier New" w:cs="Courier New"/>
-        </w:rPr>
-        <w:t>\n\</w:t>
-      </w:r>
-      <w:proofErr w:type="spellStart"/>
-      <w:r>
-        <w:rPr>
-          <w:rFonts w:ascii="Courier New" w:hAnsi="Courier New" w:cs="Courier New"/>
-        </w:rPr>
-        <w:t>n</w:t>
-      </w:r>
-      <w:r>
-        <w:rPr>
-          <w:rFonts w:ascii="Courier New" w:hAnsi="Courier New" w:cs="Courier New"/>
-        </w:rPr>
-        <w:t>SUGGESTED</w:t>
+        <w:t>YD66</w:t>
+      </w:r>
+      <w:r>
+        <w:rPr>
+          <w:rFonts w:ascii="Courier New" w:hAnsi="Courier New" w:cs="Courier New"/>
+        </w:rPr>
+        <w:t>) \n\</w:t>
+      </w:r>
+      <w:proofErr w:type="spellStart"/>
+      <w:r>
+        <w:rPr>
+          <w:rFonts w:ascii="Courier New" w:hAnsi="Courier New" w:cs="Courier New"/>
+        </w:rPr>
+        <w:t>nSUGGESTED</w:t>
       </w:r>
       <w:proofErr w:type="spellEnd"/>
       <w:r>
@@ -3354,7 +3398,225 @@
         <w:rPr>
           <w:rFonts w:ascii="Courier New" w:hAnsi="Courier New" w:cs="Courier New"/>
         </w:rPr>
-        <w:t>PRECISION GUIDED WEAPONS</w:t>
+        <w:t>LASER GUIDED BOMBS, ROCKETS, GUNS</w:t>
+      </w:r>
+    </w:p>
+    <w:p>
+      <w:pPr>
+        <w:pStyle w:val="PlainText"/>
+        <w:rPr>
+          <w:rFonts w:ascii="Courier New" w:hAnsi="Courier New" w:cs="Courier New"/>
+        </w:rPr>
+      </w:pPr>
+    </w:p>
+    <w:p>
+      <w:pPr>
+        <w:pStyle w:val="PlainText"/>
+        <w:rPr>
+          <w:rFonts w:ascii="Courier New" w:hAnsi="Courier New" w:cs="Courier New"/>
+        </w:rPr>
+      </w:pPr>
+      <w:r>
+        <w:rPr>
+          <w:rFonts w:ascii="Courier New" w:hAnsi="Courier New" w:cs="Courier New"/>
+        </w:rPr>
+        <w:t>14</w:t>
+      </w:r>
+    </w:p>
+    <w:p>
+      <w:pPr>
+        <w:pStyle w:val="PlainText"/>
+        <w:rPr>
+          <w:rFonts w:ascii="Courier New" w:hAnsi="Courier New" w:cs="Courier New"/>
+        </w:rPr>
+      </w:pPr>
+      <w:r>
+        <w:rPr>
+          <w:rFonts w:ascii="Courier New" w:hAnsi="Courier New" w:cs="Courier New"/>
+        </w:rPr>
+        <w:t>Sub1</w:t>
+      </w:r>
+    </w:p>
+    <w:p>
+      <w:pPr>
+        <w:pStyle w:val="PlainText"/>
+        <w:rPr>
+          <w:rFonts w:ascii="Courier New" w:hAnsi="Courier New" w:cs="Courier New"/>
+        </w:rPr>
+      </w:pPr>
+      <w:r>
+        <w:rPr>
+          <w:rFonts w:ascii="Courier New" w:hAnsi="Courier New" w:cs="Courier New"/>
+        </w:rPr>
+        <w:t xml:space="preserve">MISSION UPDATE </w:t>
+      </w:r>
+      <w:r>
+        <w:rPr>
+          <w:rFonts w:ascii="Courier New" w:hAnsi="Courier New" w:cs="Courier New"/>
+        </w:rPr>
+        <w:t>\n\</w:t>
+      </w:r>
+      <w:proofErr w:type="spellStart"/>
+      <w:r>
+        <w:rPr>
+          <w:rFonts w:ascii="Courier New" w:hAnsi="Courier New" w:cs="Courier New"/>
+        </w:rPr>
+        <w:t>n</w:t>
+      </w:r>
+      <w:r>
+        <w:rPr>
+          <w:rFonts w:ascii="Courier New" w:hAnsi="Courier New" w:cs="Courier New"/>
+        </w:rPr>
+        <w:t>TARGET</w:t>
+      </w:r>
+      <w:proofErr w:type="spellEnd"/>
+      <w:r>
+        <w:rPr>
+          <w:rFonts w:ascii="Courier New" w:hAnsi="Courier New" w:cs="Courier New"/>
+        </w:rPr>
+        <w:t xml:space="preserve">: </w:t>
+      </w:r>
+      <w:r>
+        <w:rPr>
+          <w:rFonts w:ascii="Courier New" w:hAnsi="Courier New" w:cs="Courier New"/>
+        </w:rPr>
+        <w:t>UNKNOWN SUBMARINE</w:t>
+      </w:r>
+      <w:r>
+        <w:rPr>
+          <w:rFonts w:ascii="Courier New" w:hAnsi="Courier New" w:cs="Courier New"/>
+        </w:rPr>
+        <w:t xml:space="preserve"> </w:t>
+      </w:r>
+      <w:r>
+        <w:rPr>
+          <w:rFonts w:ascii="Courier New" w:hAnsi="Courier New" w:cs="Courier New"/>
+        </w:rPr>
+        <w:t xml:space="preserve">\n\n </w:t>
+      </w:r>
+      <w:r>
+        <w:rPr>
+          <w:rFonts w:ascii="Courier New" w:hAnsi="Courier New" w:cs="Courier New"/>
+        </w:rPr>
+        <w:t xml:space="preserve">AN UNKNOWN SUBMARINE HAS BEEN SPOTTED NEAR TRIPOLI. WE DON’T HAVE ANY AVAILABLE VESSELS THAT CAN BE TASKED WITH A SEARCH AN DSTROY MISSION. YOU RMISSION IS TO LOCATE THE SUB AND IF POSSIBLE DISABLE IT. </w:t>
+      </w:r>
+      <w:r>
+        <w:rPr>
+          <w:rFonts w:ascii="Courier New" w:hAnsi="Courier New" w:cs="Courier New"/>
+        </w:rPr>
+        <w:t>\n\</w:t>
+      </w:r>
+      <w:proofErr w:type="spellStart"/>
+      <w:r>
+        <w:rPr>
+          <w:rFonts w:ascii="Courier New" w:hAnsi="Courier New" w:cs="Courier New"/>
+        </w:rPr>
+        <w:t>nLOCATION</w:t>
+      </w:r>
+      <w:proofErr w:type="spellEnd"/>
+      <w:r>
+        <w:rPr>
+          <w:rFonts w:ascii="Courier New" w:hAnsi="Courier New" w:cs="Courier New"/>
+        </w:rPr>
+        <w:t xml:space="preserve">: N </w:t>
+      </w:r>
+      <w:r>
+        <w:rPr>
+          <w:rFonts w:ascii="Courier New" w:hAnsi="Courier New" w:cs="Courier New"/>
+        </w:rPr>
+        <w:t>34.</w:t>
+      </w:r>
+      <w:r>
+        <w:rPr>
+          <w:rFonts w:ascii="Courier New" w:hAnsi="Courier New" w:cs="Courier New"/>
+        </w:rPr>
+        <w:t>30</w:t>
+      </w:r>
+      <w:r>
+        <w:rPr>
+          <w:rFonts w:ascii="Courier New" w:hAnsi="Courier New" w:cs="Courier New"/>
+        </w:rPr>
+        <w:t>.</w:t>
+      </w:r>
+      <w:r>
+        <w:rPr>
+          <w:rFonts w:ascii="Courier New" w:hAnsi="Courier New" w:cs="Courier New"/>
+        </w:rPr>
+        <w:t>13</w:t>
+      </w:r>
+      <w:r>
+        <w:rPr>
+          <w:rFonts w:ascii="Courier New" w:hAnsi="Courier New" w:cs="Courier New"/>
+        </w:rPr>
+        <w:t xml:space="preserve"> E </w:t>
+      </w:r>
+      <w:r>
+        <w:rPr>
+          <w:rFonts w:ascii="Courier New" w:hAnsi="Courier New" w:cs="Courier New"/>
+        </w:rPr>
+        <w:t>35.</w:t>
+      </w:r>
+      <w:r>
+        <w:rPr>
+          <w:rFonts w:ascii="Courier New" w:hAnsi="Courier New" w:cs="Courier New"/>
+        </w:rPr>
+        <w:t>50</w:t>
+      </w:r>
+      <w:r>
+        <w:rPr>
+          <w:rFonts w:ascii="Courier New" w:hAnsi="Courier New" w:cs="Courier New"/>
+        </w:rPr>
+        <w:t>.</w:t>
+      </w:r>
+      <w:r>
+        <w:rPr>
+          <w:rFonts w:ascii="Courier New" w:hAnsi="Courier New" w:cs="Courier New"/>
+        </w:rPr>
+        <w:t>18</w:t>
+      </w:r>
+      <w:r>
+        <w:rPr>
+          <w:rFonts w:ascii="Courier New" w:hAnsi="Courier New" w:cs="Courier New"/>
+        </w:rPr>
+        <w:t xml:space="preserve"> (MAP GRID: </w:t>
+      </w:r>
+      <w:r>
+        <w:rPr>
+          <w:rFonts w:ascii="Courier New" w:hAnsi="Courier New" w:cs="Courier New"/>
+        </w:rPr>
+        <w:t>YD</w:t>
+      </w:r>
+      <w:r>
+        <w:rPr>
+          <w:rFonts w:ascii="Courier New" w:hAnsi="Courier New" w:cs="Courier New"/>
+        </w:rPr>
+        <w:t>51-62</w:t>
+      </w:r>
+      <w:r>
+        <w:rPr>
+          <w:rFonts w:ascii="Courier New" w:hAnsi="Courier New" w:cs="Courier New"/>
+        </w:rPr>
+        <w:t>) \n\</w:t>
+      </w:r>
+      <w:proofErr w:type="spellStart"/>
+      <w:r>
+        <w:rPr>
+          <w:rFonts w:ascii="Courier New" w:hAnsi="Courier New" w:cs="Courier New"/>
+        </w:rPr>
+        <w:t>nSUGGESTED</w:t>
+      </w:r>
+      <w:proofErr w:type="spellEnd"/>
+      <w:r>
+        <w:rPr>
+          <w:rFonts w:ascii="Courier New" w:hAnsi="Courier New" w:cs="Courier New"/>
+        </w:rPr>
+        <w:t xml:space="preserve"> MUNITION(S): </w:t>
+      </w:r>
+      <w:r>
+        <w:rPr>
+          <w:rFonts w:ascii="Courier New" w:hAnsi="Courier New" w:cs="Courier New"/>
+        </w:rPr>
+        <w:t>LASER GUIDED BOMBS, ROCKETS, GUNS</w:t>
       </w:r>
     </w:p>
     <w:p>

</xml_diff>

<commit_message>
Southern Missions, Palmyra SAMs, target info screen
- Fix attempt for multiple target status per conencted player
- Added Palmyra SA3
- Added 3 southern missions
</commit_message>
<xml_diff>
--- a/JTF-1 Syria WIP/Target List.docx
+++ b/JTF-1 Syria WIP/Target List.docx
@@ -285,11 +285,31 @@
           <w:rFonts w:ascii="Courier New" w:hAnsi="Courier New" w:cs="Courier New"/>
         </w:rPr>
       </w:pPr>
-      <w:r>
-        <w:rPr>
-          <w:rFonts w:ascii="Courier New" w:hAnsi="Courier New" w:cs="Courier New"/>
-        </w:rPr>
-        <w:t>Patrol-1</w:t>
+      <w:proofErr w:type="spellStart"/>
+      <w:r>
+        <w:rPr>
+          <w:rFonts w:ascii="Courier New" w:hAnsi="Courier New" w:cs="Courier New"/>
+        </w:rPr>
+        <w:t>Ein_Elkorum</w:t>
+      </w:r>
+      <w:proofErr w:type="spellEnd"/>
+      <w:r>
+        <w:rPr>
+          <w:rFonts w:ascii="Courier New" w:hAnsi="Courier New" w:cs="Courier New"/>
+        </w:rPr>
+        <w:t xml:space="preserve"> </w:t>
+      </w:r>
+      <w:r>
+        <w:rPr>
+          <w:rFonts w:ascii="Courier New" w:hAnsi="Courier New" w:cs="Courier New"/>
+        </w:rPr>
+        <w:t>–</w:t>
+      </w:r>
+      <w:r>
+        <w:rPr>
+          <w:rFonts w:ascii="Courier New" w:hAnsi="Courier New" w:cs="Courier New"/>
+        </w:rPr>
+        <w:t xml:space="preserve"> Patrol</w:t>
       </w:r>
     </w:p>
     <w:p>
@@ -530,18 +550,40 @@
           <w:rFonts w:ascii="Courier New" w:hAnsi="Courier New" w:cs="Courier New"/>
         </w:rPr>
       </w:pPr>
-      <w:r>
-        <w:rPr>
-          <w:rFonts w:ascii="Courier New" w:hAnsi="Courier New" w:cs="Courier New"/>
-        </w:rPr>
-        <w:t>Deir_ez_Zor_11</w:t>
-      </w:r>
-      <w:r>
-        <w:rPr>
-          <w:rFonts w:ascii="Courier New" w:hAnsi="Courier New" w:cs="Courier New"/>
-        </w:rPr>
-        <w:t xml:space="preserve"> </w:t>
-      </w:r>
+      <w:proofErr w:type="spellStart"/>
+      <w:r>
+        <w:rPr>
+          <w:rFonts w:ascii="Courier New" w:hAnsi="Courier New" w:cs="Courier New"/>
+        </w:rPr>
+        <w:t>Deir_ez_Zor</w:t>
+      </w:r>
+      <w:proofErr w:type="spellEnd"/>
+      <w:r>
+        <w:rPr>
+          <w:rFonts w:ascii="Courier New" w:hAnsi="Courier New" w:cs="Courier New"/>
+        </w:rPr>
+        <w:t xml:space="preserve"> </w:t>
+      </w:r>
+      <w:r>
+        <w:rPr>
+          <w:rFonts w:ascii="Courier New" w:hAnsi="Courier New" w:cs="Courier New"/>
+        </w:rPr>
+        <w:t>–</w:t>
+      </w:r>
+      <w:r>
+        <w:rPr>
+          <w:rFonts w:ascii="Courier New" w:hAnsi="Courier New" w:cs="Courier New"/>
+        </w:rPr>
+        <w:t xml:space="preserve"> </w:t>
+      </w:r>
+      <w:proofErr w:type="spellStart"/>
+      <w:r>
+        <w:rPr>
+          <w:rFonts w:ascii="Courier New" w:hAnsi="Courier New" w:cs="Courier New"/>
+        </w:rPr>
+        <w:t>Inf</w:t>
+      </w:r>
+      <w:proofErr w:type="spellEnd"/>
     </w:p>
     <w:p>
       <w:pPr>
@@ -811,9 +853,27 @@
         <w:rPr>
           <w:rFonts w:ascii="Courier New" w:hAnsi="Courier New" w:cs="Courier New"/>
         </w:rPr>
-        <w:t>Al_Tanf_Armor</w:t>
-      </w:r>
-      <w:proofErr w:type="spellEnd"/>
+        <w:t>Al_Tanf</w:t>
+      </w:r>
+      <w:proofErr w:type="spellEnd"/>
+      <w:r>
+        <w:rPr>
+          <w:rFonts w:ascii="Courier New" w:hAnsi="Courier New" w:cs="Courier New"/>
+        </w:rPr>
+        <w:t xml:space="preserve"> </w:t>
+      </w:r>
+      <w:r>
+        <w:rPr>
+          <w:rFonts w:ascii="Courier New" w:hAnsi="Courier New" w:cs="Courier New"/>
+        </w:rPr>
+        <w:t>–</w:t>
+      </w:r>
+      <w:r>
+        <w:rPr>
+          <w:rFonts w:ascii="Courier New" w:hAnsi="Courier New" w:cs="Courier New"/>
+        </w:rPr>
+        <w:t xml:space="preserve"> Armor</w:t>
+      </w:r>
     </w:p>
     <w:p>
       <w:pPr>
@@ -1599,7 +1659,19 @@
         <w:rPr>
           <w:rFonts w:ascii="Courier New" w:hAnsi="Courier New" w:cs="Courier New"/>
         </w:rPr>
-        <w:t>RussianCargo-1</w:t>
+        <w:t xml:space="preserve">Russian </w:t>
+      </w:r>
+      <w:r>
+        <w:rPr>
+          <w:rFonts w:ascii="Courier New" w:hAnsi="Courier New" w:cs="Courier New"/>
+        </w:rPr>
+        <w:t>–</w:t>
+      </w:r>
+      <w:r>
+        <w:rPr>
+          <w:rFonts w:ascii="Courier New" w:hAnsi="Courier New" w:cs="Courier New"/>
+        </w:rPr>
+        <w:t xml:space="preserve"> Cargo</w:t>
       </w:r>
     </w:p>
     <w:p>
@@ -1815,11 +1887,19 @@
           <w:rFonts w:ascii="Courier New" w:hAnsi="Courier New" w:cs="Courier New"/>
         </w:rPr>
       </w:pPr>
-      <w:r>
-        <w:rPr>
-          <w:rFonts w:ascii="Courier New" w:hAnsi="Courier New" w:cs="Courier New"/>
-        </w:rPr>
-        <w:t>Static Locomotive 1</w:t>
+      <w:proofErr w:type="spellStart"/>
+      <w:r>
+        <w:rPr>
+          <w:rFonts w:ascii="Courier New" w:hAnsi="Courier New" w:cs="Courier New"/>
+        </w:rPr>
+        <w:t>Busra</w:t>
+      </w:r>
+      <w:proofErr w:type="spellEnd"/>
+      <w:r>
+        <w:rPr>
+          <w:rFonts w:ascii="Courier New" w:hAnsi="Courier New" w:cs="Courier New"/>
+        </w:rPr>
+        <w:t xml:space="preserve"> - Train-9</w:t>
       </w:r>
     </w:p>
     <w:p>
@@ -2009,10 +2089,43 @@
           <w:rFonts w:ascii="Courier New" w:hAnsi="Courier New" w:cs="Courier New"/>
         </w:rPr>
       </w:pPr>
-      <w:r>
-        <w:rPr>
-          <w:rFonts w:ascii="Courier New" w:hAnsi="Courier New" w:cs="Courier New"/>
-        </w:rPr>
+    </w:p>
+    <w:p>
+      <w:pPr>
+        <w:pStyle w:val="PlainText"/>
+        <w:rPr>
+          <w:rFonts w:ascii="Courier New" w:hAnsi="Courier New" w:cs="Courier New"/>
+        </w:rPr>
+      </w:pPr>
+    </w:p>
+    <w:p>
+      <w:pPr>
+        <w:pStyle w:val="PlainText"/>
+        <w:rPr>
+          <w:rFonts w:ascii="Courier New" w:hAnsi="Courier New" w:cs="Courier New"/>
+        </w:rPr>
+      </w:pPr>
+    </w:p>
+    <w:p>
+      <w:pPr>
+        <w:pStyle w:val="PlainText"/>
+        <w:rPr>
+          <w:rFonts w:ascii="Courier New" w:hAnsi="Courier New" w:cs="Courier New"/>
+        </w:rPr>
+      </w:pPr>
+    </w:p>
+    <w:p>
+      <w:pPr>
+        <w:pStyle w:val="PlainText"/>
+        <w:rPr>
+          <w:rFonts w:ascii="Courier New" w:hAnsi="Courier New" w:cs="Courier New"/>
+        </w:rPr>
+      </w:pPr>
+      <w:r>
+        <w:rPr>
+          <w:rFonts w:ascii="Courier New" w:hAnsi="Courier New" w:cs="Courier New"/>
+        </w:rPr>
+        <w:lastRenderedPageBreak/>
         <w:t>8</w:t>
       </w:r>
     </w:p>
@@ -2023,12 +2136,40 @@
           <w:rFonts w:ascii="Courier New" w:hAnsi="Courier New" w:cs="Courier New"/>
         </w:rPr>
       </w:pPr>
-      <w:r>
-        <w:rPr>
-          <w:rFonts w:ascii="Courier New" w:hAnsi="Courier New" w:cs="Courier New"/>
-        </w:rPr>
-        <w:t>BusraAirDefense1</w:t>
-      </w:r>
+      <w:proofErr w:type="spellStart"/>
+      <w:r>
+        <w:rPr>
+          <w:rFonts w:ascii="Courier New" w:hAnsi="Courier New" w:cs="Courier New"/>
+        </w:rPr>
+        <w:t>Busra</w:t>
+      </w:r>
+      <w:proofErr w:type="spellEnd"/>
+      <w:r>
+        <w:rPr>
+          <w:rFonts w:ascii="Courier New" w:hAnsi="Courier New" w:cs="Courier New"/>
+        </w:rPr>
+        <w:t xml:space="preserve"> </w:t>
+      </w:r>
+      <w:r>
+        <w:rPr>
+          <w:rFonts w:ascii="Courier New" w:hAnsi="Courier New" w:cs="Courier New"/>
+        </w:rPr>
+        <w:t>–</w:t>
+      </w:r>
+      <w:r>
+        <w:rPr>
+          <w:rFonts w:ascii="Courier New" w:hAnsi="Courier New" w:cs="Courier New"/>
+        </w:rPr>
+        <w:t xml:space="preserve"> </w:t>
+      </w:r>
+      <w:proofErr w:type="spellStart"/>
+      <w:r>
+        <w:rPr>
+          <w:rFonts w:ascii="Courier New" w:hAnsi="Courier New" w:cs="Courier New"/>
+        </w:rPr>
+        <w:t>AirDefense</w:t>
+      </w:r>
+      <w:proofErr w:type="spellEnd"/>
     </w:p>
     <w:p>
       <w:pPr>
@@ -2105,45 +2246,1288 @@
         <w:rPr>
           <w:rFonts w:ascii="Courier New" w:hAnsi="Courier New" w:cs="Courier New"/>
         </w:rPr>
-        <w:t xml:space="preserve"> TROOPS HAVE FORTIFIED THE CITY OF BUSRA TO GUARD A TRAIN SUSPECTED OF TRANSPORTING NUCLEAR </w:t>
-      </w:r>
+        <w:t xml:space="preserve"> TROOPS HAVE FORTIFIED THE CITY OF BUSRA TO GUARD A TRAIN SUSPECTED OF TRANSPORTING NUCLEAR MACHINERY NEEDED TO DEVELOP THE SYRIAN NUCLEAR WEAPONS PROGRAM. YOUR PRIMARY MISSION IS TO DESTROY ALL OF THE MANPADS &amp; AAA IN THE CITY.</w:t>
+      </w:r>
+      <w:r>
+        <w:rPr>
+          <w:rFonts w:ascii="Courier New" w:hAnsi="Courier New" w:cs="Courier New"/>
+        </w:rPr>
+        <w:t xml:space="preserve"> </w:t>
+      </w:r>
+      <w:r>
+        <w:rPr>
+          <w:rFonts w:ascii="Courier New" w:hAnsi="Courier New" w:cs="Courier New"/>
+        </w:rPr>
+        <w:t>\n\</w:t>
+      </w:r>
+      <w:proofErr w:type="spellStart"/>
+      <w:r>
+        <w:rPr>
+          <w:rFonts w:ascii="Courier New" w:hAnsi="Courier New" w:cs="Courier New"/>
+        </w:rPr>
+        <w:t>n</w:t>
+      </w:r>
+      <w:r>
+        <w:rPr>
+          <w:rFonts w:ascii="Courier New" w:hAnsi="Courier New" w:cs="Courier New"/>
+        </w:rPr>
+        <w:t>L</w:t>
+      </w:r>
+      <w:r>
+        <w:rPr>
+          <w:rFonts w:ascii="Courier New" w:hAnsi="Courier New" w:cs="Courier New"/>
+        </w:rPr>
+        <w:t>OCATION</w:t>
+      </w:r>
+      <w:proofErr w:type="spellEnd"/>
+      <w:r>
+        <w:rPr>
+          <w:rFonts w:ascii="Courier New" w:hAnsi="Courier New" w:cs="Courier New"/>
+        </w:rPr>
+        <w:t xml:space="preserve">: </w:t>
+      </w:r>
+      <w:r>
+        <w:rPr>
+          <w:rFonts w:ascii="Courier New" w:hAnsi="Courier New" w:cs="Courier New"/>
+        </w:rPr>
+        <w:t xml:space="preserve">N </w:t>
+      </w:r>
+      <w:r>
+        <w:rPr>
+          <w:rFonts w:ascii="Courier New" w:hAnsi="Courier New" w:cs="Courier New"/>
+        </w:rPr>
+        <w:t>32.31.5</w:t>
+      </w:r>
+      <w:r>
+        <w:rPr>
+          <w:rFonts w:ascii="Courier New" w:hAnsi="Courier New" w:cs="Courier New"/>
+        </w:rPr>
+        <w:t xml:space="preserve"> E </w:t>
+      </w:r>
+      <w:r>
+        <w:rPr>
+          <w:rFonts w:ascii="Courier New" w:hAnsi="Courier New" w:cs="Courier New"/>
+        </w:rPr>
+        <w:t>36.28.38 (MAP GRID: BS60)</w:t>
+      </w:r>
+      <w:r>
+        <w:rPr>
+          <w:rFonts w:ascii="Courier New" w:hAnsi="Courier New" w:cs="Courier New"/>
+        </w:rPr>
+        <w:t xml:space="preserve"> </w:t>
+      </w:r>
+      <w:r>
+        <w:rPr>
+          <w:rFonts w:ascii="Courier New" w:hAnsi="Courier New" w:cs="Courier New"/>
+        </w:rPr>
+        <w:t>\n\</w:t>
+      </w:r>
+      <w:proofErr w:type="spellStart"/>
+      <w:r>
+        <w:rPr>
+          <w:rFonts w:ascii="Courier New" w:hAnsi="Courier New" w:cs="Courier New"/>
+        </w:rPr>
+        <w:t>n</w:t>
+      </w:r>
+      <w:r>
+        <w:rPr>
+          <w:rFonts w:ascii="Courier New" w:hAnsi="Courier New" w:cs="Courier New"/>
+        </w:rPr>
+        <w:t>SUGGESTED</w:t>
+      </w:r>
+      <w:proofErr w:type="spellEnd"/>
+      <w:r>
+        <w:rPr>
+          <w:rFonts w:ascii="Courier New" w:hAnsi="Courier New" w:cs="Courier New"/>
+        </w:rPr>
+        <w:t xml:space="preserve"> MUNITION(S): </w:t>
+      </w:r>
+      <w:r>
+        <w:rPr>
+          <w:rFonts w:ascii="Courier New" w:hAnsi="Courier New" w:cs="Courier New"/>
+        </w:rPr>
+        <w:t>UNGUIDED BOMBS</w:t>
+      </w:r>
+    </w:p>
+    <w:p>
+      <w:pPr>
+        <w:pStyle w:val="PlainText"/>
+        <w:rPr>
+          <w:rFonts w:ascii="Courier New" w:hAnsi="Courier New" w:cs="Courier New"/>
+        </w:rPr>
+      </w:pPr>
+    </w:p>
+    <w:p>
+      <w:pPr>
+        <w:pStyle w:val="PlainText"/>
+        <w:rPr>
+          <w:rFonts w:ascii="Courier New" w:hAnsi="Courier New" w:cs="Courier New"/>
+        </w:rPr>
+      </w:pPr>
+      <w:r>
+        <w:rPr>
+          <w:rFonts w:ascii="Courier New" w:hAnsi="Courier New" w:cs="Courier New"/>
+        </w:rPr>
+        <w:t>9</w:t>
+      </w:r>
+    </w:p>
+    <w:p>
+      <w:pPr>
+        <w:pStyle w:val="PlainText"/>
+        <w:rPr>
+          <w:rFonts w:ascii="Courier New" w:hAnsi="Courier New" w:cs="Courier New"/>
+        </w:rPr>
+      </w:pPr>
+      <w:r>
+        <w:rPr>
+          <w:rFonts w:ascii="Courier New" w:hAnsi="Courier New" w:cs="Courier New"/>
+        </w:rPr>
+        <w:t xml:space="preserve">Aleppo </w:t>
+      </w:r>
+      <w:r>
+        <w:rPr>
+          <w:rFonts w:ascii="Courier New" w:hAnsi="Courier New" w:cs="Courier New"/>
+        </w:rPr>
+        <w:t>–</w:t>
+      </w:r>
+      <w:r>
+        <w:rPr>
+          <w:rFonts w:ascii="Courier New" w:hAnsi="Courier New" w:cs="Courier New"/>
+        </w:rPr>
+        <w:t xml:space="preserve"> Citadel</w:t>
+      </w:r>
+    </w:p>
+    <w:p>
+      <w:pPr>
+        <w:pStyle w:val="PlainText"/>
+        <w:rPr>
+          <w:rFonts w:ascii="Courier New" w:hAnsi="Courier New" w:cs="Courier New"/>
+        </w:rPr>
+      </w:pPr>
+      <w:r>
+        <w:rPr>
+          <w:rFonts w:ascii="Courier New" w:hAnsi="Courier New" w:cs="Courier New"/>
+        </w:rPr>
+        <w:t>MISSION UPDATE</w:t>
+      </w:r>
+      <w:r>
+        <w:rPr>
+          <w:rFonts w:ascii="Courier New" w:hAnsi="Courier New" w:cs="Courier New"/>
+        </w:rPr>
+        <w:t xml:space="preserve"> </w:t>
+      </w:r>
+      <w:r>
+        <w:rPr>
+          <w:rFonts w:ascii="Courier New" w:hAnsi="Courier New" w:cs="Courier New"/>
+        </w:rPr>
+        <w:t>\n\</w:t>
+      </w:r>
+      <w:proofErr w:type="spellStart"/>
+      <w:r>
+        <w:rPr>
+          <w:rFonts w:ascii="Courier New" w:hAnsi="Courier New" w:cs="Courier New"/>
+        </w:rPr>
+        <w:t>n</w:t>
+      </w:r>
+      <w:r>
+        <w:rPr>
+          <w:rFonts w:ascii="Courier New" w:hAnsi="Courier New" w:cs="Courier New"/>
+        </w:rPr>
+        <w:t>TARGET</w:t>
+      </w:r>
+      <w:proofErr w:type="spellEnd"/>
+      <w:r>
+        <w:rPr>
+          <w:rFonts w:ascii="Courier New" w:hAnsi="Courier New" w:cs="Courier New"/>
+        </w:rPr>
+        <w:t xml:space="preserve">: </w:t>
+      </w:r>
+      <w:r>
+        <w:rPr>
+          <w:rFonts w:ascii="Courier New" w:hAnsi="Courier New" w:cs="Courier New"/>
+        </w:rPr>
+        <w:t>ISIL MILITANTS</w:t>
+      </w:r>
+      <w:r>
+        <w:rPr>
+          <w:rFonts w:ascii="Courier New" w:hAnsi="Courier New" w:cs="Courier New"/>
+        </w:rPr>
+        <w:t xml:space="preserve"> IN AND AROUND ALEPPO CITADEL </w:t>
+      </w:r>
+      <w:r>
+        <w:rPr>
+          <w:rFonts w:ascii="Courier New" w:hAnsi="Courier New" w:cs="Courier New"/>
+        </w:rPr>
+        <w:t>\n\</w:t>
+      </w:r>
+      <w:proofErr w:type="spellStart"/>
+      <w:r>
+        <w:rPr>
+          <w:rFonts w:ascii="Courier New" w:hAnsi="Courier New" w:cs="Courier New"/>
+        </w:rPr>
+        <w:t>n</w:t>
+      </w:r>
+      <w:r>
+        <w:rPr>
+          <w:rFonts w:ascii="Courier New" w:hAnsi="Courier New" w:cs="Courier New"/>
+        </w:rPr>
+        <w:t>ISIL</w:t>
+      </w:r>
+      <w:proofErr w:type="spellEnd"/>
+      <w:r>
+        <w:rPr>
+          <w:rFonts w:ascii="Courier New" w:hAnsi="Courier New" w:cs="Courier New"/>
+        </w:rPr>
+        <w:t xml:space="preserve"> TROOPS HAVE TAKEN OVER THE CITIDEL IN THE CITY OF ALEPPO. YOUR PRIMARY TARGETS ARE THE INFANTRY IN AND AROUND THE CITADEL. YOUR SECONDARY OBJECTIVE IS A SUSPECTED WEAPONS CONTAINER WITHIN THE CITIDEL ITSELF. AS THIS IS A NATION MONUMENT, MINIMAL DAMAGE TO THE STRUCTURES IS REQUIRED.</w:t>
+      </w:r>
+      <w:r>
+        <w:rPr>
+          <w:rFonts w:ascii="Courier New" w:hAnsi="Courier New" w:cs="Courier New"/>
+        </w:rPr>
+        <w:t xml:space="preserve"> </w:t>
+      </w:r>
+      <w:r>
+        <w:rPr>
+          <w:rFonts w:ascii="Courier New" w:hAnsi="Courier New" w:cs="Courier New"/>
+        </w:rPr>
+        <w:t>\n\</w:t>
+      </w:r>
+      <w:proofErr w:type="spellStart"/>
+      <w:r>
+        <w:rPr>
+          <w:rFonts w:ascii="Courier New" w:hAnsi="Courier New" w:cs="Courier New"/>
+        </w:rPr>
+        <w:t>n</w:t>
+      </w:r>
+      <w:r>
+        <w:rPr>
+          <w:rFonts w:ascii="Courier New" w:hAnsi="Courier New" w:cs="Courier New"/>
+        </w:rPr>
+        <w:t>LOCATION</w:t>
+      </w:r>
+      <w:proofErr w:type="spellEnd"/>
+      <w:r>
+        <w:rPr>
+          <w:rFonts w:ascii="Courier New" w:hAnsi="Courier New" w:cs="Courier New"/>
+        </w:rPr>
+        <w:t xml:space="preserve">: </w:t>
+      </w:r>
+      <w:r>
+        <w:rPr>
+          <w:rFonts w:ascii="Courier New" w:hAnsi="Courier New" w:cs="Courier New"/>
+        </w:rPr>
+        <w:t xml:space="preserve">N </w:t>
+      </w:r>
+      <w:r>
+        <w:rPr>
+          <w:rFonts w:ascii="Courier New" w:hAnsi="Courier New" w:cs="Courier New"/>
+        </w:rPr>
+        <w:t>36.11.57</w:t>
+      </w:r>
+      <w:r>
+        <w:rPr>
+          <w:rFonts w:ascii="Courier New" w:hAnsi="Courier New" w:cs="Courier New"/>
+        </w:rPr>
+        <w:t xml:space="preserve"> E </w:t>
+      </w:r>
+      <w:r>
+        <w:rPr>
+          <w:rFonts w:ascii="Courier New" w:hAnsi="Courier New" w:cs="Courier New"/>
+        </w:rPr>
+        <w:t>37.09.46 (MAP GRID: CA30)</w:t>
+      </w:r>
+      <w:r>
+        <w:rPr>
+          <w:rFonts w:ascii="Courier New" w:hAnsi="Courier New" w:cs="Courier New"/>
+        </w:rPr>
+        <w:t xml:space="preserve"> </w:t>
+      </w:r>
+      <w:r>
+        <w:rPr>
+          <w:rFonts w:ascii="Courier New" w:hAnsi="Courier New" w:cs="Courier New"/>
+        </w:rPr>
+        <w:t>\n\</w:t>
+      </w:r>
+      <w:proofErr w:type="spellStart"/>
+      <w:r>
+        <w:rPr>
+          <w:rFonts w:ascii="Courier New" w:hAnsi="Courier New" w:cs="Courier New"/>
+        </w:rPr>
+        <w:t>n</w:t>
+      </w:r>
+      <w:r>
+        <w:rPr>
+          <w:rFonts w:ascii="Courier New" w:hAnsi="Courier New" w:cs="Courier New"/>
+        </w:rPr>
+        <w:t>SUGGESTED</w:t>
+      </w:r>
+      <w:proofErr w:type="spellEnd"/>
+      <w:r>
+        <w:rPr>
+          <w:rFonts w:ascii="Courier New" w:hAnsi="Courier New" w:cs="Courier New"/>
+        </w:rPr>
+        <w:t xml:space="preserve"> MUNITION(S): </w:t>
+      </w:r>
+      <w:r>
+        <w:rPr>
+          <w:rFonts w:ascii="Courier New" w:hAnsi="Courier New" w:cs="Courier New"/>
+        </w:rPr>
+        <w:t>GUNS OR ROCKETS</w:t>
+      </w:r>
+    </w:p>
+    <w:p>
+      <w:pPr>
+        <w:pStyle w:val="PlainText"/>
+        <w:rPr>
+          <w:rFonts w:ascii="Courier New" w:hAnsi="Courier New" w:cs="Courier New"/>
+        </w:rPr>
+      </w:pPr>
+    </w:p>
+    <w:p>
+      <w:pPr>
+        <w:rPr>
+          <w:rFonts w:ascii="Courier New" w:hAnsi="Courier New" w:cs="Courier New"/>
+        </w:rPr>
+      </w:pPr>
+      <w:r>
+        <w:rPr>
+          <w:rFonts w:ascii="Courier New" w:hAnsi="Courier New" w:cs="Courier New"/>
+        </w:rPr>
+        <w:t>10</w:t>
+      </w:r>
+    </w:p>
+    <w:p>
+      <w:pPr>
+        <w:pStyle w:val="PlainText"/>
+        <w:rPr>
+          <w:rFonts w:ascii="Courier New" w:hAnsi="Courier New" w:cs="Courier New"/>
+        </w:rPr>
+      </w:pPr>
+      <w:proofErr w:type="spellStart"/>
+      <w:r>
+        <w:rPr>
+          <w:rFonts w:ascii="Courier New" w:hAnsi="Courier New" w:cs="Courier New"/>
+        </w:rPr>
+        <w:t>PalmyraRomanTheatre</w:t>
+      </w:r>
+      <w:proofErr w:type="spellEnd"/>
+      <w:r>
+        <w:rPr>
+          <w:rFonts w:ascii="Courier New" w:hAnsi="Courier New" w:cs="Courier New"/>
+        </w:rPr>
+        <w:t xml:space="preserve"> </w:t>
+      </w:r>
+      <w:r>
+        <w:rPr>
+          <w:rFonts w:ascii="Courier New" w:hAnsi="Courier New" w:cs="Courier New"/>
+        </w:rPr>
+        <w:t>–</w:t>
+      </w:r>
+      <w:r>
+        <w:rPr>
+          <w:rFonts w:ascii="Courier New" w:hAnsi="Courier New" w:cs="Courier New"/>
+        </w:rPr>
+        <w:t xml:space="preserve"> Armor</w:t>
+      </w:r>
+    </w:p>
+    <w:p>
+      <w:pPr>
+        <w:pStyle w:val="PlainText"/>
+        <w:rPr>
+          <w:rFonts w:ascii="Courier New" w:hAnsi="Courier New" w:cs="Courier New"/>
+        </w:rPr>
+      </w:pPr>
+      <w:r>
+        <w:rPr>
+          <w:rFonts w:ascii="Courier New" w:hAnsi="Courier New" w:cs="Courier New"/>
+        </w:rPr>
+        <w:t>MISSION UPDATE</w:t>
+      </w:r>
+      <w:r>
+        <w:rPr>
+          <w:rFonts w:ascii="Courier New" w:hAnsi="Courier New" w:cs="Courier New"/>
+        </w:rPr>
+        <w:t xml:space="preserve"> </w:t>
+      </w:r>
+      <w:r>
+        <w:rPr>
+          <w:rFonts w:ascii="Courier New" w:hAnsi="Courier New" w:cs="Courier New"/>
+        </w:rPr>
+        <w:t>\n\</w:t>
+      </w:r>
+      <w:proofErr w:type="spellStart"/>
+      <w:r>
+        <w:rPr>
+          <w:rFonts w:ascii="Courier New" w:hAnsi="Courier New" w:cs="Courier New"/>
+        </w:rPr>
+        <w:t>n</w:t>
+      </w:r>
+      <w:r>
+        <w:rPr>
+          <w:rFonts w:ascii="Courier New" w:hAnsi="Courier New" w:cs="Courier New"/>
+        </w:rPr>
+        <w:t>TARGET</w:t>
+      </w:r>
+      <w:proofErr w:type="spellEnd"/>
+      <w:r>
+        <w:rPr>
+          <w:rFonts w:ascii="Courier New" w:hAnsi="Courier New" w:cs="Courier New"/>
+        </w:rPr>
+        <w:t xml:space="preserve">: </w:t>
+      </w:r>
+      <w:r>
+        <w:rPr>
+          <w:rFonts w:ascii="Courier New" w:hAnsi="Courier New" w:cs="Courier New"/>
+        </w:rPr>
+        <w:t xml:space="preserve">SYRIAN MOBILE </w:t>
+      </w:r>
+      <w:r>
+        <w:rPr>
+          <w:rFonts w:ascii="Courier New" w:hAnsi="Courier New" w:cs="Courier New"/>
+        </w:rPr>
+        <w:t xml:space="preserve">AIR DEFENSES &amp; AAA IN PALMYRA </w:t>
+      </w:r>
+      <w:r>
+        <w:rPr>
+          <w:rFonts w:ascii="Courier New" w:hAnsi="Courier New" w:cs="Courier New"/>
+        </w:rPr>
+        <w:t>\n\</w:t>
+      </w:r>
+      <w:proofErr w:type="spellStart"/>
+      <w:r>
+        <w:rPr>
+          <w:rFonts w:ascii="Courier New" w:hAnsi="Courier New" w:cs="Courier New"/>
+        </w:rPr>
+        <w:t>n</w:t>
+      </w:r>
+      <w:r>
+        <w:rPr>
+          <w:rFonts w:ascii="Courier New" w:hAnsi="Courier New" w:cs="Courier New"/>
+        </w:rPr>
+        <w:t>SYRIAN</w:t>
+      </w:r>
+      <w:proofErr w:type="spellEnd"/>
+      <w:r>
+        <w:rPr>
+          <w:rFonts w:ascii="Courier New" w:hAnsi="Courier New" w:cs="Courier New"/>
+        </w:rPr>
+        <w:t xml:space="preserve"> MOBILE AIR DEFENSES HAVE MOVED INTO THE ROMAN THEATER RUINS IN THE CITY OF PALMYRA. THESE AIR DEFENSE ASSETS ARE GUARDING THE PALMYRA AIRPORT WHICH IS A STAGING POINT FOR SYRIAN AIR FORCE. YOUR MISSION IS TO ELIMINATE ALL OF THE AIR DEFENSES. IF POSSIBLE, PRESERVE AS MUCH OF THE THEATER RUINS AS </w:t>
+      </w:r>
+      <w:r>
+        <w:rPr>
+          <w:rFonts w:ascii="Courier New" w:hAnsi="Courier New" w:cs="Courier New"/>
+        </w:rPr>
+        <w:t xml:space="preserve">YOU CAN </w:t>
+      </w:r>
+      <w:r>
+        <w:rPr>
+          <w:rFonts w:ascii="Courier New" w:hAnsi="Courier New" w:cs="Courier New"/>
+        </w:rPr>
+        <w:t>\n\</w:t>
+      </w:r>
+      <w:proofErr w:type="spellStart"/>
+      <w:r>
+        <w:rPr>
+          <w:rFonts w:ascii="Courier New" w:hAnsi="Courier New" w:cs="Courier New"/>
+        </w:rPr>
+        <w:t>n</w:t>
+      </w:r>
+      <w:r>
+        <w:rPr>
+          <w:rFonts w:ascii="Courier New" w:hAnsi="Courier New" w:cs="Courier New"/>
+        </w:rPr>
+        <w:t>LOCATION</w:t>
+      </w:r>
+      <w:proofErr w:type="spellEnd"/>
+      <w:r>
+        <w:rPr>
+          <w:rFonts w:ascii="Courier New" w:hAnsi="Courier New" w:cs="Courier New"/>
+        </w:rPr>
+        <w:t xml:space="preserve">: </w:t>
+      </w:r>
+      <w:r>
+        <w:rPr>
+          <w:rFonts w:ascii="Courier New" w:hAnsi="Courier New" w:cs="Courier New"/>
+        </w:rPr>
+        <w:t xml:space="preserve">N </w:t>
+      </w:r>
+      <w:r>
+        <w:rPr>
+          <w:rFonts w:ascii="Courier New" w:hAnsi="Courier New" w:cs="Courier New"/>
+        </w:rPr>
+        <w:t>34.33.05</w:t>
+      </w:r>
+      <w:r>
+        <w:rPr>
+          <w:rFonts w:ascii="Courier New" w:hAnsi="Courier New" w:cs="Courier New"/>
+        </w:rPr>
+        <w:t xml:space="preserve"> E </w:t>
+      </w:r>
+      <w:r>
+        <w:rPr>
+          <w:rFonts w:ascii="Courier New" w:hAnsi="Courier New" w:cs="Courier New"/>
+        </w:rPr>
+        <w:t>38.16.09</w:t>
+      </w:r>
+      <w:r>
+        <w:rPr>
+          <w:rFonts w:ascii="Courier New" w:hAnsi="Courier New" w:cs="Courier New"/>
+        </w:rPr>
+        <w:t xml:space="preserve"> </w:t>
+      </w:r>
+      <w:r>
+        <w:rPr>
+          <w:rFonts w:ascii="Courier New" w:hAnsi="Courier New" w:cs="Courier New"/>
+        </w:rPr>
+        <w:t xml:space="preserve">(MAP GRID: DU32) </w:t>
+      </w:r>
+      <w:r>
+        <w:rPr>
+          <w:rFonts w:ascii="Courier New" w:hAnsi="Courier New" w:cs="Courier New"/>
+        </w:rPr>
+        <w:t>\n\</w:t>
+      </w:r>
+      <w:proofErr w:type="spellStart"/>
+      <w:r>
+        <w:rPr>
+          <w:rFonts w:ascii="Courier New" w:hAnsi="Courier New" w:cs="Courier New"/>
+        </w:rPr>
+        <w:t>n</w:t>
+      </w:r>
+      <w:r>
+        <w:rPr>
+          <w:rFonts w:ascii="Courier New" w:hAnsi="Courier New" w:cs="Courier New"/>
+        </w:rPr>
+        <w:t>SUGGESTED</w:t>
+      </w:r>
+      <w:proofErr w:type="spellEnd"/>
+      <w:r>
+        <w:rPr>
+          <w:rFonts w:ascii="Courier New" w:hAnsi="Courier New" w:cs="Courier New"/>
+        </w:rPr>
+        <w:t xml:space="preserve"> MUNITION(S): </w:t>
+      </w:r>
+      <w:r>
+        <w:rPr>
+          <w:rFonts w:ascii="Courier New" w:hAnsi="Courier New" w:cs="Courier New"/>
+        </w:rPr>
+        <w:t>STAND OFF WEAPONS</w:t>
+      </w:r>
+    </w:p>
+    <w:p>
+      <w:pPr>
+        <w:pStyle w:val="PlainText"/>
+        <w:rPr>
+          <w:rFonts w:ascii="Courier New" w:hAnsi="Courier New" w:cs="Courier New"/>
+        </w:rPr>
+      </w:pPr>
+    </w:p>
+    <w:p>
+      <w:pPr>
+        <w:pStyle w:val="PlainText"/>
+        <w:rPr>
+          <w:rFonts w:ascii="Courier New" w:hAnsi="Courier New" w:cs="Courier New"/>
+        </w:rPr>
+      </w:pPr>
+    </w:p>
+    <w:p>
+      <w:pPr>
+        <w:pStyle w:val="PlainText"/>
+        <w:rPr>
+          <w:rFonts w:ascii="Courier New" w:hAnsi="Courier New" w:cs="Courier New"/>
+        </w:rPr>
+      </w:pPr>
+      <w:r>
+        <w:rPr>
+          <w:rFonts w:ascii="Courier New" w:hAnsi="Courier New" w:cs="Courier New"/>
+        </w:rPr>
+        <w:t>11</w:t>
+      </w:r>
+    </w:p>
+    <w:p>
+      <w:pPr>
+        <w:pStyle w:val="PlainText"/>
+        <w:rPr>
+          <w:rFonts w:ascii="Courier New" w:hAnsi="Courier New" w:cs="Courier New"/>
+        </w:rPr>
+      </w:pPr>
+      <w:proofErr w:type="spellStart"/>
+      <w:r>
+        <w:rPr>
+          <w:rFonts w:ascii="Courier New" w:hAnsi="Courier New" w:cs="Courier New"/>
+        </w:rPr>
+        <w:t>PalmyraCastle</w:t>
+      </w:r>
+      <w:proofErr w:type="spellEnd"/>
+      <w:r>
+        <w:rPr>
+          <w:rFonts w:ascii="Courier New" w:hAnsi="Courier New" w:cs="Courier New"/>
+        </w:rPr>
+        <w:t xml:space="preserve"> </w:t>
+      </w:r>
+      <w:r>
+        <w:rPr>
+          <w:rFonts w:ascii="Courier New" w:hAnsi="Courier New" w:cs="Courier New"/>
+        </w:rPr>
+        <w:t>–</w:t>
+      </w:r>
+      <w:r>
+        <w:rPr>
+          <w:rFonts w:ascii="Courier New" w:hAnsi="Courier New" w:cs="Courier New"/>
+        </w:rPr>
+        <w:t xml:space="preserve"> Art</w:t>
+      </w:r>
+    </w:p>
+    <w:p>
+      <w:pPr>
+        <w:pStyle w:val="PlainText"/>
+        <w:rPr>
+          <w:rFonts w:ascii="Courier New" w:hAnsi="Courier New" w:cs="Courier New"/>
+        </w:rPr>
+      </w:pPr>
+      <w:r>
+        <w:rPr>
+          <w:rFonts w:ascii="Courier New" w:hAnsi="Courier New" w:cs="Courier New"/>
+        </w:rPr>
+        <w:t>MISSION UPDATE</w:t>
+      </w:r>
+      <w:r>
+        <w:rPr>
+          <w:rFonts w:ascii="Courier New" w:hAnsi="Courier New" w:cs="Courier New"/>
+        </w:rPr>
+        <w:t xml:space="preserve"> </w:t>
+      </w:r>
+      <w:r>
+        <w:rPr>
+          <w:rFonts w:ascii="Courier New" w:hAnsi="Courier New" w:cs="Courier New"/>
+        </w:rPr>
+        <w:t>\n\</w:t>
+      </w:r>
+      <w:proofErr w:type="spellStart"/>
+      <w:r>
+        <w:rPr>
+          <w:rFonts w:ascii="Courier New" w:hAnsi="Courier New" w:cs="Courier New"/>
+        </w:rPr>
+        <w:t>n</w:t>
+      </w:r>
+      <w:r>
+        <w:rPr>
+          <w:rFonts w:ascii="Courier New" w:hAnsi="Courier New" w:cs="Courier New"/>
+        </w:rPr>
+        <w:t>TARGET</w:t>
+      </w:r>
+      <w:proofErr w:type="spellEnd"/>
+      <w:r>
+        <w:rPr>
+          <w:rFonts w:ascii="Courier New" w:hAnsi="Courier New" w:cs="Courier New"/>
+        </w:rPr>
+        <w:t xml:space="preserve">: </w:t>
+      </w:r>
+      <w:r>
+        <w:rPr>
+          <w:rFonts w:ascii="Courier New" w:hAnsi="Courier New" w:cs="Courier New"/>
+        </w:rPr>
+        <w:t>MILITIA MORTAR SITES</w:t>
+      </w:r>
+      <w:r>
+        <w:rPr>
+          <w:rFonts w:ascii="Courier New" w:hAnsi="Courier New" w:cs="Courier New"/>
+        </w:rPr>
+        <w:t xml:space="preserve"> </w:t>
+      </w:r>
+      <w:r>
+        <w:rPr>
+          <w:rFonts w:ascii="Courier New" w:hAnsi="Courier New" w:cs="Courier New"/>
+        </w:rPr>
+        <w:t>\n\</w:t>
+      </w:r>
+      <w:proofErr w:type="spellStart"/>
+      <w:r>
+        <w:rPr>
+          <w:rFonts w:ascii="Courier New" w:hAnsi="Courier New" w:cs="Courier New"/>
+        </w:rPr>
+        <w:t>nTWO</w:t>
+      </w:r>
+      <w:proofErr w:type="spellEnd"/>
+      <w:r>
+        <w:rPr>
+          <w:rFonts w:ascii="Courier New" w:hAnsi="Courier New" w:cs="Courier New"/>
+        </w:rPr>
+        <w:t xml:space="preserve"> MORTAR SITES HAVE BEEN SPOTTED IN OUR MOST RECENT SATALLITE PASS AROUND THE CASTLE IN THE CITY OF PALMYRA. YOUR MISSION IS TO DESTORY BOTH LOCATIONS AHEAD OF INBOUND ALLIED FORCES.</w:t>
+      </w:r>
+      <w:r>
+        <w:rPr>
+          <w:rFonts w:ascii="Courier New" w:hAnsi="Courier New" w:cs="Courier New"/>
+        </w:rPr>
+        <w:t>\n\</w:t>
+      </w:r>
+      <w:proofErr w:type="spellStart"/>
+      <w:r>
+        <w:rPr>
+          <w:rFonts w:ascii="Courier New" w:hAnsi="Courier New" w:cs="Courier New"/>
+        </w:rPr>
+        <w:t>n</w:t>
+      </w:r>
+      <w:r>
+        <w:rPr>
+          <w:rFonts w:ascii="Courier New" w:hAnsi="Courier New" w:cs="Courier New"/>
+        </w:rPr>
+        <w:t>LOCATION</w:t>
+      </w:r>
+      <w:proofErr w:type="spellEnd"/>
+      <w:r>
+        <w:rPr>
+          <w:rFonts w:ascii="Courier New" w:hAnsi="Courier New" w:cs="Courier New"/>
+        </w:rPr>
+        <w:t xml:space="preserve">: </w:t>
+      </w:r>
+      <w:r>
+        <w:rPr>
+          <w:rFonts w:ascii="Courier New" w:hAnsi="Courier New" w:cs="Courier New"/>
+        </w:rPr>
+        <w:t xml:space="preserve">N </w:t>
+      </w:r>
+      <w:r>
+        <w:rPr>
+          <w:rFonts w:ascii="Courier New" w:hAnsi="Courier New" w:cs="Courier New"/>
+        </w:rPr>
+        <w:t>34.33.45</w:t>
+      </w:r>
+      <w:r>
+        <w:rPr>
+          <w:rFonts w:ascii="Courier New" w:hAnsi="Courier New" w:cs="Courier New"/>
+        </w:rPr>
+        <w:t xml:space="preserve"> E </w:t>
+      </w:r>
+      <w:r>
+        <w:rPr>
+          <w:rFonts w:ascii="Courier New" w:hAnsi="Courier New" w:cs="Courier New"/>
+        </w:rPr>
+        <w:t>38.</w:t>
+      </w:r>
+      <w:r>
+        <w:rPr>
+          <w:rFonts w:ascii="Courier New" w:hAnsi="Courier New" w:cs="Courier New"/>
+        </w:rPr>
+        <w:t xml:space="preserve">15.26 </w:t>
+      </w:r>
+      <w:r>
+        <w:rPr>
+          <w:rFonts w:ascii="Courier New" w:hAnsi="Courier New" w:cs="Courier New"/>
+        </w:rPr>
+        <w:t xml:space="preserve">(MAP GRID: DU32) </w:t>
+      </w:r>
+      <w:r>
+        <w:rPr>
+          <w:rFonts w:ascii="Courier New" w:hAnsi="Courier New" w:cs="Courier New"/>
+        </w:rPr>
+        <w:t>\n\</w:t>
+      </w:r>
+      <w:proofErr w:type="spellStart"/>
+      <w:r>
+        <w:rPr>
+          <w:rFonts w:ascii="Courier New" w:hAnsi="Courier New" w:cs="Courier New"/>
+        </w:rPr>
+        <w:t>n</w:t>
+      </w:r>
+      <w:r>
+        <w:rPr>
+          <w:rFonts w:ascii="Courier New" w:hAnsi="Courier New" w:cs="Courier New"/>
+        </w:rPr>
+        <w:t>SUGGESTED</w:t>
+      </w:r>
+      <w:proofErr w:type="spellEnd"/>
+      <w:r>
+        <w:rPr>
+          <w:rFonts w:ascii="Courier New" w:hAnsi="Courier New" w:cs="Courier New"/>
+        </w:rPr>
+        <w:t xml:space="preserve"> MUNITION(S): </w:t>
+      </w:r>
+      <w:r>
+        <w:rPr>
+          <w:rFonts w:ascii="Courier New" w:hAnsi="Courier New" w:cs="Courier New"/>
+        </w:rPr>
+        <w:t>STAND OFF WEAPONS</w:t>
+      </w:r>
+    </w:p>
+    <w:p>
+      <w:pPr>
+        <w:pStyle w:val="PlainText"/>
+        <w:rPr>
+          <w:rFonts w:ascii="Courier New" w:hAnsi="Courier New" w:cs="Courier New"/>
+        </w:rPr>
+      </w:pPr>
+    </w:p>
+    <w:p>
+      <w:pPr>
+        <w:pStyle w:val="PlainText"/>
+        <w:rPr>
+          <w:rFonts w:ascii="Courier New" w:hAnsi="Courier New" w:cs="Courier New"/>
+        </w:rPr>
+      </w:pPr>
+    </w:p>
+    <w:p>
+      <w:pPr>
+        <w:pStyle w:val="PlainText"/>
+        <w:rPr>
+          <w:rFonts w:ascii="Courier New" w:hAnsi="Courier New" w:cs="Courier New"/>
+        </w:rPr>
+      </w:pPr>
+      <w:r>
+        <w:rPr>
+          <w:rFonts w:ascii="Courier New" w:hAnsi="Courier New" w:cs="Courier New"/>
+        </w:rPr>
+        <w:t>12</w:t>
+      </w:r>
+    </w:p>
+    <w:p>
+      <w:pPr>
+        <w:pStyle w:val="PlainText"/>
+        <w:rPr>
+          <w:rFonts w:ascii="Courier New" w:hAnsi="Courier New" w:cs="Courier New"/>
+        </w:rPr>
+      </w:pPr>
+      <w:r>
+        <w:rPr>
+          <w:rFonts w:ascii="Courier New" w:hAnsi="Courier New" w:cs="Courier New"/>
+        </w:rPr>
+        <w:t>al-</w:t>
+      </w:r>
+      <w:proofErr w:type="spellStart"/>
+      <w:r>
+        <w:rPr>
+          <w:rFonts w:ascii="Courier New" w:hAnsi="Courier New" w:cs="Courier New"/>
+        </w:rPr>
+        <w:t>Thawra_Dam</w:t>
+      </w:r>
+      <w:proofErr w:type="spellEnd"/>
+      <w:r>
+        <w:rPr>
+          <w:rFonts w:ascii="Courier New" w:hAnsi="Courier New" w:cs="Courier New"/>
+        </w:rPr>
+        <w:t xml:space="preserve"> </w:t>
+      </w:r>
+      <w:r>
+        <w:rPr>
+          <w:rFonts w:ascii="Courier New" w:hAnsi="Courier New" w:cs="Courier New"/>
+        </w:rPr>
+        <w:t>–</w:t>
+      </w:r>
+      <w:r>
+        <w:rPr>
+          <w:rFonts w:ascii="Courier New" w:hAnsi="Courier New" w:cs="Courier New"/>
+        </w:rPr>
+        <w:t xml:space="preserve"> Scud</w:t>
+      </w:r>
+    </w:p>
+    <w:p>
+      <w:pPr>
+        <w:pStyle w:val="PlainText"/>
+        <w:rPr>
+          <w:rFonts w:ascii="Courier New" w:hAnsi="Courier New" w:cs="Courier New"/>
+        </w:rPr>
+      </w:pPr>
+      <w:r>
+        <w:rPr>
+          <w:rFonts w:ascii="Courier New" w:hAnsi="Courier New" w:cs="Courier New"/>
+        </w:rPr>
+        <w:t>MISSION UPDATE</w:t>
+      </w:r>
+      <w:r>
+        <w:rPr>
+          <w:rFonts w:ascii="Courier New" w:hAnsi="Courier New" w:cs="Courier New"/>
+        </w:rPr>
+        <w:t xml:space="preserve"> </w:t>
+      </w:r>
+      <w:r>
+        <w:rPr>
+          <w:rFonts w:ascii="Courier New" w:hAnsi="Courier New" w:cs="Courier New"/>
+        </w:rPr>
+        <w:t>\n\</w:t>
+      </w:r>
+      <w:proofErr w:type="spellStart"/>
+      <w:r>
+        <w:rPr>
+          <w:rFonts w:ascii="Courier New" w:hAnsi="Courier New" w:cs="Courier New"/>
+        </w:rPr>
+        <w:t>n</w:t>
+      </w:r>
+      <w:r>
+        <w:rPr>
+          <w:rFonts w:ascii="Courier New" w:hAnsi="Courier New" w:cs="Courier New"/>
+        </w:rPr>
+        <w:t>TARGET</w:t>
+      </w:r>
+      <w:proofErr w:type="spellEnd"/>
+      <w:r>
+        <w:rPr>
+          <w:rFonts w:ascii="Courier New" w:hAnsi="Courier New" w:cs="Courier New"/>
+        </w:rPr>
+        <w:t xml:space="preserve">: </w:t>
+      </w:r>
+      <w:r>
+        <w:rPr>
+          <w:rFonts w:ascii="Courier New" w:hAnsi="Courier New" w:cs="Courier New"/>
+        </w:rPr>
+        <w:t xml:space="preserve">THREE MISSILE LAUNCHERS </w:t>
+      </w:r>
+      <w:r>
+        <w:rPr>
+          <w:rFonts w:ascii="Courier New" w:hAnsi="Courier New" w:cs="Courier New"/>
+        </w:rPr>
+        <w:t>\n\</w:t>
+      </w:r>
+      <w:proofErr w:type="spellStart"/>
+      <w:r>
+        <w:rPr>
+          <w:rFonts w:ascii="Courier New" w:hAnsi="Courier New" w:cs="Courier New"/>
+        </w:rPr>
+        <w:t>n</w:t>
+      </w:r>
+      <w:r>
+        <w:rPr>
+          <w:rFonts w:ascii="Courier New" w:hAnsi="Courier New" w:cs="Courier New"/>
+        </w:rPr>
+        <w:t>SYRIAN</w:t>
+      </w:r>
+      <w:proofErr w:type="spellEnd"/>
+      <w:r>
+        <w:rPr>
+          <w:rFonts w:ascii="Courier New" w:hAnsi="Courier New" w:cs="Courier New"/>
+        </w:rPr>
+        <w:t xml:space="preserve"> FORCES HAVE CAPTURED THREE MEDIUM RANGE BALLISTIC MISSILE LAUNCHERS THAT WERE BEING MOVED BY TURKISH FORCES IN THE AREA. AT THE TIME NO WARHEADS WERE INSTALLED ON THE MISSLES. WE NEED YOU TO KNOCK OUT THOSE LAUNCHERS BEFORE SYRIAN FORCERS CAN OBTAIN ANY WARHEADS. THE LAUNCHERS ARE CURRENTLY BEING STAGED AT THE AL-THAWRA </w:t>
+      </w:r>
+      <w:r>
+        <w:rPr>
+          <w:rFonts w:ascii="Courier New" w:hAnsi="Courier New" w:cs="Courier New"/>
+        </w:rPr>
+        <w:t>DAM</w:t>
+      </w:r>
+      <w:r>
+        <w:rPr>
+          <w:rFonts w:ascii="Courier New" w:hAnsi="Courier New" w:cs="Courier New"/>
+        </w:rPr>
+        <w:t>. THE LAUNCHERS ARE BEING PROTECTED BY MULTIPLE AIR DEFENSES.</w:t>
+      </w:r>
+      <w:r>
+        <w:rPr>
+          <w:rFonts w:ascii="Courier New" w:hAnsi="Courier New" w:cs="Courier New"/>
+        </w:rPr>
+        <w:t>\n\</w:t>
+      </w:r>
+      <w:proofErr w:type="spellStart"/>
+      <w:r>
+        <w:rPr>
+          <w:rFonts w:ascii="Courier New" w:hAnsi="Courier New" w:cs="Courier New"/>
+        </w:rPr>
+        <w:t>n</w:t>
+      </w:r>
+      <w:r>
+        <w:rPr>
+          <w:rFonts w:ascii="Courier New" w:hAnsi="Courier New" w:cs="Courier New"/>
+        </w:rPr>
+        <w:t>LOCATION</w:t>
+      </w:r>
+      <w:proofErr w:type="spellEnd"/>
+      <w:r>
+        <w:rPr>
+          <w:rFonts w:ascii="Courier New" w:hAnsi="Courier New" w:cs="Courier New"/>
+        </w:rPr>
+        <w:t xml:space="preserve">: </w:t>
+      </w:r>
+      <w:r>
+        <w:rPr>
+          <w:rFonts w:ascii="Courier New" w:hAnsi="Courier New" w:cs="Courier New"/>
+        </w:rPr>
+        <w:t xml:space="preserve">N </w:t>
+      </w:r>
+      <w:r>
+        <w:rPr>
+          <w:rFonts w:ascii="Courier New" w:hAnsi="Courier New" w:cs="Courier New"/>
+        </w:rPr>
+        <w:t>35.51.41</w:t>
+      </w:r>
+      <w:r>
+        <w:rPr>
+          <w:rFonts w:ascii="Courier New" w:hAnsi="Courier New" w:cs="Courier New"/>
+        </w:rPr>
+        <w:t xml:space="preserve"> E </w:t>
+      </w:r>
+      <w:r>
+        <w:rPr>
+          <w:rFonts w:ascii="Courier New" w:hAnsi="Courier New" w:cs="Courier New"/>
+        </w:rPr>
+        <w:t>38.33.31</w:t>
+      </w:r>
+      <w:r>
+        <w:rPr>
+          <w:rFonts w:ascii="Courier New" w:hAnsi="Courier New" w:cs="Courier New"/>
+        </w:rPr>
+        <w:t xml:space="preserve"> (MAP GRID: DU32) </w:t>
+      </w:r>
+      <w:r>
+        <w:rPr>
+          <w:rFonts w:ascii="Courier New" w:hAnsi="Courier New" w:cs="Courier New"/>
+        </w:rPr>
+        <w:t>\n\</w:t>
+      </w:r>
+      <w:proofErr w:type="spellStart"/>
+      <w:r>
+        <w:rPr>
+          <w:rFonts w:ascii="Courier New" w:hAnsi="Courier New" w:cs="Courier New"/>
+        </w:rPr>
+        <w:t>n</w:t>
+      </w:r>
+      <w:r>
+        <w:rPr>
+          <w:rFonts w:ascii="Courier New" w:hAnsi="Courier New" w:cs="Courier New"/>
+        </w:rPr>
+        <w:t>SUGGESTED</w:t>
+      </w:r>
+      <w:proofErr w:type="spellEnd"/>
+      <w:r>
+        <w:rPr>
+          <w:rFonts w:ascii="Courier New" w:hAnsi="Courier New" w:cs="Courier New"/>
+        </w:rPr>
+        <w:t xml:space="preserve"> MUNITION(S): </w:t>
+      </w:r>
+      <w:r>
+        <w:rPr>
+          <w:rFonts w:ascii="Courier New" w:hAnsi="Courier New" w:cs="Courier New"/>
+        </w:rPr>
+        <w:t>STAND OFF WEAPONS</w:t>
+      </w:r>
+    </w:p>
+    <w:p>
+      <w:pPr>
+        <w:pStyle w:val="PlainText"/>
+        <w:rPr>
+          <w:rFonts w:ascii="Courier New" w:hAnsi="Courier New" w:cs="Courier New"/>
+        </w:rPr>
+      </w:pPr>
+    </w:p>
+    <w:p>
+      <w:pPr>
+        <w:pStyle w:val="PlainText"/>
+        <w:rPr>
+          <w:rFonts w:ascii="Courier New" w:hAnsi="Courier New" w:cs="Courier New"/>
+        </w:rPr>
+      </w:pPr>
+    </w:p>
+    <w:p>
+      <w:pPr>
+        <w:pStyle w:val="PlainText"/>
+        <w:rPr>
+          <w:rFonts w:ascii="Courier New" w:hAnsi="Courier New" w:cs="Courier New"/>
+        </w:rPr>
+      </w:pPr>
+    </w:p>
+    <w:p>
+      <w:pPr>
+        <w:pStyle w:val="PlainText"/>
+        <w:rPr>
+          <w:rFonts w:ascii="Courier New" w:hAnsi="Courier New" w:cs="Courier New"/>
+        </w:rPr>
+      </w:pPr>
+    </w:p>
+    <w:p>
+      <w:pPr>
+        <w:pStyle w:val="PlainText"/>
+        <w:rPr>
+          <w:rFonts w:ascii="Courier New" w:hAnsi="Courier New" w:cs="Courier New"/>
+        </w:rPr>
+      </w:pPr>
       <w:r>
         <w:rPr>
           <w:rFonts w:ascii="Courier New" w:hAnsi="Courier New" w:cs="Courier New"/>
         </w:rPr>
         <w:lastRenderedPageBreak/>
-        <w:t>MACHINERY NEEDED TO DEVELOP THE SYRIAN NUCLEAR WEAPONS PROGRAM. YOUR PRIMARY MISSION IS TO DESTROY ALL OF THE MANPADS &amp; AAA IN THE CITY.</w:t>
-      </w:r>
-      <w:r>
-        <w:rPr>
-          <w:rFonts w:ascii="Courier New" w:hAnsi="Courier New" w:cs="Courier New"/>
-        </w:rPr>
-        <w:t xml:space="preserve"> </w:t>
-      </w:r>
-      <w:r>
-        <w:rPr>
-          <w:rFonts w:ascii="Courier New" w:hAnsi="Courier New" w:cs="Courier New"/>
-        </w:rPr>
-        <w:t>\n\</w:t>
-      </w:r>
-      <w:proofErr w:type="spellStart"/>
-      <w:r>
-        <w:rPr>
-          <w:rFonts w:ascii="Courier New" w:hAnsi="Courier New" w:cs="Courier New"/>
-        </w:rPr>
-        <w:t>n</w:t>
-      </w:r>
-      <w:r>
-        <w:rPr>
-          <w:rFonts w:ascii="Courier New" w:hAnsi="Courier New" w:cs="Courier New"/>
-        </w:rPr>
-        <w:t>L</w:t>
-      </w:r>
-      <w:r>
-        <w:rPr>
-          <w:rFonts w:ascii="Courier New" w:hAnsi="Courier New" w:cs="Courier New"/>
-        </w:rPr>
-        <w:t>OCATION</w:t>
+        <w:t>13</w:t>
+      </w:r>
+    </w:p>
+    <w:p>
+      <w:pPr>
+        <w:pStyle w:val="PlainText"/>
+        <w:rPr>
+          <w:rFonts w:ascii="Courier New" w:hAnsi="Courier New" w:cs="Courier New"/>
+        </w:rPr>
+      </w:pPr>
+      <w:r>
+        <w:rPr>
+          <w:rFonts w:ascii="Courier New" w:hAnsi="Courier New" w:cs="Courier New"/>
+        </w:rPr>
+        <w:t xml:space="preserve">Damascus </w:t>
+      </w:r>
+      <w:r>
+        <w:rPr>
+          <w:rFonts w:ascii="Courier New" w:hAnsi="Courier New" w:cs="Courier New"/>
+        </w:rPr>
+        <w:t>–</w:t>
+      </w:r>
+      <w:r>
+        <w:rPr>
+          <w:rFonts w:ascii="Courier New" w:hAnsi="Courier New" w:cs="Courier New"/>
+        </w:rPr>
+        <w:t xml:space="preserve"> VIP</w:t>
+      </w:r>
+    </w:p>
+    <w:p>
+      <w:pPr>
+        <w:pStyle w:val="PlainText"/>
+        <w:rPr>
+          <w:rFonts w:ascii="Courier New" w:hAnsi="Courier New" w:cs="Courier New"/>
+        </w:rPr>
+      </w:pPr>
+      <w:r>
+        <w:rPr>
+          <w:rFonts w:ascii="Courier New" w:hAnsi="Courier New" w:cs="Courier New"/>
+        </w:rPr>
+        <w:t xml:space="preserve">MISSION UPDATE </w:t>
+      </w:r>
+      <w:r>
+        <w:rPr>
+          <w:rFonts w:ascii="Courier New" w:hAnsi="Courier New" w:cs="Courier New"/>
+        </w:rPr>
+        <w:t>\n\</w:t>
+      </w:r>
+      <w:proofErr w:type="spellStart"/>
+      <w:r>
+        <w:rPr>
+          <w:rFonts w:ascii="Courier New" w:hAnsi="Courier New" w:cs="Courier New"/>
+        </w:rPr>
+        <w:t>n</w:t>
+      </w:r>
+      <w:r>
+        <w:rPr>
+          <w:rFonts w:ascii="Courier New" w:hAnsi="Courier New" w:cs="Courier New"/>
+        </w:rPr>
+        <w:t>TARGET</w:t>
+      </w:r>
+      <w:proofErr w:type="spellEnd"/>
+      <w:r>
+        <w:rPr>
+          <w:rFonts w:ascii="Courier New" w:hAnsi="Courier New" w:cs="Courier New"/>
+        </w:rPr>
+        <w:t>: CONVOY CARRYING VIP TARGET \n\</w:t>
+      </w:r>
+      <w:proofErr w:type="spellStart"/>
+      <w:r>
+        <w:rPr>
+          <w:rFonts w:ascii="Courier New" w:hAnsi="Courier New" w:cs="Courier New"/>
+        </w:rPr>
+        <w:t>nDEEP</w:t>
+      </w:r>
+      <w:proofErr w:type="spellEnd"/>
+      <w:r>
+        <w:rPr>
+          <w:rFonts w:ascii="Courier New" w:hAnsi="Courier New" w:cs="Courier New"/>
+        </w:rPr>
+        <w:t xml:space="preserve"> COVER INTELLIGENCE HAS LEAREND THAT A PRIORITY TARGET, CODENAME INDIGO RAILROAD, IS FLYING IN TO DAMASCUS FOR A MEETING AT THE PRESIDENTIAL PALACE. YOUR MISSION IS TO DESTROY THE CONVOY TRAVELING BETWEEN THE MEZZEH AIRPORT AND THE PRESIDENTIAL PALACE TO THE NORTH.\n\</w:t>
+      </w:r>
+      <w:proofErr w:type="spellStart"/>
+      <w:r>
+        <w:rPr>
+          <w:rFonts w:ascii="Courier New" w:hAnsi="Courier New" w:cs="Courier New"/>
+        </w:rPr>
+        <w:t>nLOCATION</w:t>
+      </w:r>
+      <w:proofErr w:type="spellEnd"/>
+      <w:r>
+        <w:rPr>
+          <w:rFonts w:ascii="Courier New" w:hAnsi="Courier New" w:cs="Courier New"/>
+        </w:rPr>
+        <w:t>: N 33.31.3 E 36.14.52 (MAP GRID: BT40-41) \n\</w:t>
+      </w:r>
+      <w:proofErr w:type="spellStart"/>
+      <w:r>
+        <w:rPr>
+          <w:rFonts w:ascii="Courier New" w:hAnsi="Courier New" w:cs="Courier New"/>
+        </w:rPr>
+        <w:t>nSUGGESTED</w:t>
+      </w:r>
+      <w:proofErr w:type="spellEnd"/>
+      <w:r>
+        <w:rPr>
+          <w:rFonts w:ascii="Courier New" w:hAnsi="Courier New" w:cs="Courier New"/>
+        </w:rPr>
+        <w:t xml:space="preserve"> MUNITION(S): PRECISION GUIDED WEAPONS</w:t>
+      </w:r>
+    </w:p>
+    <w:p>
+      <w:pPr>
+        <w:pStyle w:val="PlainText"/>
+        <w:rPr>
+          <w:rFonts w:ascii="Courier New" w:hAnsi="Courier New" w:cs="Courier New"/>
+        </w:rPr>
+      </w:pPr>
+    </w:p>
+    <w:p>
+      <w:pPr>
+        <w:pStyle w:val="PlainText"/>
+        <w:rPr>
+          <w:rFonts w:ascii="Courier New" w:hAnsi="Courier New" w:cs="Courier New"/>
+        </w:rPr>
+      </w:pPr>
+      <w:r>
+        <w:rPr>
+          <w:rFonts w:ascii="Courier New" w:hAnsi="Courier New" w:cs="Courier New"/>
+        </w:rPr>
+        <w:t>14</w:t>
+      </w:r>
+    </w:p>
+    <w:p>
+      <w:pPr>
+        <w:pStyle w:val="PlainText"/>
+        <w:rPr>
+          <w:rFonts w:ascii="Courier New" w:hAnsi="Courier New" w:cs="Courier New"/>
+        </w:rPr>
+      </w:pPr>
+      <w:proofErr w:type="spellStart"/>
+      <w:r>
+        <w:rPr>
+          <w:rFonts w:ascii="Courier New" w:hAnsi="Courier New" w:cs="Courier New"/>
+        </w:rPr>
+        <w:t>Tartus</w:t>
+      </w:r>
+      <w:proofErr w:type="spellEnd"/>
+      <w:r>
+        <w:rPr>
+          <w:rFonts w:ascii="Courier New" w:hAnsi="Courier New" w:cs="Courier New"/>
+        </w:rPr>
+        <w:t xml:space="preserve"> – Speedboats</w:t>
+      </w:r>
+    </w:p>
+    <w:p>
+      <w:pPr>
+        <w:pStyle w:val="PlainText"/>
+        <w:rPr>
+          <w:rFonts w:ascii="Courier New" w:hAnsi="Courier New" w:cs="Courier New"/>
+        </w:rPr>
+      </w:pPr>
+      <w:r>
+        <w:rPr>
+          <w:rFonts w:ascii="Courier New" w:hAnsi="Courier New" w:cs="Courier New"/>
+        </w:rPr>
+        <w:t xml:space="preserve">MISSION UPDATE </w:t>
+      </w:r>
+      <w:r>
+        <w:rPr>
+          <w:rFonts w:ascii="Courier New" w:hAnsi="Courier New" w:cs="Courier New"/>
+        </w:rPr>
+        <w:t>\n\</w:t>
+      </w:r>
+      <w:proofErr w:type="spellStart"/>
+      <w:r>
+        <w:rPr>
+          <w:rFonts w:ascii="Courier New" w:hAnsi="Courier New" w:cs="Courier New"/>
+        </w:rPr>
+        <w:t>n</w:t>
+      </w:r>
+      <w:r>
+        <w:rPr>
+          <w:rFonts w:ascii="Courier New" w:hAnsi="Courier New" w:cs="Courier New"/>
+        </w:rPr>
+        <w:t>TARGET</w:t>
       </w:r>
       <w:proofErr w:type="spellEnd"/>
       <w:r>
@@ -2156,13 +3540,45 @@
         <w:rPr>
           <w:rFonts w:ascii="Courier New" w:hAnsi="Courier New" w:cs="Courier New"/>
         </w:rPr>
-        <w:t xml:space="preserve">N </w:t>
-      </w:r>
-      <w:r>
-        <w:rPr>
-          <w:rFonts w:ascii="Courier New" w:hAnsi="Courier New" w:cs="Courier New"/>
-        </w:rPr>
-        <w:t>32.31.5</w:t>
+        <w:t xml:space="preserve">SPEEDBOATS PATROLLING TARTUS HARBOR </w:t>
+      </w:r>
+      <w:r>
+        <w:rPr>
+          <w:rFonts w:ascii="Courier New" w:hAnsi="Courier New" w:cs="Courier New"/>
+        </w:rPr>
+        <w:t xml:space="preserve">\n\n </w:t>
+      </w:r>
+      <w:r>
+        <w:rPr>
+          <w:rFonts w:ascii="Courier New" w:hAnsi="Courier New" w:cs="Courier New"/>
+        </w:rPr>
+        <w:t xml:space="preserve">TWO SPEEDBOATS HAVE BEEN REPORTED PATROLLING TARTUS PORT AT HIGH SPEED. LOCATE AND DESTROY/DISABLE THE BOATS. </w:t>
+      </w:r>
+      <w:r>
+        <w:rPr>
+          <w:rFonts w:ascii="Courier New" w:hAnsi="Courier New" w:cs="Courier New"/>
+        </w:rPr>
+        <w:t>\n\</w:t>
+      </w:r>
+      <w:proofErr w:type="spellStart"/>
+      <w:r>
+        <w:rPr>
+          <w:rFonts w:ascii="Courier New" w:hAnsi="Courier New" w:cs="Courier New"/>
+        </w:rPr>
+        <w:t>nLOCATION</w:t>
+      </w:r>
+      <w:proofErr w:type="spellEnd"/>
+      <w:r>
+        <w:rPr>
+          <w:rFonts w:ascii="Courier New" w:hAnsi="Courier New" w:cs="Courier New"/>
+        </w:rPr>
+        <w:t xml:space="preserve">: N </w:t>
+      </w:r>
+      <w:r>
+        <w:rPr>
+          <w:rFonts w:ascii="Courier New" w:hAnsi="Courier New" w:cs="Courier New"/>
+        </w:rPr>
+        <w:t>34.54.16</w:t>
       </w:r>
       <w:r>
         <w:rPr>
@@ -2174,32 +3590,32 @@
         <w:rPr>
           <w:rFonts w:ascii="Courier New" w:hAnsi="Courier New" w:cs="Courier New"/>
         </w:rPr>
-        <w:t>36.28.38 (MAP GRID: BS60)</w:t>
-      </w:r>
-      <w:r>
-        <w:rPr>
-          <w:rFonts w:ascii="Courier New" w:hAnsi="Courier New" w:cs="Courier New"/>
-        </w:rPr>
-        <w:t xml:space="preserve"> </w:t>
-      </w:r>
-      <w:r>
-        <w:rPr>
-          <w:rFonts w:ascii="Courier New" w:hAnsi="Courier New" w:cs="Courier New"/>
-        </w:rPr>
-        <w:t>\n\</w:t>
-      </w:r>
-      <w:proofErr w:type="spellStart"/>
-      <w:r>
-        <w:rPr>
-          <w:rFonts w:ascii="Courier New" w:hAnsi="Courier New" w:cs="Courier New"/>
-        </w:rPr>
-        <w:t>n</w:t>
-      </w:r>
-      <w:r>
-        <w:rPr>
-          <w:rFonts w:ascii="Courier New" w:hAnsi="Courier New" w:cs="Courier New"/>
-        </w:rPr>
-        <w:t>SUGGESTED</w:t>
+        <w:t>35.51.46</w:t>
+      </w:r>
+      <w:r>
+        <w:rPr>
+          <w:rFonts w:ascii="Courier New" w:hAnsi="Courier New" w:cs="Courier New"/>
+        </w:rPr>
+        <w:t xml:space="preserve"> (MAP GRID: </w:t>
+      </w:r>
+      <w:r>
+        <w:rPr>
+          <w:rFonts w:ascii="Courier New" w:hAnsi="Courier New" w:cs="Courier New"/>
+        </w:rPr>
+        <w:t>YD66</w:t>
+      </w:r>
+      <w:r>
+        <w:rPr>
+          <w:rFonts w:ascii="Courier New" w:hAnsi="Courier New" w:cs="Courier New"/>
+        </w:rPr>
+        <w:t>) \n\</w:t>
+      </w:r>
+      <w:proofErr w:type="spellStart"/>
+      <w:r>
+        <w:rPr>
+          <w:rFonts w:ascii="Courier New" w:hAnsi="Courier New" w:cs="Courier New"/>
+        </w:rPr>
+        <w:t>nSUGGESTED</w:t>
       </w:r>
       <w:proofErr w:type="spellEnd"/>
       <w:r>
@@ -2212,65 +3628,63 @@
         <w:rPr>
           <w:rFonts w:ascii="Courier New" w:hAnsi="Courier New" w:cs="Courier New"/>
         </w:rPr>
-        <w:t>UNGUIDED BOMBS</w:t>
-      </w:r>
-    </w:p>
-    <w:p>
-      <w:pPr>
-        <w:pStyle w:val="PlainText"/>
-        <w:rPr>
-          <w:rFonts w:ascii="Courier New" w:hAnsi="Courier New" w:cs="Courier New"/>
-        </w:rPr>
-      </w:pPr>
-    </w:p>
-    <w:p>
-      <w:pPr>
-        <w:pStyle w:val="PlainText"/>
-        <w:rPr>
-          <w:rFonts w:ascii="Courier New" w:hAnsi="Courier New" w:cs="Courier New"/>
-        </w:rPr>
-      </w:pPr>
-      <w:r>
-        <w:rPr>
-          <w:rFonts w:ascii="Courier New" w:hAnsi="Courier New" w:cs="Courier New"/>
-        </w:rPr>
-        <w:t>9</w:t>
-      </w:r>
-    </w:p>
-    <w:p>
-      <w:pPr>
-        <w:pStyle w:val="PlainText"/>
-        <w:rPr>
-          <w:rFonts w:ascii="Courier New" w:hAnsi="Courier New" w:cs="Courier New"/>
-        </w:rPr>
-      </w:pPr>
-      <w:proofErr w:type="spellStart"/>
-      <w:r>
-        <w:rPr>
-          <w:rFonts w:ascii="Courier New" w:hAnsi="Courier New" w:cs="Courier New"/>
-        </w:rPr>
-        <w:t>AleppoCitadel</w:t>
-      </w:r>
-      <w:proofErr w:type="spellEnd"/>
-    </w:p>
-    <w:p>
-      <w:pPr>
-        <w:pStyle w:val="PlainText"/>
-        <w:rPr>
-          <w:rFonts w:ascii="Courier New" w:hAnsi="Courier New" w:cs="Courier New"/>
-        </w:rPr>
-      </w:pPr>
-      <w:r>
-        <w:rPr>
-          <w:rFonts w:ascii="Courier New" w:hAnsi="Courier New" w:cs="Courier New"/>
-        </w:rPr>
-        <w:t>MISSION UPDATE</w:t>
-      </w:r>
-      <w:r>
-        <w:rPr>
-          <w:rFonts w:ascii="Courier New" w:hAnsi="Courier New" w:cs="Courier New"/>
-        </w:rPr>
-        <w:t xml:space="preserve"> </w:t>
+        <w:t>LASER GUIDED BOMBS, ROCKETS, GUNS</w:t>
+      </w:r>
+    </w:p>
+    <w:p>
+      <w:pPr>
+        <w:pStyle w:val="PlainText"/>
+        <w:rPr>
+          <w:rFonts w:ascii="Courier New" w:hAnsi="Courier New" w:cs="Courier New"/>
+        </w:rPr>
+      </w:pPr>
+    </w:p>
+    <w:p>
+      <w:pPr>
+        <w:pStyle w:val="PlainText"/>
+        <w:rPr>
+          <w:rFonts w:ascii="Courier New" w:hAnsi="Courier New" w:cs="Courier New"/>
+        </w:rPr>
+      </w:pPr>
+      <w:r>
+        <w:rPr>
+          <w:rFonts w:ascii="Courier New" w:hAnsi="Courier New" w:cs="Courier New"/>
+        </w:rPr>
+        <w:t>1</w:t>
+      </w:r>
+      <w:r>
+        <w:rPr>
+          <w:rFonts w:ascii="Courier New" w:hAnsi="Courier New" w:cs="Courier New"/>
+        </w:rPr>
+        <w:t>5</w:t>
+      </w:r>
+    </w:p>
+    <w:p>
+      <w:pPr>
+        <w:pStyle w:val="PlainText"/>
+        <w:rPr>
+          <w:rFonts w:ascii="Courier New" w:hAnsi="Courier New" w:cs="Courier New"/>
+        </w:rPr>
+      </w:pPr>
+      <w:r>
+        <w:rPr>
+          <w:rFonts w:ascii="Courier New" w:hAnsi="Courier New" w:cs="Courier New"/>
+        </w:rPr>
+        <w:t>Sub1</w:t>
+      </w:r>
+    </w:p>
+    <w:p>
+      <w:pPr>
+        <w:pStyle w:val="PlainText"/>
+        <w:rPr>
+          <w:rFonts w:ascii="Courier New" w:hAnsi="Courier New" w:cs="Courier New"/>
+        </w:rPr>
+      </w:pPr>
+      <w:r>
+        <w:rPr>
+          <w:rFonts w:ascii="Courier New" w:hAnsi="Courier New" w:cs="Courier New"/>
+        </w:rPr>
+        <w:t xml:space="preserve">MISSION UPDATE </w:t>
       </w:r>
       <w:r>
         <w:rPr>
@@ -2302,64 +3716,208 @@
         <w:rPr>
           <w:rFonts w:ascii="Courier New" w:hAnsi="Courier New" w:cs="Courier New"/>
         </w:rPr>
-        <w:t>ISIL MILITANTS</w:t>
-      </w:r>
-      <w:r>
-        <w:rPr>
-          <w:rFonts w:ascii="Courier New" w:hAnsi="Courier New" w:cs="Courier New"/>
-        </w:rPr>
-        <w:t xml:space="preserve"> IN AND AROUND ALEPPO CITADEL </w:t>
-      </w:r>
-      <w:r>
-        <w:rPr>
-          <w:rFonts w:ascii="Courier New" w:hAnsi="Courier New" w:cs="Courier New"/>
-        </w:rPr>
-        <w:t>\n\</w:t>
-      </w:r>
-      <w:proofErr w:type="spellStart"/>
-      <w:r>
-        <w:rPr>
-          <w:rFonts w:ascii="Courier New" w:hAnsi="Courier New" w:cs="Courier New"/>
-        </w:rPr>
-        <w:t>n</w:t>
-      </w:r>
-      <w:r>
-        <w:rPr>
-          <w:rFonts w:ascii="Courier New" w:hAnsi="Courier New" w:cs="Courier New"/>
-        </w:rPr>
-        <w:t>ISIL</w:t>
-      </w:r>
-      <w:proofErr w:type="spellEnd"/>
-      <w:r>
-        <w:rPr>
-          <w:rFonts w:ascii="Courier New" w:hAnsi="Courier New" w:cs="Courier New"/>
-        </w:rPr>
-        <w:t xml:space="preserve"> TROOPS HAVE TAKEN OVER THE CITIDEL IN THE CITY OF ALEPPO. YOUR PRIMARY TARGETS ARE THE INFANTRY IN AND AROUND THE CITADEL. YOUR SECONDARY OBJECTIVE IS A SUSPECTED WEAPONS CONTAINER WITHIN THE CITIDEL ITSELF. AS THIS IS A NATION MONUMENT, MINIMAL DAMAGE TO THE STRUCTURES IS REQUIRED.</w:t>
-      </w:r>
-      <w:r>
-        <w:rPr>
-          <w:rFonts w:ascii="Courier New" w:hAnsi="Courier New" w:cs="Courier New"/>
-        </w:rPr>
-        <w:t xml:space="preserve"> </w:t>
-      </w:r>
-      <w:r>
-        <w:rPr>
-          <w:rFonts w:ascii="Courier New" w:hAnsi="Courier New" w:cs="Courier New"/>
-        </w:rPr>
-        <w:t>\n\</w:t>
-      </w:r>
-      <w:proofErr w:type="spellStart"/>
-      <w:r>
-        <w:rPr>
-          <w:rFonts w:ascii="Courier New" w:hAnsi="Courier New" w:cs="Courier New"/>
-        </w:rPr>
-        <w:t>n</w:t>
-      </w:r>
-      <w:r>
-        <w:rPr>
-          <w:rFonts w:ascii="Courier New" w:hAnsi="Courier New" w:cs="Courier New"/>
-        </w:rPr>
-        <w:t>LOCATION</w:t>
+        <w:t xml:space="preserve">UNKNOWN SUBMARINE </w:t>
+      </w:r>
+      <w:r>
+        <w:rPr>
+          <w:rFonts w:ascii="Courier New" w:hAnsi="Courier New" w:cs="Courier New"/>
+        </w:rPr>
+        <w:t xml:space="preserve">\n\n </w:t>
+      </w:r>
+      <w:r>
+        <w:rPr>
+          <w:rFonts w:ascii="Courier New" w:hAnsi="Courier New" w:cs="Courier New"/>
+        </w:rPr>
+        <w:t xml:space="preserve">AN UNKNOWN SUBMARINE HAS BEEN SPOTTED NEAR TRIPOLI. WE DON’T HAVE ANY AVAILABLE VESSELS THAT CAN BE TASKED WITH A SEARCH AN DSTROY MISSION. YOU RMISSION IS TO LOCATE THE SUB AND IF POSSIBLE DISABLE IT. </w:t>
+      </w:r>
+      <w:r>
+        <w:rPr>
+          <w:rFonts w:ascii="Courier New" w:hAnsi="Courier New" w:cs="Courier New"/>
+        </w:rPr>
+        <w:t>\n\</w:t>
+      </w:r>
+      <w:proofErr w:type="spellStart"/>
+      <w:r>
+        <w:rPr>
+          <w:rFonts w:ascii="Courier New" w:hAnsi="Courier New" w:cs="Courier New"/>
+        </w:rPr>
+        <w:t>nLOCATION</w:t>
+      </w:r>
+      <w:proofErr w:type="spellEnd"/>
+      <w:r>
+        <w:rPr>
+          <w:rFonts w:ascii="Courier New" w:hAnsi="Courier New" w:cs="Courier New"/>
+        </w:rPr>
+        <w:t xml:space="preserve">: N </w:t>
+      </w:r>
+      <w:r>
+        <w:rPr>
+          <w:rFonts w:ascii="Courier New" w:hAnsi="Courier New" w:cs="Courier New"/>
+        </w:rPr>
+        <w:t>34.</w:t>
+      </w:r>
+      <w:r>
+        <w:rPr>
+          <w:rFonts w:ascii="Courier New" w:hAnsi="Courier New" w:cs="Courier New"/>
+        </w:rPr>
+        <w:t>30</w:t>
+      </w:r>
+      <w:r>
+        <w:rPr>
+          <w:rFonts w:ascii="Courier New" w:hAnsi="Courier New" w:cs="Courier New"/>
+        </w:rPr>
+        <w:t>.</w:t>
+      </w:r>
+      <w:r>
+        <w:rPr>
+          <w:rFonts w:ascii="Courier New" w:hAnsi="Courier New" w:cs="Courier New"/>
+        </w:rPr>
+        <w:t>13</w:t>
+      </w:r>
+      <w:r>
+        <w:rPr>
+          <w:rFonts w:ascii="Courier New" w:hAnsi="Courier New" w:cs="Courier New"/>
+        </w:rPr>
+        <w:t xml:space="preserve"> E </w:t>
+      </w:r>
+      <w:r>
+        <w:rPr>
+          <w:rFonts w:ascii="Courier New" w:hAnsi="Courier New" w:cs="Courier New"/>
+        </w:rPr>
+        <w:t>35.</w:t>
+      </w:r>
+      <w:r>
+        <w:rPr>
+          <w:rFonts w:ascii="Courier New" w:hAnsi="Courier New" w:cs="Courier New"/>
+        </w:rPr>
+        <w:t>50</w:t>
+      </w:r>
+      <w:r>
+        <w:rPr>
+          <w:rFonts w:ascii="Courier New" w:hAnsi="Courier New" w:cs="Courier New"/>
+        </w:rPr>
+        <w:t>.</w:t>
+      </w:r>
+      <w:r>
+        <w:rPr>
+          <w:rFonts w:ascii="Courier New" w:hAnsi="Courier New" w:cs="Courier New"/>
+        </w:rPr>
+        <w:t>18</w:t>
+      </w:r>
+      <w:r>
+        <w:rPr>
+          <w:rFonts w:ascii="Courier New" w:hAnsi="Courier New" w:cs="Courier New"/>
+        </w:rPr>
+        <w:t xml:space="preserve"> (MAP GRID: </w:t>
+      </w:r>
+      <w:r>
+        <w:rPr>
+          <w:rFonts w:ascii="Courier New" w:hAnsi="Courier New" w:cs="Courier New"/>
+        </w:rPr>
+        <w:t>YD</w:t>
+      </w:r>
+      <w:r>
+        <w:rPr>
+          <w:rFonts w:ascii="Courier New" w:hAnsi="Courier New" w:cs="Courier New"/>
+        </w:rPr>
+        <w:t>51-62</w:t>
+      </w:r>
+      <w:r>
+        <w:rPr>
+          <w:rFonts w:ascii="Courier New" w:hAnsi="Courier New" w:cs="Courier New"/>
+        </w:rPr>
+        <w:t>) \n\</w:t>
+      </w:r>
+      <w:proofErr w:type="spellStart"/>
+      <w:r>
+        <w:rPr>
+          <w:rFonts w:ascii="Courier New" w:hAnsi="Courier New" w:cs="Courier New"/>
+        </w:rPr>
+        <w:t>nSUGGESTED</w:t>
+      </w:r>
+      <w:proofErr w:type="spellEnd"/>
+      <w:r>
+        <w:rPr>
+          <w:rFonts w:ascii="Courier New" w:hAnsi="Courier New" w:cs="Courier New"/>
+        </w:rPr>
+        <w:t xml:space="preserve"> MUNITION(S): </w:t>
+      </w:r>
+      <w:r>
+        <w:rPr>
+          <w:rFonts w:ascii="Courier New" w:hAnsi="Courier New" w:cs="Courier New"/>
+        </w:rPr>
+        <w:t>LASER GUIDED BOMBS, ROCKETS, GUNS</w:t>
+      </w:r>
+    </w:p>
+    <w:p>
+      <w:pPr>
+        <w:pStyle w:val="PlainText"/>
+        <w:rPr>
+          <w:rFonts w:ascii="Courier New" w:hAnsi="Courier New" w:cs="Courier New"/>
+        </w:rPr>
+      </w:pPr>
+    </w:p>
+    <w:p>
+      <w:pPr>
+        <w:pStyle w:val="PlainText"/>
+        <w:rPr>
+          <w:rFonts w:ascii="Courier New" w:hAnsi="Courier New" w:cs="Courier New"/>
+        </w:rPr>
+      </w:pPr>
+      <w:r>
+        <w:rPr>
+          <w:rFonts w:ascii="Courier New" w:hAnsi="Courier New" w:cs="Courier New"/>
+        </w:rPr>
+        <w:t>16</w:t>
+      </w:r>
+    </w:p>
+    <w:p>
+      <w:pPr>
+        <w:pStyle w:val="PlainText"/>
+        <w:rPr>
+          <w:rFonts w:ascii="Courier New" w:hAnsi="Courier New" w:cs="Courier New"/>
+        </w:rPr>
+      </w:pPr>
+      <w:proofErr w:type="spellStart"/>
+      <w:r>
+        <w:rPr>
+          <w:rFonts w:ascii="Courier New" w:hAnsi="Courier New" w:cs="Courier New"/>
+        </w:rPr>
+        <w:t>SouthInsurgentCamp</w:t>
+      </w:r>
+      <w:proofErr w:type="spellEnd"/>
+    </w:p>
+    <w:p>
+      <w:pPr>
+        <w:pStyle w:val="PlainText"/>
+        <w:rPr>
+          <w:rFonts w:ascii="Courier New" w:hAnsi="Courier New" w:cs="Courier New"/>
+        </w:rPr>
+      </w:pPr>
+      <w:r>
+        <w:rPr>
+          <w:rFonts w:ascii="Courier New" w:hAnsi="Courier New" w:cs="Courier New"/>
+        </w:rPr>
+        <w:t xml:space="preserve">MISSION UPDATE </w:t>
+      </w:r>
+      <w:r>
+        <w:rPr>
+          <w:rFonts w:ascii="Courier New" w:hAnsi="Courier New" w:cs="Courier New"/>
+        </w:rPr>
+        <w:t>\n\</w:t>
+      </w:r>
+      <w:proofErr w:type="spellStart"/>
+      <w:r>
+        <w:rPr>
+          <w:rFonts w:ascii="Courier New" w:hAnsi="Courier New" w:cs="Courier New"/>
+        </w:rPr>
+        <w:t>n</w:t>
+      </w:r>
+      <w:r>
+        <w:rPr>
+          <w:rFonts w:ascii="Courier New" w:hAnsi="Courier New" w:cs="Courier New"/>
+        </w:rPr>
+        <w:t>TARGET</w:t>
       </w:r>
       <w:proofErr w:type="spellEnd"/>
       <w:r>
@@ -2372,13 +3930,57 @@
         <w:rPr>
           <w:rFonts w:ascii="Courier New" w:hAnsi="Courier New" w:cs="Courier New"/>
         </w:rPr>
-        <w:t xml:space="preserve">N </w:t>
-      </w:r>
-      <w:r>
-        <w:rPr>
-          <w:rFonts w:ascii="Courier New" w:hAnsi="Courier New" w:cs="Courier New"/>
-        </w:rPr>
-        <w:t>36.11.57</w:t>
+        <w:t>ISIL TRAINING CAMP</w:t>
+      </w:r>
+      <w:r>
+        <w:rPr>
+          <w:rFonts w:ascii="Courier New" w:hAnsi="Courier New" w:cs="Courier New"/>
+        </w:rPr>
+        <w:t xml:space="preserve"> </w:t>
+      </w:r>
+      <w:r>
+        <w:rPr>
+          <w:rFonts w:ascii="Courier New" w:hAnsi="Courier New" w:cs="Courier New"/>
+        </w:rPr>
+        <w:t xml:space="preserve">\n\n </w:t>
+      </w:r>
+      <w:r>
+        <w:rPr>
+          <w:rFonts w:ascii="Courier New" w:hAnsi="Courier New" w:cs="Courier New"/>
+        </w:rPr>
+        <w:t>SATELLITE IMAGING FOUND A ISIL TRAINING CAMP SETUP IN THE HILLS SOUTH OF BAALBEK IN THE SOUTHERN ZONE OF SYRIA. TAKE OUT ALL INSURGENTS AND VEHICLES AT THIS LOCATION.</w:t>
+      </w:r>
+      <w:r>
+        <w:rPr>
+          <w:rFonts w:ascii="Courier New" w:hAnsi="Courier New" w:cs="Courier New"/>
+        </w:rPr>
+        <w:t xml:space="preserve"> </w:t>
+      </w:r>
+      <w:r>
+        <w:rPr>
+          <w:rFonts w:ascii="Courier New" w:hAnsi="Courier New" w:cs="Courier New"/>
+        </w:rPr>
+        <w:t>\n\</w:t>
+      </w:r>
+      <w:proofErr w:type="spellStart"/>
+      <w:r>
+        <w:rPr>
+          <w:rFonts w:ascii="Courier New" w:hAnsi="Courier New" w:cs="Courier New"/>
+        </w:rPr>
+        <w:t>nLOCATION</w:t>
+      </w:r>
+      <w:proofErr w:type="spellEnd"/>
+      <w:r>
+        <w:rPr>
+          <w:rFonts w:ascii="Courier New" w:hAnsi="Courier New" w:cs="Courier New"/>
+        </w:rPr>
+        <w:t xml:space="preserve">: N </w:t>
+      </w:r>
+      <w:r>
+        <w:rPr>
+          <w:rFonts w:ascii="Courier New" w:hAnsi="Courier New" w:cs="Courier New"/>
+        </w:rPr>
+        <w:t>33.55.11</w:t>
       </w:r>
       <w:r>
         <w:rPr>
@@ -2390,32 +3992,32 @@
         <w:rPr>
           <w:rFonts w:ascii="Courier New" w:hAnsi="Courier New" w:cs="Courier New"/>
         </w:rPr>
-        <w:t>37.09.46 (MAP GRID: CA30)</w:t>
-      </w:r>
-      <w:r>
-        <w:rPr>
-          <w:rFonts w:ascii="Courier New" w:hAnsi="Courier New" w:cs="Courier New"/>
-        </w:rPr>
-        <w:t xml:space="preserve"> </w:t>
-      </w:r>
-      <w:r>
-        <w:rPr>
-          <w:rFonts w:ascii="Courier New" w:hAnsi="Courier New" w:cs="Courier New"/>
-        </w:rPr>
-        <w:t>\n\</w:t>
-      </w:r>
-      <w:proofErr w:type="spellStart"/>
-      <w:r>
-        <w:rPr>
-          <w:rFonts w:ascii="Courier New" w:hAnsi="Courier New" w:cs="Courier New"/>
-        </w:rPr>
-        <w:t>n</w:t>
-      </w:r>
-      <w:r>
-        <w:rPr>
-          <w:rFonts w:ascii="Courier New" w:hAnsi="Courier New" w:cs="Courier New"/>
-        </w:rPr>
-        <w:t>SUGGESTED</w:t>
+        <w:t>36.13.52</w:t>
+      </w:r>
+      <w:r>
+        <w:rPr>
+          <w:rFonts w:ascii="Courier New" w:hAnsi="Courier New" w:cs="Courier New"/>
+        </w:rPr>
+        <w:t xml:space="preserve"> (MAP GRID: </w:t>
+      </w:r>
+      <w:r>
+        <w:rPr>
+          <w:rFonts w:ascii="Courier New" w:hAnsi="Courier New" w:cs="Courier New"/>
+        </w:rPr>
+        <w:t>BT45</w:t>
+      </w:r>
+      <w:r>
+        <w:rPr>
+          <w:rFonts w:ascii="Courier New" w:hAnsi="Courier New" w:cs="Courier New"/>
+        </w:rPr>
+        <w:t>) \n\</w:t>
+      </w:r>
+      <w:proofErr w:type="spellStart"/>
+      <w:r>
+        <w:rPr>
+          <w:rFonts w:ascii="Courier New" w:hAnsi="Courier New" w:cs="Courier New"/>
+        </w:rPr>
+        <w:t>nSUGGESTED</w:t>
       </w:r>
       <w:proofErr w:type="spellEnd"/>
       <w:r>
@@ -2428,79 +4030,314 @@
         <w:rPr>
           <w:rFonts w:ascii="Courier New" w:hAnsi="Courier New" w:cs="Courier New"/>
         </w:rPr>
-        <w:t>GUNS OR ROCKETS</w:t>
-      </w:r>
-    </w:p>
-    <w:p>
-      <w:pPr>
-        <w:pStyle w:val="PlainText"/>
-        <w:rPr>
-          <w:rFonts w:ascii="Courier New" w:hAnsi="Courier New" w:cs="Courier New"/>
-        </w:rPr>
-      </w:pPr>
-    </w:p>
-    <w:p>
-      <w:pPr>
-        <w:rPr>
-          <w:rFonts w:ascii="Courier New" w:hAnsi="Courier New" w:cs="Courier New"/>
-        </w:rPr>
-      </w:pPr>
-      <w:r>
-        <w:rPr>
-          <w:rFonts w:ascii="Courier New" w:hAnsi="Courier New" w:cs="Courier New"/>
-        </w:rPr>
-        <w:t>10</w:t>
-      </w:r>
-    </w:p>
-    <w:p>
-      <w:pPr>
-        <w:pStyle w:val="PlainText"/>
-        <w:rPr>
-          <w:rFonts w:ascii="Courier New" w:hAnsi="Courier New" w:cs="Courier New"/>
-        </w:rPr>
-      </w:pPr>
-      <w:proofErr w:type="spellStart"/>
-      <w:r>
-        <w:rPr>
-          <w:rFonts w:ascii="Courier New" w:hAnsi="Courier New" w:cs="Courier New"/>
-        </w:rPr>
-        <w:t>PalmyraRomanTheatre</w:t>
-      </w:r>
-      <w:proofErr w:type="spellEnd"/>
-    </w:p>
-    <w:p>
-      <w:pPr>
-        <w:pStyle w:val="PlainText"/>
-        <w:rPr>
-          <w:rFonts w:ascii="Courier New" w:hAnsi="Courier New" w:cs="Courier New"/>
-        </w:rPr>
-      </w:pPr>
-      <w:r>
-        <w:rPr>
-          <w:rFonts w:ascii="Courier New" w:hAnsi="Courier New" w:cs="Courier New"/>
-        </w:rPr>
-        <w:t>MISSION UPDATE</w:t>
-      </w:r>
-      <w:r>
-        <w:rPr>
-          <w:rFonts w:ascii="Courier New" w:hAnsi="Courier New" w:cs="Courier New"/>
-        </w:rPr>
-        <w:t xml:space="preserve"> </w:t>
-      </w:r>
-      <w:r>
-        <w:rPr>
-          <w:rFonts w:ascii="Courier New" w:hAnsi="Courier New" w:cs="Courier New"/>
-        </w:rPr>
-        <w:t>\n\n</w:t>
-      </w:r>
+        <w:t>UNGUIDED MUNITIONS</w:t>
+      </w:r>
+    </w:p>
+    <w:p>
+      <w:pPr>
+        <w:pStyle w:val="PlainText"/>
+        <w:rPr>
+          <w:rFonts w:ascii="Courier New" w:hAnsi="Courier New" w:cs="Courier New"/>
+        </w:rPr>
+      </w:pPr>
+    </w:p>
+    <w:p>
+      <w:pPr>
+        <w:pStyle w:val="PlainText"/>
+        <w:rPr>
+          <w:rFonts w:ascii="Courier New" w:hAnsi="Courier New" w:cs="Courier New"/>
+        </w:rPr>
+      </w:pPr>
+      <w:r>
+        <w:rPr>
+          <w:rFonts w:ascii="Courier New" w:hAnsi="Courier New" w:cs="Courier New"/>
+        </w:rPr>
+        <w:t>17</w:t>
+      </w:r>
+    </w:p>
+    <w:p>
+      <w:pPr>
+        <w:pStyle w:val="PlainText"/>
+        <w:rPr>
+          <w:rFonts w:ascii="Courier New" w:hAnsi="Courier New" w:cs="Courier New"/>
+        </w:rPr>
+      </w:pPr>
+      <w:proofErr w:type="spellStart"/>
+      <w:r>
+        <w:rPr>
+          <w:rFonts w:ascii="Courier New" w:hAnsi="Courier New" w:cs="Courier New"/>
+        </w:rPr>
+        <w:t>FakeUNcargo</w:t>
+      </w:r>
+      <w:proofErr w:type="spellEnd"/>
+    </w:p>
+    <w:p>
+      <w:pPr>
+        <w:pStyle w:val="PlainText"/>
+        <w:rPr>
+          <w:rFonts w:ascii="Courier New" w:hAnsi="Courier New" w:cs="Courier New"/>
+        </w:rPr>
+      </w:pPr>
+      <w:r>
+        <w:rPr>
+          <w:rFonts w:ascii="Courier New" w:hAnsi="Courier New" w:cs="Courier New"/>
+        </w:rPr>
+        <w:t xml:space="preserve">MISSION UPDATE </w:t>
+      </w:r>
+      <w:r>
+        <w:rPr>
+          <w:rFonts w:ascii="Courier New" w:hAnsi="Courier New" w:cs="Courier New"/>
+        </w:rPr>
+        <w:t>\n\</w:t>
+      </w:r>
+      <w:proofErr w:type="spellStart"/>
+      <w:r>
+        <w:rPr>
+          <w:rFonts w:ascii="Courier New" w:hAnsi="Courier New" w:cs="Courier New"/>
+        </w:rPr>
+        <w:t>n</w:t>
+      </w:r>
+      <w:r>
+        <w:rPr>
+          <w:rFonts w:ascii="Courier New" w:hAnsi="Courier New" w:cs="Courier New"/>
+        </w:rPr>
+        <w:t>TARGET</w:t>
+      </w:r>
+      <w:proofErr w:type="spellEnd"/>
+      <w:r>
+        <w:rPr>
+          <w:rFonts w:ascii="Courier New" w:hAnsi="Courier New" w:cs="Courier New"/>
+        </w:rPr>
+        <w:t xml:space="preserve">: </w:t>
+      </w:r>
+      <w:r>
+        <w:rPr>
+          <w:rFonts w:ascii="Courier New" w:hAnsi="Courier New" w:cs="Courier New"/>
+        </w:rPr>
+        <w:t>TWIN PROP CARGO PLANE</w:t>
+      </w:r>
+      <w:r>
+        <w:rPr>
+          <w:rFonts w:ascii="Courier New" w:hAnsi="Courier New" w:cs="Courier New"/>
+        </w:rPr>
+        <w:t xml:space="preserve"> </w:t>
+      </w:r>
+      <w:r>
+        <w:rPr>
+          <w:rFonts w:ascii="Courier New" w:hAnsi="Courier New" w:cs="Courier New"/>
+        </w:rPr>
+        <w:t xml:space="preserve">\n\n </w:t>
+      </w:r>
+      <w:r>
+        <w:rPr>
+          <w:rFonts w:ascii="Courier New" w:hAnsi="Courier New" w:cs="Courier New"/>
+        </w:rPr>
+        <w:t xml:space="preserve">OUR SOURCES HAVE DISCOVERED THAT A SYRIAN CARGO PLANE IS FLYING FROM KHALKHALAH AIRPORT TO RYAK AIRPORT IN SOUTHERN SYRIA. WE BELIEVE THEY ARE RUNNING WEAPONS INTO THE AREA SUPPORTING </w:t>
+      </w:r>
+      <w:r>
+        <w:rPr>
+          <w:rFonts w:ascii="Courier New" w:hAnsi="Courier New" w:cs="Courier New"/>
+        </w:rPr>
+        <w:t xml:space="preserve">LOCAL </w:t>
+      </w:r>
+      <w:r>
+        <w:rPr>
+          <w:rFonts w:ascii="Courier New" w:hAnsi="Courier New" w:cs="Courier New"/>
+        </w:rPr>
+        <w:t>TERRORISTS GROUPS STATIONED IN BERUIT. FIND AND VISUALLY IDENTIFY THE PLAN</w:t>
+      </w:r>
+      <w:r>
+        <w:rPr>
+          <w:rFonts w:ascii="Courier New" w:hAnsi="Courier New" w:cs="Courier New"/>
+        </w:rPr>
+        <w:t>E, THEN TRY AND FORCE THEM TO LAND.</w:t>
+      </w:r>
+      <w:r>
+        <w:rPr>
+          <w:rFonts w:ascii="Courier New" w:hAnsi="Courier New" w:cs="Courier New"/>
+        </w:rPr>
+        <w:t xml:space="preserve"> IF THEY WILL NOT LAND</w:t>
+      </w:r>
+      <w:r>
+        <w:rPr>
+          <w:rFonts w:ascii="Courier New" w:hAnsi="Courier New" w:cs="Courier New"/>
+        </w:rPr>
+        <w:t>, YOU ARE AUTHORIZED TO</w:t>
+      </w:r>
+      <w:r>
+        <w:rPr>
+          <w:rFonts w:ascii="Courier New" w:hAnsi="Courier New" w:cs="Courier New"/>
+        </w:rPr>
+        <w:t xml:space="preserve"> BRING THEM DOWN.</w:t>
+      </w:r>
+      <w:r>
+        <w:rPr>
+          <w:rFonts w:ascii="Courier New" w:hAnsi="Courier New" w:cs="Courier New"/>
+        </w:rPr>
+        <w:t xml:space="preserve"> </w:t>
+      </w:r>
+      <w:r>
+        <w:rPr>
+          <w:rFonts w:ascii="Courier New" w:hAnsi="Courier New" w:cs="Courier New"/>
+        </w:rPr>
+        <w:t>\n\</w:t>
+      </w:r>
+      <w:proofErr w:type="spellStart"/>
+      <w:r>
+        <w:rPr>
+          <w:rFonts w:ascii="Courier New" w:hAnsi="Courier New" w:cs="Courier New"/>
+        </w:rPr>
+        <w:t>nLOCATION</w:t>
+      </w:r>
+      <w:proofErr w:type="spellEnd"/>
+      <w:r>
+        <w:rPr>
+          <w:rFonts w:ascii="Courier New" w:hAnsi="Courier New" w:cs="Courier New"/>
+        </w:rPr>
+        <w:t xml:space="preserve">: </w:t>
+      </w:r>
+      <w:r>
+        <w:rPr>
+          <w:rFonts w:ascii="Courier New" w:hAnsi="Courier New" w:cs="Courier New"/>
+        </w:rPr>
+        <w:t>SOUTHERN SYRIA</w:t>
+      </w:r>
+      <w:r>
+        <w:rPr>
+          <w:rFonts w:ascii="Courier New" w:hAnsi="Courier New" w:cs="Courier New"/>
+        </w:rPr>
+        <w:t xml:space="preserve"> (</w:t>
+      </w:r>
+      <w:r>
+        <w:rPr>
+          <w:rFonts w:ascii="Courier New" w:hAnsi="Courier New" w:cs="Courier New"/>
+        </w:rPr>
+        <w:t xml:space="preserve">MAP GRID: </w:t>
+      </w:r>
+      <w:r>
+        <w:rPr>
+          <w:rFonts w:ascii="Courier New" w:hAnsi="Courier New" w:cs="Courier New"/>
+        </w:rPr>
+        <w:t>BS76-YC74</w:t>
+      </w:r>
+      <w:r>
+        <w:rPr>
+          <w:rFonts w:ascii="Courier New" w:hAnsi="Courier New" w:cs="Courier New"/>
+        </w:rPr>
+        <w:t>) \n\</w:t>
+      </w:r>
+      <w:proofErr w:type="spellStart"/>
+      <w:r>
+        <w:rPr>
+          <w:rFonts w:ascii="Courier New" w:hAnsi="Courier New" w:cs="Courier New"/>
+        </w:rPr>
+        <w:t>nSUGGESTED</w:t>
+      </w:r>
+      <w:proofErr w:type="spellEnd"/>
+      <w:r>
+        <w:rPr>
+          <w:rFonts w:ascii="Courier New" w:hAnsi="Courier New" w:cs="Courier New"/>
+        </w:rPr>
+        <w:t xml:space="preserve"> MUNITION(S): </w:t>
+      </w:r>
+      <w:r>
+        <w:rPr>
+          <w:rFonts w:ascii="Courier New" w:hAnsi="Courier New" w:cs="Courier New"/>
+        </w:rPr>
+        <w:t>IR GUIDED MISSLES OR GUNS</w:t>
+      </w:r>
+    </w:p>
+    <w:p>
+      <w:pPr>
+        <w:pStyle w:val="PlainText"/>
+        <w:rPr>
+          <w:rFonts w:ascii="Courier New" w:hAnsi="Courier New" w:cs="Courier New"/>
+        </w:rPr>
+      </w:pPr>
+    </w:p>
+    <w:p>
+      <w:pPr>
+        <w:pStyle w:val="PlainText"/>
+        <w:rPr>
+          <w:rFonts w:ascii="Courier New" w:hAnsi="Courier New" w:cs="Courier New"/>
+        </w:rPr>
+      </w:pPr>
+      <w:r>
+        <w:rPr>
+          <w:rFonts w:ascii="Courier New" w:hAnsi="Courier New" w:cs="Courier New"/>
+        </w:rPr>
+        <w:t>18</w:t>
+      </w:r>
+    </w:p>
+    <w:p>
+      <w:pPr>
+        <w:pStyle w:val="PlainText"/>
+        <w:rPr>
+          <w:rFonts w:ascii="Courier New" w:hAnsi="Courier New" w:cs="Courier New"/>
+        </w:rPr>
+      </w:pPr>
       <w:bookmarkStart w:id="0" w:name="_GoBack"/>
-      <w:bookmarkEnd w:id="0"/>
+      <w:r>
+        <w:rPr>
+          <w:rFonts w:ascii="Courier New" w:hAnsi="Courier New" w:cs="Courier New"/>
+        </w:rPr>
+        <w:t xml:space="preserve">Beirut </w:t>
+      </w:r>
+      <w:r>
+        <w:rPr>
+          <w:rFonts w:ascii="Courier New" w:hAnsi="Courier New" w:cs="Courier New"/>
+        </w:rPr>
+        <w:t>–</w:t>
+      </w:r>
+      <w:r>
+        <w:rPr>
+          <w:rFonts w:ascii="Courier New" w:hAnsi="Courier New" w:cs="Courier New"/>
+        </w:rPr>
+        <w:t xml:space="preserve"> </w:t>
+      </w:r>
+      <w:proofErr w:type="spellStart"/>
+      <w:r>
+        <w:rPr>
+          <w:rFonts w:ascii="Courier New" w:hAnsi="Courier New" w:cs="Courier New"/>
+        </w:rPr>
+        <w:t>RaodOutpost</w:t>
+      </w:r>
+      <w:proofErr w:type="spellEnd"/>
+    </w:p>
+    <w:bookmarkEnd w:id="0"/>
+    <w:p>
+      <w:pPr>
+        <w:pStyle w:val="PlainText"/>
+        <w:rPr>
+          <w:rFonts w:ascii="Courier New" w:hAnsi="Courier New" w:cs="Courier New"/>
+        </w:rPr>
+      </w:pPr>
+      <w:r>
+        <w:rPr>
+          <w:rFonts w:ascii="Courier New" w:hAnsi="Courier New" w:cs="Courier New"/>
+        </w:rPr>
+        <w:t xml:space="preserve">MISSION UPDATE </w:t>
+      </w:r>
+      <w:r>
+        <w:rPr>
+          <w:rFonts w:ascii="Courier New" w:hAnsi="Courier New" w:cs="Courier New"/>
+        </w:rPr>
+        <w:t>\n\</w:t>
+      </w:r>
+      <w:proofErr w:type="spellStart"/>
+      <w:r>
+        <w:rPr>
+          <w:rFonts w:ascii="Courier New" w:hAnsi="Courier New" w:cs="Courier New"/>
+        </w:rPr>
+        <w:t>n</w:t>
+      </w:r>
       <w:r>
         <w:rPr>
           <w:rFonts w:ascii="Courier New" w:hAnsi="Courier New" w:cs="Courier New"/>
         </w:rPr>
         <w:t>TARGET</w:t>
       </w:r>
+      <w:proofErr w:type="spellEnd"/>
       <w:r>
         <w:rPr>
           <w:rFonts w:ascii="Courier New" w:hAnsi="Courier New" w:cs="Courier New"/>
@@ -2511,83 +4348,75 @@
         <w:rPr>
           <w:rFonts w:ascii="Courier New" w:hAnsi="Courier New" w:cs="Courier New"/>
         </w:rPr>
-        <w:t xml:space="preserve">SYRIAN MOBILE </w:t>
-      </w:r>
-      <w:r>
-        <w:rPr>
-          <w:rFonts w:ascii="Courier New" w:hAnsi="Courier New" w:cs="Courier New"/>
-        </w:rPr>
-        <w:t xml:space="preserve">AIR DEFENSES &amp; AAA IN PALMYRA </w:t>
-      </w:r>
-      <w:r>
-        <w:rPr>
-          <w:rFonts w:ascii="Courier New" w:hAnsi="Courier New" w:cs="Courier New"/>
-        </w:rPr>
-        <w:t>\n\</w:t>
-      </w:r>
-      <w:proofErr w:type="spellStart"/>
-      <w:r>
-        <w:rPr>
-          <w:rFonts w:ascii="Courier New" w:hAnsi="Courier New" w:cs="Courier New"/>
-        </w:rPr>
-        <w:t>n</w:t>
-      </w:r>
-      <w:r>
-        <w:rPr>
-          <w:rFonts w:ascii="Courier New" w:hAnsi="Courier New" w:cs="Courier New"/>
-        </w:rPr>
-        <w:t>SYRIAN</w:t>
-      </w:r>
-      <w:proofErr w:type="spellEnd"/>
-      <w:r>
-        <w:rPr>
-          <w:rFonts w:ascii="Courier New" w:hAnsi="Courier New" w:cs="Courier New"/>
-        </w:rPr>
-        <w:t xml:space="preserve"> MOBILE AIR DEFENSES HAVE MOVED INTO THE ROMAN THEATER RUINS IN THE CITY OF PALMYRA. THESE AIR DEFENSE ASSETS ARE GUARDING THE PALMYRA AIRPORT WHICH IS A STAGING POINT FOR SYRIAN AIR FORCE. YOUR MISSION IS TO ELIMINATE ALL OF THE AIR DEFENSES. IF POSSIBLE, PRESERVE AS MUCH OF THE THEATER RUINS AS </w:t>
-      </w:r>
-      <w:r>
-        <w:rPr>
-          <w:rFonts w:ascii="Courier New" w:hAnsi="Courier New" w:cs="Courier New"/>
-        </w:rPr>
-        <w:t xml:space="preserve">YOU CAN </w:t>
-      </w:r>
-      <w:r>
-        <w:rPr>
-          <w:rFonts w:ascii="Courier New" w:hAnsi="Courier New" w:cs="Courier New"/>
-        </w:rPr>
-        <w:t>\n\</w:t>
-      </w:r>
-      <w:proofErr w:type="spellStart"/>
-      <w:r>
-        <w:rPr>
-          <w:rFonts w:ascii="Courier New" w:hAnsi="Courier New" w:cs="Courier New"/>
-        </w:rPr>
-        <w:t>n</w:t>
-      </w:r>
-      <w:r>
-        <w:rPr>
-          <w:rFonts w:ascii="Courier New" w:hAnsi="Courier New" w:cs="Courier New"/>
-        </w:rPr>
-        <w:t>LOCATION</w:t>
-      </w:r>
-      <w:proofErr w:type="spellEnd"/>
-      <w:r>
-        <w:rPr>
-          <w:rFonts w:ascii="Courier New" w:hAnsi="Courier New" w:cs="Courier New"/>
-        </w:rPr>
-        <w:t xml:space="preserve">: </w:t>
-      </w:r>
-      <w:r>
-        <w:rPr>
-          <w:rFonts w:ascii="Courier New" w:hAnsi="Courier New" w:cs="Courier New"/>
-        </w:rPr>
-        <w:t xml:space="preserve">N </w:t>
-      </w:r>
-      <w:r>
-        <w:rPr>
-          <w:rFonts w:ascii="Courier New" w:hAnsi="Courier New" w:cs="Courier New"/>
-        </w:rPr>
-        <w:t>34.33.05</w:t>
+        <w:t>INSURGENT ROAD OUTPOST</w:t>
+      </w:r>
+      <w:r>
+        <w:rPr>
+          <w:rFonts w:ascii="Courier New" w:hAnsi="Courier New" w:cs="Courier New"/>
+        </w:rPr>
+        <w:t xml:space="preserve"> </w:t>
+      </w:r>
+      <w:r>
+        <w:rPr>
+          <w:rFonts w:ascii="Courier New" w:hAnsi="Courier New" w:cs="Courier New"/>
+        </w:rPr>
+        <w:t xml:space="preserve">\n\n </w:t>
+      </w:r>
+      <w:r>
+        <w:rPr>
+          <w:rFonts w:ascii="Courier New" w:hAnsi="Courier New" w:cs="Courier New"/>
+        </w:rPr>
+        <w:t>INSURGETS HAVE SETUP A ROAD OUTPOST ON HWY-30, A 3MI ESE OUT OF BEIRUT. DESTORY THE OUTPOST WITH MINIMAL COLLATERAL DAMAGE.</w:t>
+      </w:r>
+      <w:r>
+        <w:rPr>
+          <w:rFonts w:ascii="Courier New" w:hAnsi="Courier New" w:cs="Courier New"/>
+        </w:rPr>
+        <w:t xml:space="preserve"> </w:t>
+      </w:r>
+      <w:r>
+        <w:rPr>
+          <w:rFonts w:ascii="Courier New" w:hAnsi="Courier New" w:cs="Courier New"/>
+        </w:rPr>
+        <w:t>\n\</w:t>
+      </w:r>
+      <w:proofErr w:type="spellStart"/>
+      <w:r>
+        <w:rPr>
+          <w:rFonts w:ascii="Courier New" w:hAnsi="Courier New" w:cs="Courier New"/>
+        </w:rPr>
+        <w:t>nLOCATION</w:t>
+      </w:r>
+      <w:proofErr w:type="spellEnd"/>
+      <w:r>
+        <w:rPr>
+          <w:rFonts w:ascii="Courier New" w:hAnsi="Courier New" w:cs="Courier New"/>
+        </w:rPr>
+        <w:t xml:space="preserve">: N </w:t>
+      </w:r>
+      <w:r>
+        <w:rPr>
+          <w:rFonts w:ascii="Courier New" w:hAnsi="Courier New" w:cs="Courier New"/>
+        </w:rPr>
+        <w:t>33.</w:t>
+      </w:r>
+      <w:r>
+        <w:rPr>
+          <w:rFonts w:ascii="Courier New" w:hAnsi="Courier New" w:cs="Courier New"/>
+        </w:rPr>
+        <w:t>48</w:t>
+      </w:r>
+      <w:r>
+        <w:rPr>
+          <w:rFonts w:ascii="Courier New" w:hAnsi="Courier New" w:cs="Courier New"/>
+        </w:rPr>
+        <w:t>.</w:t>
+      </w:r>
+      <w:r>
+        <w:rPr>
+          <w:rFonts w:ascii="Courier New" w:hAnsi="Courier New" w:cs="Courier New"/>
+        </w:rPr>
+        <w:t>48</w:t>
       </w:r>
       <w:r>
         <w:rPr>
@@ -2599,38 +4428,62 @@
         <w:rPr>
           <w:rFonts w:ascii="Courier New" w:hAnsi="Courier New" w:cs="Courier New"/>
         </w:rPr>
-        <w:t>38.16.09</w:t>
-      </w:r>
-      <w:r>
-        <w:rPr>
-          <w:rFonts w:ascii="Courier New" w:hAnsi="Courier New" w:cs="Courier New"/>
-        </w:rPr>
-        <w:t xml:space="preserve"> </w:t>
-      </w:r>
-      <w:r>
-        <w:rPr>
-          <w:rFonts w:ascii="Courier New" w:hAnsi="Courier New" w:cs="Courier New"/>
-        </w:rPr>
-        <w:t xml:space="preserve">(MAP GRID: DU32) </w:t>
-      </w:r>
-      <w:r>
-        <w:rPr>
-          <w:rFonts w:ascii="Courier New" w:hAnsi="Courier New" w:cs="Courier New"/>
-        </w:rPr>
-        <w:t>\n\</w:t>
-      </w:r>
-      <w:proofErr w:type="spellStart"/>
-      <w:r>
-        <w:rPr>
-          <w:rFonts w:ascii="Courier New" w:hAnsi="Courier New" w:cs="Courier New"/>
-        </w:rPr>
-        <w:t>n</w:t>
-      </w:r>
-      <w:r>
-        <w:rPr>
-          <w:rFonts w:ascii="Courier New" w:hAnsi="Courier New" w:cs="Courier New"/>
-        </w:rPr>
-        <w:t>SUGGESTED</w:t>
+        <w:t>35</w:t>
+      </w:r>
+      <w:r>
+        <w:rPr>
+          <w:rFonts w:ascii="Courier New" w:hAnsi="Courier New" w:cs="Courier New"/>
+        </w:rPr>
+        <w:t>.</w:t>
+      </w:r>
+      <w:r>
+        <w:rPr>
+          <w:rFonts w:ascii="Courier New" w:hAnsi="Courier New" w:cs="Courier New"/>
+        </w:rPr>
+        <w:t>37</w:t>
+      </w:r>
+      <w:r>
+        <w:rPr>
+          <w:rFonts w:ascii="Courier New" w:hAnsi="Courier New" w:cs="Courier New"/>
+        </w:rPr>
+        <w:t>.</w:t>
+      </w:r>
+      <w:r>
+        <w:rPr>
+          <w:rFonts w:ascii="Courier New" w:hAnsi="Courier New" w:cs="Courier New"/>
+        </w:rPr>
+        <w:t>11</w:t>
+      </w:r>
+      <w:r>
+        <w:rPr>
+          <w:rFonts w:ascii="Courier New" w:hAnsi="Courier New" w:cs="Courier New"/>
+        </w:rPr>
+        <w:t xml:space="preserve"> </w:t>
+      </w:r>
+      <w:r>
+        <w:rPr>
+          <w:rFonts w:ascii="Courier New" w:hAnsi="Courier New" w:cs="Courier New"/>
+        </w:rPr>
+        <w:t xml:space="preserve">(MAP GRID: </w:t>
+      </w:r>
+      <w:r>
+        <w:rPr>
+          <w:rFonts w:ascii="Courier New" w:hAnsi="Courier New" w:cs="Courier New"/>
+        </w:rPr>
+        <w:t>YC44</w:t>
+      </w:r>
+      <w:r>
+        <w:rPr>
+          <w:rFonts w:ascii="Courier New" w:hAnsi="Courier New" w:cs="Courier New"/>
+        </w:rPr>
+        <w:t>) \n\</w:t>
+      </w:r>
+      <w:proofErr w:type="spellStart"/>
+      <w:r>
+        <w:rPr>
+          <w:rFonts w:ascii="Courier New" w:hAnsi="Courier New" w:cs="Courier New"/>
+        </w:rPr>
+        <w:t>nSUGGESTED</w:t>
       </w:r>
       <w:proofErr w:type="spellEnd"/>
       <w:r>
@@ -2643,980 +4496,7 @@
         <w:rPr>
           <w:rFonts w:ascii="Courier New" w:hAnsi="Courier New" w:cs="Courier New"/>
         </w:rPr>
-        <w:t>STAND OFF WEAPONS</w:t>
-      </w:r>
-    </w:p>
-    <w:p>
-      <w:pPr>
-        <w:pStyle w:val="PlainText"/>
-        <w:rPr>
-          <w:rFonts w:ascii="Courier New" w:hAnsi="Courier New" w:cs="Courier New"/>
-        </w:rPr>
-      </w:pPr>
-    </w:p>
-    <w:p>
-      <w:pPr>
-        <w:pStyle w:val="PlainText"/>
-        <w:rPr>
-          <w:rFonts w:ascii="Courier New" w:hAnsi="Courier New" w:cs="Courier New"/>
-        </w:rPr>
-      </w:pPr>
-    </w:p>
-    <w:p>
-      <w:pPr>
-        <w:pStyle w:val="PlainText"/>
-        <w:rPr>
-          <w:rFonts w:ascii="Courier New" w:hAnsi="Courier New" w:cs="Courier New"/>
-        </w:rPr>
-      </w:pPr>
-      <w:r>
-        <w:rPr>
-          <w:rFonts w:ascii="Courier New" w:hAnsi="Courier New" w:cs="Courier New"/>
-        </w:rPr>
-        <w:t>11</w:t>
-      </w:r>
-    </w:p>
-    <w:p>
-      <w:pPr>
-        <w:pStyle w:val="PlainText"/>
-        <w:rPr>
-          <w:rFonts w:ascii="Courier New" w:hAnsi="Courier New" w:cs="Courier New"/>
-        </w:rPr>
-      </w:pPr>
-      <w:r>
-        <w:rPr>
-          <w:rFonts w:ascii="Courier New" w:hAnsi="Courier New" w:cs="Courier New"/>
-        </w:rPr>
-        <w:t>PALMYRACASTLE</w:t>
-      </w:r>
-    </w:p>
-    <w:p>
-      <w:pPr>
-        <w:pStyle w:val="PlainText"/>
-        <w:rPr>
-          <w:rFonts w:ascii="Courier New" w:hAnsi="Courier New" w:cs="Courier New"/>
-        </w:rPr>
-      </w:pPr>
-      <w:r>
-        <w:rPr>
-          <w:rFonts w:ascii="Courier New" w:hAnsi="Courier New" w:cs="Courier New"/>
-        </w:rPr>
-        <w:t>MISSION UPDATE</w:t>
-      </w:r>
-      <w:r>
-        <w:rPr>
-          <w:rFonts w:ascii="Courier New" w:hAnsi="Courier New" w:cs="Courier New"/>
-        </w:rPr>
-        <w:t xml:space="preserve"> </w:t>
-      </w:r>
-      <w:r>
-        <w:rPr>
-          <w:rFonts w:ascii="Courier New" w:hAnsi="Courier New" w:cs="Courier New"/>
-        </w:rPr>
-        <w:t>\n\</w:t>
-      </w:r>
-      <w:proofErr w:type="spellStart"/>
-      <w:r>
-        <w:rPr>
-          <w:rFonts w:ascii="Courier New" w:hAnsi="Courier New" w:cs="Courier New"/>
-        </w:rPr>
-        <w:t>n</w:t>
-      </w:r>
-      <w:r>
-        <w:rPr>
-          <w:rFonts w:ascii="Courier New" w:hAnsi="Courier New" w:cs="Courier New"/>
-        </w:rPr>
-        <w:t>TARGET</w:t>
-      </w:r>
-      <w:proofErr w:type="spellEnd"/>
-      <w:r>
-        <w:rPr>
-          <w:rFonts w:ascii="Courier New" w:hAnsi="Courier New" w:cs="Courier New"/>
-        </w:rPr>
-        <w:t xml:space="preserve">: </w:t>
-      </w:r>
-      <w:r>
-        <w:rPr>
-          <w:rFonts w:ascii="Courier New" w:hAnsi="Courier New" w:cs="Courier New"/>
-        </w:rPr>
-        <w:t>MILITIA MORTAR SITES</w:t>
-      </w:r>
-      <w:r>
-        <w:rPr>
-          <w:rFonts w:ascii="Courier New" w:hAnsi="Courier New" w:cs="Courier New"/>
-        </w:rPr>
-        <w:t xml:space="preserve"> </w:t>
-      </w:r>
-      <w:r>
-        <w:rPr>
-          <w:rFonts w:ascii="Courier New" w:hAnsi="Courier New" w:cs="Courier New"/>
-        </w:rPr>
-        <w:t>\n\</w:t>
-      </w:r>
-      <w:proofErr w:type="spellStart"/>
-      <w:r>
-        <w:rPr>
-          <w:rFonts w:ascii="Courier New" w:hAnsi="Courier New" w:cs="Courier New"/>
-        </w:rPr>
-        <w:t>nTWO</w:t>
-      </w:r>
-      <w:proofErr w:type="spellEnd"/>
-      <w:r>
-        <w:rPr>
-          <w:rFonts w:ascii="Courier New" w:hAnsi="Courier New" w:cs="Courier New"/>
-        </w:rPr>
-        <w:t xml:space="preserve"> MORTAR SITES HAVE BEEN SPOTTED IN OUR MOST RECENT SATALLITE PASS AROUND THE CASTLE IN THE CITY OF PALMYRA. YOUR MISSION IS TO DESTORY BOTH LOCATIONS AHEAD OF INBOUND ALLIED FORCES.</w:t>
-      </w:r>
-      <w:r>
-        <w:rPr>
-          <w:rFonts w:ascii="Courier New" w:hAnsi="Courier New" w:cs="Courier New"/>
-        </w:rPr>
-        <w:t>\n\</w:t>
-      </w:r>
-      <w:proofErr w:type="spellStart"/>
-      <w:r>
-        <w:rPr>
-          <w:rFonts w:ascii="Courier New" w:hAnsi="Courier New" w:cs="Courier New"/>
-        </w:rPr>
-        <w:t>n</w:t>
-      </w:r>
-      <w:r>
-        <w:rPr>
-          <w:rFonts w:ascii="Courier New" w:hAnsi="Courier New" w:cs="Courier New"/>
-        </w:rPr>
-        <w:t>LOCATION</w:t>
-      </w:r>
-      <w:proofErr w:type="spellEnd"/>
-      <w:r>
-        <w:rPr>
-          <w:rFonts w:ascii="Courier New" w:hAnsi="Courier New" w:cs="Courier New"/>
-        </w:rPr>
-        <w:t xml:space="preserve">: </w:t>
-      </w:r>
-      <w:r>
-        <w:rPr>
-          <w:rFonts w:ascii="Courier New" w:hAnsi="Courier New" w:cs="Courier New"/>
-        </w:rPr>
-        <w:t xml:space="preserve">N </w:t>
-      </w:r>
-      <w:r>
-        <w:rPr>
-          <w:rFonts w:ascii="Courier New" w:hAnsi="Courier New" w:cs="Courier New"/>
-        </w:rPr>
-        <w:t>34.33.45</w:t>
-      </w:r>
-      <w:r>
-        <w:rPr>
-          <w:rFonts w:ascii="Courier New" w:hAnsi="Courier New" w:cs="Courier New"/>
-        </w:rPr>
-        <w:t xml:space="preserve"> E </w:t>
-      </w:r>
-      <w:r>
-        <w:rPr>
-          <w:rFonts w:ascii="Courier New" w:hAnsi="Courier New" w:cs="Courier New"/>
-        </w:rPr>
-        <w:t>38.</w:t>
-      </w:r>
-      <w:r>
-        <w:rPr>
-          <w:rFonts w:ascii="Courier New" w:hAnsi="Courier New" w:cs="Courier New"/>
-        </w:rPr>
-        <w:t xml:space="preserve">15.26 </w:t>
-      </w:r>
-      <w:r>
-        <w:rPr>
-          <w:rFonts w:ascii="Courier New" w:hAnsi="Courier New" w:cs="Courier New"/>
-        </w:rPr>
-        <w:t xml:space="preserve">(MAP GRID: DU32) </w:t>
-      </w:r>
-      <w:r>
-        <w:rPr>
-          <w:rFonts w:ascii="Courier New" w:hAnsi="Courier New" w:cs="Courier New"/>
-        </w:rPr>
-        <w:t>\n\</w:t>
-      </w:r>
-      <w:proofErr w:type="spellStart"/>
-      <w:r>
-        <w:rPr>
-          <w:rFonts w:ascii="Courier New" w:hAnsi="Courier New" w:cs="Courier New"/>
-        </w:rPr>
-        <w:t>n</w:t>
-      </w:r>
-      <w:r>
-        <w:rPr>
-          <w:rFonts w:ascii="Courier New" w:hAnsi="Courier New" w:cs="Courier New"/>
-        </w:rPr>
-        <w:t>SUGGESTED</w:t>
-      </w:r>
-      <w:proofErr w:type="spellEnd"/>
-      <w:r>
-        <w:rPr>
-          <w:rFonts w:ascii="Courier New" w:hAnsi="Courier New" w:cs="Courier New"/>
-        </w:rPr>
-        <w:t xml:space="preserve"> MUNITION(S): </w:t>
-      </w:r>
-      <w:r>
-        <w:rPr>
-          <w:rFonts w:ascii="Courier New" w:hAnsi="Courier New" w:cs="Courier New"/>
-        </w:rPr>
-        <w:t>STAND OFF WEAPONS</w:t>
-      </w:r>
-    </w:p>
-    <w:p>
-      <w:pPr>
-        <w:pStyle w:val="PlainText"/>
-        <w:rPr>
-          <w:rFonts w:ascii="Courier New" w:hAnsi="Courier New" w:cs="Courier New"/>
-        </w:rPr>
-      </w:pPr>
-    </w:p>
-    <w:p>
-      <w:pPr>
-        <w:pStyle w:val="PlainText"/>
-        <w:rPr>
-          <w:rFonts w:ascii="Courier New" w:hAnsi="Courier New" w:cs="Courier New"/>
-        </w:rPr>
-      </w:pPr>
-    </w:p>
-    <w:p>
-      <w:pPr>
-        <w:pStyle w:val="PlainText"/>
-        <w:rPr>
-          <w:rFonts w:ascii="Courier New" w:hAnsi="Courier New" w:cs="Courier New"/>
-        </w:rPr>
-      </w:pPr>
-      <w:r>
-        <w:rPr>
-          <w:rFonts w:ascii="Courier New" w:hAnsi="Courier New" w:cs="Courier New"/>
-        </w:rPr>
-        <w:t>12</w:t>
-      </w:r>
-    </w:p>
-    <w:p>
-      <w:pPr>
-        <w:pStyle w:val="PlainText"/>
-        <w:rPr>
-          <w:rFonts w:ascii="Courier New" w:hAnsi="Courier New" w:cs="Courier New"/>
-        </w:rPr>
-      </w:pPr>
-      <w:r>
-        <w:rPr>
-          <w:rFonts w:ascii="Courier New" w:hAnsi="Courier New" w:cs="Courier New"/>
-        </w:rPr>
-        <w:t>AL-THAWRA_DAM_SCUD</w:t>
-      </w:r>
-    </w:p>
-    <w:p>
-      <w:pPr>
-        <w:pStyle w:val="PlainText"/>
-        <w:rPr>
-          <w:rFonts w:ascii="Courier New" w:hAnsi="Courier New" w:cs="Courier New"/>
-        </w:rPr>
-      </w:pPr>
-      <w:r>
-        <w:rPr>
-          <w:rFonts w:ascii="Courier New" w:hAnsi="Courier New" w:cs="Courier New"/>
-        </w:rPr>
-        <w:t>MISSION UPDATE</w:t>
-      </w:r>
-      <w:r>
-        <w:rPr>
-          <w:rFonts w:ascii="Courier New" w:hAnsi="Courier New" w:cs="Courier New"/>
-        </w:rPr>
-        <w:t xml:space="preserve"> </w:t>
-      </w:r>
-      <w:r>
-        <w:rPr>
-          <w:rFonts w:ascii="Courier New" w:hAnsi="Courier New" w:cs="Courier New"/>
-        </w:rPr>
-        <w:t>\n\</w:t>
-      </w:r>
-      <w:proofErr w:type="spellStart"/>
-      <w:r>
-        <w:rPr>
-          <w:rFonts w:ascii="Courier New" w:hAnsi="Courier New" w:cs="Courier New"/>
-        </w:rPr>
-        <w:t>n</w:t>
-      </w:r>
-      <w:r>
-        <w:rPr>
-          <w:rFonts w:ascii="Courier New" w:hAnsi="Courier New" w:cs="Courier New"/>
-        </w:rPr>
-        <w:t>TARGET</w:t>
-      </w:r>
-      <w:proofErr w:type="spellEnd"/>
-      <w:r>
-        <w:rPr>
-          <w:rFonts w:ascii="Courier New" w:hAnsi="Courier New" w:cs="Courier New"/>
-        </w:rPr>
-        <w:t xml:space="preserve">: </w:t>
-      </w:r>
-      <w:r>
-        <w:rPr>
-          <w:rFonts w:ascii="Courier New" w:hAnsi="Courier New" w:cs="Courier New"/>
-        </w:rPr>
-        <w:t xml:space="preserve">THREE MISSILE LAUNCHERS </w:t>
-      </w:r>
-      <w:r>
-        <w:rPr>
-          <w:rFonts w:ascii="Courier New" w:hAnsi="Courier New" w:cs="Courier New"/>
-        </w:rPr>
-        <w:t>\n\</w:t>
-      </w:r>
-      <w:proofErr w:type="spellStart"/>
-      <w:r>
-        <w:rPr>
-          <w:rFonts w:ascii="Courier New" w:hAnsi="Courier New" w:cs="Courier New"/>
-        </w:rPr>
-        <w:t>n</w:t>
-      </w:r>
-      <w:r>
-        <w:rPr>
-          <w:rFonts w:ascii="Courier New" w:hAnsi="Courier New" w:cs="Courier New"/>
-        </w:rPr>
-        <w:t>SYRIAN</w:t>
-      </w:r>
-      <w:proofErr w:type="spellEnd"/>
-      <w:r>
-        <w:rPr>
-          <w:rFonts w:ascii="Courier New" w:hAnsi="Courier New" w:cs="Courier New"/>
-        </w:rPr>
-        <w:t xml:space="preserve"> FORCES HAVE CAPTURED THREE MEDIUM RANGE BALLISTIC MISSILE LAUNCHERS THAT WERE BEING MOVED BY TURKISH FORCES IN THE AREA. AT THE TIME NO WARHEADS WERE INSTALLED ON THE MISSLES. WE NEED YOU TO KNOCK OUT THOSE LAUNCHERS BEFORE SYRIAN FORCERS CAN OBTAIN ANY WARHEADS. THE LAUNCHERS ARE CURRENTLY BEING STAGED AT THE AL-THAWRA </w:t>
-      </w:r>
-      <w:r>
-        <w:rPr>
-          <w:rFonts w:ascii="Courier New" w:hAnsi="Courier New" w:cs="Courier New"/>
-        </w:rPr>
-        <w:t>DAM</w:t>
-      </w:r>
-      <w:r>
-        <w:rPr>
-          <w:rFonts w:ascii="Courier New" w:hAnsi="Courier New" w:cs="Courier New"/>
-        </w:rPr>
-        <w:t>. THE LAUNCHERS ARE BEING PROTECTED BY MULTIPLE AIR DEFENSES.</w:t>
-      </w:r>
-      <w:r>
-        <w:rPr>
-          <w:rFonts w:ascii="Courier New" w:hAnsi="Courier New" w:cs="Courier New"/>
-        </w:rPr>
-        <w:t>\n\</w:t>
-      </w:r>
-      <w:proofErr w:type="spellStart"/>
-      <w:r>
-        <w:rPr>
-          <w:rFonts w:ascii="Courier New" w:hAnsi="Courier New" w:cs="Courier New"/>
-        </w:rPr>
-        <w:t>n</w:t>
-      </w:r>
-      <w:r>
-        <w:rPr>
-          <w:rFonts w:ascii="Courier New" w:hAnsi="Courier New" w:cs="Courier New"/>
-        </w:rPr>
-        <w:t>LOCATION</w:t>
-      </w:r>
-      <w:proofErr w:type="spellEnd"/>
-      <w:r>
-        <w:rPr>
-          <w:rFonts w:ascii="Courier New" w:hAnsi="Courier New" w:cs="Courier New"/>
-        </w:rPr>
-        <w:t xml:space="preserve">: </w:t>
-      </w:r>
-      <w:r>
-        <w:rPr>
-          <w:rFonts w:ascii="Courier New" w:hAnsi="Courier New" w:cs="Courier New"/>
-        </w:rPr>
-        <w:t xml:space="preserve">N </w:t>
-      </w:r>
-      <w:r>
-        <w:rPr>
-          <w:rFonts w:ascii="Courier New" w:hAnsi="Courier New" w:cs="Courier New"/>
-        </w:rPr>
-        <w:t>35.51.41</w:t>
-      </w:r>
-      <w:r>
-        <w:rPr>
-          <w:rFonts w:ascii="Courier New" w:hAnsi="Courier New" w:cs="Courier New"/>
-        </w:rPr>
-        <w:t xml:space="preserve"> E </w:t>
-      </w:r>
-      <w:r>
-        <w:rPr>
-          <w:rFonts w:ascii="Courier New" w:hAnsi="Courier New" w:cs="Courier New"/>
-        </w:rPr>
-        <w:t>38.33.31</w:t>
-      </w:r>
-      <w:r>
-        <w:rPr>
-          <w:rFonts w:ascii="Courier New" w:hAnsi="Courier New" w:cs="Courier New"/>
-        </w:rPr>
-        <w:t xml:space="preserve"> (MAP GRID: DU32) </w:t>
-      </w:r>
-      <w:r>
-        <w:rPr>
-          <w:rFonts w:ascii="Courier New" w:hAnsi="Courier New" w:cs="Courier New"/>
-        </w:rPr>
-        <w:t>\n\</w:t>
-      </w:r>
-      <w:proofErr w:type="spellStart"/>
-      <w:r>
-        <w:rPr>
-          <w:rFonts w:ascii="Courier New" w:hAnsi="Courier New" w:cs="Courier New"/>
-        </w:rPr>
-        <w:t>n</w:t>
-      </w:r>
-      <w:r>
-        <w:rPr>
-          <w:rFonts w:ascii="Courier New" w:hAnsi="Courier New" w:cs="Courier New"/>
-        </w:rPr>
-        <w:t>SUGGESTED</w:t>
-      </w:r>
-      <w:proofErr w:type="spellEnd"/>
-      <w:r>
-        <w:rPr>
-          <w:rFonts w:ascii="Courier New" w:hAnsi="Courier New" w:cs="Courier New"/>
-        </w:rPr>
-        <w:t xml:space="preserve"> MUNITION(S): </w:t>
-      </w:r>
-      <w:r>
-        <w:rPr>
-          <w:rFonts w:ascii="Courier New" w:hAnsi="Courier New" w:cs="Courier New"/>
-        </w:rPr>
-        <w:t>STAND OFF WEAPONS</w:t>
-      </w:r>
-    </w:p>
-    <w:p>
-      <w:pPr>
-        <w:pStyle w:val="PlainText"/>
-        <w:rPr>
-          <w:rFonts w:ascii="Courier New" w:hAnsi="Courier New" w:cs="Courier New"/>
-        </w:rPr>
-      </w:pPr>
-    </w:p>
-    <w:p>
-      <w:pPr>
-        <w:pStyle w:val="PlainText"/>
-        <w:rPr>
-          <w:rFonts w:ascii="Courier New" w:hAnsi="Courier New" w:cs="Courier New"/>
-        </w:rPr>
-      </w:pPr>
-    </w:p>
-    <w:p>
-      <w:pPr>
-        <w:pStyle w:val="PlainText"/>
-        <w:rPr>
-          <w:rFonts w:ascii="Courier New" w:hAnsi="Courier New" w:cs="Courier New"/>
-        </w:rPr>
-      </w:pPr>
-      <w:r>
-        <w:rPr>
-          <w:rFonts w:ascii="Courier New" w:hAnsi="Courier New" w:cs="Courier New"/>
-        </w:rPr>
-        <w:t>13</w:t>
-      </w:r>
-    </w:p>
-    <w:p>
-      <w:pPr>
-        <w:pStyle w:val="PlainText"/>
-        <w:rPr>
-          <w:rFonts w:ascii="Courier New" w:hAnsi="Courier New" w:cs="Courier New"/>
-        </w:rPr>
-      </w:pPr>
-      <w:r>
-        <w:rPr>
-          <w:rFonts w:ascii="Courier New" w:hAnsi="Courier New" w:cs="Courier New"/>
-        </w:rPr>
-        <w:t>DAMASCUSVIP</w:t>
-      </w:r>
-    </w:p>
-    <w:p>
-      <w:pPr>
-        <w:pStyle w:val="PlainText"/>
-        <w:rPr>
-          <w:rFonts w:ascii="Courier New" w:hAnsi="Courier New" w:cs="Courier New"/>
-        </w:rPr>
-      </w:pPr>
-      <w:r>
-        <w:rPr>
-          <w:rFonts w:ascii="Courier New" w:hAnsi="Courier New" w:cs="Courier New"/>
-        </w:rPr>
-        <w:t xml:space="preserve">MISSION UPDATE </w:t>
-      </w:r>
-      <w:r>
-        <w:rPr>
-          <w:rFonts w:ascii="Courier New" w:hAnsi="Courier New" w:cs="Courier New"/>
-        </w:rPr>
-        <w:t>\n\</w:t>
-      </w:r>
-      <w:proofErr w:type="spellStart"/>
-      <w:r>
-        <w:rPr>
-          <w:rFonts w:ascii="Courier New" w:hAnsi="Courier New" w:cs="Courier New"/>
-        </w:rPr>
-        <w:t>n</w:t>
-      </w:r>
-      <w:r>
-        <w:rPr>
-          <w:rFonts w:ascii="Courier New" w:hAnsi="Courier New" w:cs="Courier New"/>
-        </w:rPr>
-        <w:t>TARGET</w:t>
-      </w:r>
-      <w:proofErr w:type="spellEnd"/>
-      <w:r>
-        <w:rPr>
-          <w:rFonts w:ascii="Courier New" w:hAnsi="Courier New" w:cs="Courier New"/>
-        </w:rPr>
-        <w:t>: CONVOY CARRYING VIP TARGET \n\</w:t>
-      </w:r>
-      <w:proofErr w:type="spellStart"/>
-      <w:r>
-        <w:rPr>
-          <w:rFonts w:ascii="Courier New" w:hAnsi="Courier New" w:cs="Courier New"/>
-        </w:rPr>
-        <w:t>nDEEP</w:t>
-      </w:r>
-      <w:proofErr w:type="spellEnd"/>
-      <w:r>
-        <w:rPr>
-          <w:rFonts w:ascii="Courier New" w:hAnsi="Courier New" w:cs="Courier New"/>
-        </w:rPr>
-        <w:t xml:space="preserve"> COVER INTELLIGENCE HAS LEAREND THAT A PRIORITY TARGET, CODENAME INDIGO RAILROAD, IS FLYING IN TO DAMASCUS FOR A MEETING AT THE PRESIDENTIAL PALACE. YOUR MISSION IS TO DESTROY THE CONVOY TRAVELING BETWEEN THE </w:t>
-      </w:r>
-      <w:r>
-        <w:rPr>
-          <w:rFonts w:ascii="Courier New" w:hAnsi="Courier New" w:cs="Courier New"/>
-        </w:rPr>
-        <w:lastRenderedPageBreak/>
-        <w:t>MEZZEH AIRPORT AND THE PRESIDENTIAL PALACE TO THE NORTH.\n\</w:t>
-      </w:r>
-      <w:proofErr w:type="spellStart"/>
-      <w:r>
-        <w:rPr>
-          <w:rFonts w:ascii="Courier New" w:hAnsi="Courier New" w:cs="Courier New"/>
-        </w:rPr>
-        <w:t>nLOCATION</w:t>
-      </w:r>
-      <w:proofErr w:type="spellEnd"/>
-      <w:r>
-        <w:rPr>
-          <w:rFonts w:ascii="Courier New" w:hAnsi="Courier New" w:cs="Courier New"/>
-        </w:rPr>
-        <w:t>: N 33.31.3 E 36.14.52 (MAP GRID: BT40-41) \n\</w:t>
-      </w:r>
-      <w:proofErr w:type="spellStart"/>
-      <w:r>
-        <w:rPr>
-          <w:rFonts w:ascii="Courier New" w:hAnsi="Courier New" w:cs="Courier New"/>
-        </w:rPr>
-        <w:t>nSUGGESTED</w:t>
-      </w:r>
-      <w:proofErr w:type="spellEnd"/>
-      <w:r>
-        <w:rPr>
-          <w:rFonts w:ascii="Courier New" w:hAnsi="Courier New" w:cs="Courier New"/>
-        </w:rPr>
-        <w:t xml:space="preserve"> MUNITION(S): PRECISION GUIDED WEAPONS</w:t>
-      </w:r>
-    </w:p>
-    <w:p>
-      <w:pPr>
-        <w:pStyle w:val="PlainText"/>
-        <w:rPr>
-          <w:rFonts w:ascii="Courier New" w:hAnsi="Courier New" w:cs="Courier New"/>
-        </w:rPr>
-      </w:pPr>
-    </w:p>
-    <w:p>
-      <w:pPr>
-        <w:pStyle w:val="PlainText"/>
-        <w:rPr>
-          <w:rFonts w:ascii="Courier New" w:hAnsi="Courier New" w:cs="Courier New"/>
-        </w:rPr>
-      </w:pPr>
-      <w:r>
-        <w:rPr>
-          <w:rFonts w:ascii="Courier New" w:hAnsi="Courier New" w:cs="Courier New"/>
-        </w:rPr>
-        <w:t>1</w:t>
-      </w:r>
-      <w:r>
-        <w:rPr>
-          <w:rFonts w:ascii="Courier New" w:hAnsi="Courier New" w:cs="Courier New"/>
-        </w:rPr>
-        <w:t>4</w:t>
-      </w:r>
-    </w:p>
-    <w:p>
-      <w:pPr>
-        <w:pStyle w:val="PlainText"/>
-        <w:rPr>
-          <w:rFonts w:ascii="Courier New" w:hAnsi="Courier New" w:cs="Courier New"/>
-        </w:rPr>
-      </w:pPr>
-      <w:proofErr w:type="spellStart"/>
-      <w:r>
-        <w:rPr>
-          <w:rFonts w:ascii="Courier New" w:hAnsi="Courier New" w:cs="Courier New"/>
-        </w:rPr>
-        <w:t>Tartus</w:t>
-      </w:r>
-      <w:proofErr w:type="spellEnd"/>
-      <w:r>
-        <w:rPr>
-          <w:rFonts w:ascii="Courier New" w:hAnsi="Courier New" w:cs="Courier New"/>
-        </w:rPr>
-        <w:t xml:space="preserve"> – Speedboats</w:t>
-      </w:r>
-    </w:p>
-    <w:p>
-      <w:pPr>
-        <w:pStyle w:val="PlainText"/>
-        <w:rPr>
-          <w:rFonts w:ascii="Courier New" w:hAnsi="Courier New" w:cs="Courier New"/>
-        </w:rPr>
-      </w:pPr>
-      <w:r>
-        <w:rPr>
-          <w:rFonts w:ascii="Courier New" w:hAnsi="Courier New" w:cs="Courier New"/>
-        </w:rPr>
-        <w:t xml:space="preserve">MISSION UPDATE </w:t>
-      </w:r>
-      <w:r>
-        <w:rPr>
-          <w:rFonts w:ascii="Courier New" w:hAnsi="Courier New" w:cs="Courier New"/>
-        </w:rPr>
-        <w:t>\n\</w:t>
-      </w:r>
-      <w:proofErr w:type="spellStart"/>
-      <w:r>
-        <w:rPr>
-          <w:rFonts w:ascii="Courier New" w:hAnsi="Courier New" w:cs="Courier New"/>
-        </w:rPr>
-        <w:t>n</w:t>
-      </w:r>
-      <w:r>
-        <w:rPr>
-          <w:rFonts w:ascii="Courier New" w:hAnsi="Courier New" w:cs="Courier New"/>
-        </w:rPr>
-        <w:t>TARGET</w:t>
-      </w:r>
-      <w:proofErr w:type="spellEnd"/>
-      <w:r>
-        <w:rPr>
-          <w:rFonts w:ascii="Courier New" w:hAnsi="Courier New" w:cs="Courier New"/>
-        </w:rPr>
-        <w:t xml:space="preserve">: </w:t>
-      </w:r>
-      <w:r>
-        <w:rPr>
-          <w:rFonts w:ascii="Courier New" w:hAnsi="Courier New" w:cs="Courier New"/>
-        </w:rPr>
-        <w:t xml:space="preserve">SPEEDBOATS PATROLLING TARTUS HARBOR </w:t>
-      </w:r>
-      <w:r>
-        <w:rPr>
-          <w:rFonts w:ascii="Courier New" w:hAnsi="Courier New" w:cs="Courier New"/>
-        </w:rPr>
-        <w:t xml:space="preserve">\n\n </w:t>
-      </w:r>
-      <w:r>
-        <w:rPr>
-          <w:rFonts w:ascii="Courier New" w:hAnsi="Courier New" w:cs="Courier New"/>
-        </w:rPr>
-        <w:t xml:space="preserve">TWO SPEEDBOATS HAVE BEEN REPORTED PATROLLING TARTUS PORT AT HIGH SPEED. LOCATE AND DESTROY/DISABLE THE BOATS. </w:t>
-      </w:r>
-      <w:r>
-        <w:rPr>
-          <w:rFonts w:ascii="Courier New" w:hAnsi="Courier New" w:cs="Courier New"/>
-        </w:rPr>
-        <w:t>\n\</w:t>
-      </w:r>
-      <w:proofErr w:type="spellStart"/>
-      <w:r>
-        <w:rPr>
-          <w:rFonts w:ascii="Courier New" w:hAnsi="Courier New" w:cs="Courier New"/>
-        </w:rPr>
-        <w:t>nLOCATION</w:t>
-      </w:r>
-      <w:proofErr w:type="spellEnd"/>
-      <w:r>
-        <w:rPr>
-          <w:rFonts w:ascii="Courier New" w:hAnsi="Courier New" w:cs="Courier New"/>
-        </w:rPr>
-        <w:t xml:space="preserve">: N </w:t>
-      </w:r>
-      <w:r>
-        <w:rPr>
-          <w:rFonts w:ascii="Courier New" w:hAnsi="Courier New" w:cs="Courier New"/>
-        </w:rPr>
-        <w:t>34.54.16</w:t>
-      </w:r>
-      <w:r>
-        <w:rPr>
-          <w:rFonts w:ascii="Courier New" w:hAnsi="Courier New" w:cs="Courier New"/>
-        </w:rPr>
-        <w:t xml:space="preserve"> E </w:t>
-      </w:r>
-      <w:r>
-        <w:rPr>
-          <w:rFonts w:ascii="Courier New" w:hAnsi="Courier New" w:cs="Courier New"/>
-        </w:rPr>
-        <w:t>35.51.46</w:t>
-      </w:r>
-      <w:r>
-        <w:rPr>
-          <w:rFonts w:ascii="Courier New" w:hAnsi="Courier New" w:cs="Courier New"/>
-        </w:rPr>
-        <w:t xml:space="preserve"> (MAP GRID: </w:t>
-      </w:r>
-      <w:r>
-        <w:rPr>
-          <w:rFonts w:ascii="Courier New" w:hAnsi="Courier New" w:cs="Courier New"/>
-        </w:rPr>
-        <w:t>YD66</w:t>
-      </w:r>
-      <w:r>
-        <w:rPr>
-          <w:rFonts w:ascii="Courier New" w:hAnsi="Courier New" w:cs="Courier New"/>
-        </w:rPr>
-        <w:t>) \n\</w:t>
-      </w:r>
-      <w:proofErr w:type="spellStart"/>
-      <w:r>
-        <w:rPr>
-          <w:rFonts w:ascii="Courier New" w:hAnsi="Courier New" w:cs="Courier New"/>
-        </w:rPr>
-        <w:t>nSUGGESTED</w:t>
-      </w:r>
-      <w:proofErr w:type="spellEnd"/>
-      <w:r>
-        <w:rPr>
-          <w:rFonts w:ascii="Courier New" w:hAnsi="Courier New" w:cs="Courier New"/>
-        </w:rPr>
-        <w:t xml:space="preserve"> MUNITION(S): </w:t>
-      </w:r>
-      <w:r>
-        <w:rPr>
-          <w:rFonts w:ascii="Courier New" w:hAnsi="Courier New" w:cs="Courier New"/>
-        </w:rPr>
-        <w:t>LASER GUIDED BOMBS, ROCKETS, GUNS</w:t>
-      </w:r>
-    </w:p>
-    <w:p>
-      <w:pPr>
-        <w:pStyle w:val="PlainText"/>
-        <w:rPr>
-          <w:rFonts w:ascii="Courier New" w:hAnsi="Courier New" w:cs="Courier New"/>
-        </w:rPr>
-      </w:pPr>
-    </w:p>
-    <w:p>
-      <w:pPr>
-        <w:pStyle w:val="PlainText"/>
-        <w:rPr>
-          <w:rFonts w:ascii="Courier New" w:hAnsi="Courier New" w:cs="Courier New"/>
-        </w:rPr>
-      </w:pPr>
-      <w:r>
-        <w:rPr>
-          <w:rFonts w:ascii="Courier New" w:hAnsi="Courier New" w:cs="Courier New"/>
-        </w:rPr>
-        <w:t>14</w:t>
-      </w:r>
-    </w:p>
-    <w:p>
-      <w:pPr>
-        <w:pStyle w:val="PlainText"/>
-        <w:rPr>
-          <w:rFonts w:ascii="Courier New" w:hAnsi="Courier New" w:cs="Courier New"/>
-        </w:rPr>
-      </w:pPr>
-      <w:r>
-        <w:rPr>
-          <w:rFonts w:ascii="Courier New" w:hAnsi="Courier New" w:cs="Courier New"/>
-        </w:rPr>
-        <w:t>Sub1</w:t>
-      </w:r>
-    </w:p>
-    <w:p>
-      <w:pPr>
-        <w:pStyle w:val="PlainText"/>
-        <w:rPr>
-          <w:rFonts w:ascii="Courier New" w:hAnsi="Courier New" w:cs="Courier New"/>
-        </w:rPr>
-      </w:pPr>
-      <w:r>
-        <w:rPr>
-          <w:rFonts w:ascii="Courier New" w:hAnsi="Courier New" w:cs="Courier New"/>
-        </w:rPr>
-        <w:t xml:space="preserve">MISSION UPDATE </w:t>
-      </w:r>
-      <w:r>
-        <w:rPr>
-          <w:rFonts w:ascii="Courier New" w:hAnsi="Courier New" w:cs="Courier New"/>
-        </w:rPr>
-        <w:t>\n\</w:t>
-      </w:r>
-      <w:proofErr w:type="spellStart"/>
-      <w:r>
-        <w:rPr>
-          <w:rFonts w:ascii="Courier New" w:hAnsi="Courier New" w:cs="Courier New"/>
-        </w:rPr>
-        <w:t>n</w:t>
-      </w:r>
-      <w:r>
-        <w:rPr>
-          <w:rFonts w:ascii="Courier New" w:hAnsi="Courier New" w:cs="Courier New"/>
-        </w:rPr>
-        <w:t>TARGET</w:t>
-      </w:r>
-      <w:proofErr w:type="spellEnd"/>
-      <w:r>
-        <w:rPr>
-          <w:rFonts w:ascii="Courier New" w:hAnsi="Courier New" w:cs="Courier New"/>
-        </w:rPr>
-        <w:t xml:space="preserve">: </w:t>
-      </w:r>
-      <w:r>
-        <w:rPr>
-          <w:rFonts w:ascii="Courier New" w:hAnsi="Courier New" w:cs="Courier New"/>
-        </w:rPr>
-        <w:t>UNKNOWN SUBMARINE</w:t>
-      </w:r>
-      <w:r>
-        <w:rPr>
-          <w:rFonts w:ascii="Courier New" w:hAnsi="Courier New" w:cs="Courier New"/>
-        </w:rPr>
-        <w:t xml:space="preserve"> </w:t>
-      </w:r>
-      <w:r>
-        <w:rPr>
-          <w:rFonts w:ascii="Courier New" w:hAnsi="Courier New" w:cs="Courier New"/>
-        </w:rPr>
-        <w:t xml:space="preserve">\n\n </w:t>
-      </w:r>
-      <w:r>
-        <w:rPr>
-          <w:rFonts w:ascii="Courier New" w:hAnsi="Courier New" w:cs="Courier New"/>
-        </w:rPr>
-        <w:t xml:space="preserve">AN UNKNOWN SUBMARINE HAS BEEN SPOTTED NEAR TRIPOLI. WE DON’T HAVE ANY AVAILABLE VESSELS THAT CAN BE TASKED WITH A SEARCH AN DSTROY MISSION. YOU RMISSION IS TO LOCATE THE SUB AND IF POSSIBLE DISABLE IT. </w:t>
-      </w:r>
-      <w:r>
-        <w:rPr>
-          <w:rFonts w:ascii="Courier New" w:hAnsi="Courier New" w:cs="Courier New"/>
-        </w:rPr>
-        <w:t>\n\</w:t>
-      </w:r>
-      <w:proofErr w:type="spellStart"/>
-      <w:r>
-        <w:rPr>
-          <w:rFonts w:ascii="Courier New" w:hAnsi="Courier New" w:cs="Courier New"/>
-        </w:rPr>
-        <w:t>nLOCATION</w:t>
-      </w:r>
-      <w:proofErr w:type="spellEnd"/>
-      <w:r>
-        <w:rPr>
-          <w:rFonts w:ascii="Courier New" w:hAnsi="Courier New" w:cs="Courier New"/>
-        </w:rPr>
-        <w:t xml:space="preserve">: N </w:t>
-      </w:r>
-      <w:r>
-        <w:rPr>
-          <w:rFonts w:ascii="Courier New" w:hAnsi="Courier New" w:cs="Courier New"/>
-        </w:rPr>
-        <w:t>34.</w:t>
-      </w:r>
-      <w:r>
-        <w:rPr>
-          <w:rFonts w:ascii="Courier New" w:hAnsi="Courier New" w:cs="Courier New"/>
-        </w:rPr>
-        <w:t>30</w:t>
-      </w:r>
-      <w:r>
-        <w:rPr>
-          <w:rFonts w:ascii="Courier New" w:hAnsi="Courier New" w:cs="Courier New"/>
-        </w:rPr>
-        <w:t>.</w:t>
-      </w:r>
-      <w:r>
-        <w:rPr>
-          <w:rFonts w:ascii="Courier New" w:hAnsi="Courier New" w:cs="Courier New"/>
-        </w:rPr>
-        <w:t>13</w:t>
-      </w:r>
-      <w:r>
-        <w:rPr>
-          <w:rFonts w:ascii="Courier New" w:hAnsi="Courier New" w:cs="Courier New"/>
-        </w:rPr>
-        <w:t xml:space="preserve"> E </w:t>
-      </w:r>
-      <w:r>
-        <w:rPr>
-          <w:rFonts w:ascii="Courier New" w:hAnsi="Courier New" w:cs="Courier New"/>
-        </w:rPr>
-        <w:t>35.</w:t>
-      </w:r>
-      <w:r>
-        <w:rPr>
-          <w:rFonts w:ascii="Courier New" w:hAnsi="Courier New" w:cs="Courier New"/>
-        </w:rPr>
-        <w:t>50</w:t>
-      </w:r>
-      <w:r>
-        <w:rPr>
-          <w:rFonts w:ascii="Courier New" w:hAnsi="Courier New" w:cs="Courier New"/>
-        </w:rPr>
-        <w:t>.</w:t>
-      </w:r>
-      <w:r>
-        <w:rPr>
-          <w:rFonts w:ascii="Courier New" w:hAnsi="Courier New" w:cs="Courier New"/>
-        </w:rPr>
-        <w:t>18</w:t>
-      </w:r>
-      <w:r>
-        <w:rPr>
-          <w:rFonts w:ascii="Courier New" w:hAnsi="Courier New" w:cs="Courier New"/>
-        </w:rPr>
-        <w:t xml:space="preserve"> (MAP GRID: </w:t>
-      </w:r>
-      <w:r>
-        <w:rPr>
-          <w:rFonts w:ascii="Courier New" w:hAnsi="Courier New" w:cs="Courier New"/>
-        </w:rPr>
-        <w:t>YD</w:t>
-      </w:r>
-      <w:r>
-        <w:rPr>
-          <w:rFonts w:ascii="Courier New" w:hAnsi="Courier New" w:cs="Courier New"/>
-        </w:rPr>
-        <w:t>51-62</w:t>
-      </w:r>
-      <w:r>
-        <w:rPr>
-          <w:rFonts w:ascii="Courier New" w:hAnsi="Courier New" w:cs="Courier New"/>
-        </w:rPr>
-        <w:t>) \n\</w:t>
-      </w:r>
-      <w:proofErr w:type="spellStart"/>
-      <w:r>
-        <w:rPr>
-          <w:rFonts w:ascii="Courier New" w:hAnsi="Courier New" w:cs="Courier New"/>
-        </w:rPr>
-        <w:t>nSUGGESTED</w:t>
-      </w:r>
-      <w:proofErr w:type="spellEnd"/>
-      <w:r>
-        <w:rPr>
-          <w:rFonts w:ascii="Courier New" w:hAnsi="Courier New" w:cs="Courier New"/>
-        </w:rPr>
-        <w:t xml:space="preserve"> MUNITION(S): </w:t>
-      </w:r>
-      <w:r>
-        <w:rPr>
-          <w:rFonts w:ascii="Courier New" w:hAnsi="Courier New" w:cs="Courier New"/>
-        </w:rPr>
-        <w:t>LASER GUIDED BOMBS, ROCKETS, GUNS</w:t>
+        <w:t>LIGHT PRECISION GUIDED MUNITIONS</w:t>
       </w:r>
     </w:p>
     <w:p>
@@ -4359,4 +5239,16 @@
     </a:ext>
   </a:extLst>
 </a:theme>
+</file>
+
+<file path=customXml/item1.xml><?xml version="1.0" encoding="utf-8"?>
+<b:Sources xmlns:b="http://schemas.openxmlformats.org/officeDocument/2006/bibliography" xmlns="http://schemas.openxmlformats.org/officeDocument/2006/bibliography" SelectedStyle="\APASixthEditionOfficeOnline.xsl" StyleName="APA" Version="6"/>
+</file>
+
+<file path=customXml/itemProps1.xml><?xml version="1.0" encoding="utf-8"?>
+<ds:datastoreItem xmlns:ds="http://schemas.openxmlformats.org/officeDocument/2006/customXml" ds:itemID="{20FA9A4B-AF07-43F6-A81F-7873C9CB0ACE}">
+  <ds:schemaRefs>
+    <ds:schemaRef ds:uri="http://schemas.openxmlformats.org/officeDocument/2006/bibliography"/>
+  </ds:schemaRefs>
+</ds:datastoreItem>
 </file>
</xml_diff>